<commit_message>
rapport docx, manque mini manuel
</commit_message>
<xml_diff>
--- a/projet/RAPPORT/rapport.docx
+++ b/projet/RAPPORT/rapport.docx
@@ -553,13 +553,6 @@
     </w:sdt>
     <w:sdt>
       <w:sdtPr>
-        <w:id w:val="5360656"/>
-        <w:docPartObj>
-          <w:docPartGallery w:val="Table of Contents"/>
-          <w:docPartUnique/>
-        </w:docPartObj>
-      </w:sdtPr>
-      <w:sdtEndPr>
         <w:rPr>
           <w:rFonts w:asciiTheme="minorHAnsi" w:eastAsiaTheme="minorHAnsi" w:hAnsiTheme="minorHAnsi" w:cstheme="minorBidi"/>
           <w:b w:val="0"/>
@@ -568,7 +561,12 @@
           <w:sz w:val="22"/>
           <w:szCs w:val="22"/>
         </w:rPr>
-      </w:sdtEndPr>
+        <w:id w:val="5360656"/>
+        <w:docPartObj>
+          <w:docPartGallery w:val="Table of Contents"/>
+          <w:docPartUnique/>
+        </w:docPartObj>
+      </w:sdtPr>
       <w:sdtContent>
         <w:p>
           <w:pPr>
@@ -3983,6 +3981,11 @@
       <w:r>
         <w:t>Os</w:t>
       </w:r>
+    </w:p>
+    <w:p>
+      <w:pPr>
+        <w:pStyle w:val="Sansinterligne"/>
+      </w:pPr>
     </w:p>
     <w:sectPr>
       <w:headerReference w:type="default" r:id="rId14"/>
@@ -5192,35 +5195,6 @@
         </w:p>
       </w:docPartBody>
     </w:docPart>
-    <w:docPart>
-      <w:docPartPr>
-        <w:name w:val="4778FB374CCE45C99CBDCF235B1840C7"/>
-        <w:category>
-          <w:name w:val="Général"/>
-          <w:gallery w:val="placeholder"/>
-        </w:category>
-        <w:types>
-          <w:type w:val="bbPlcHdr"/>
-        </w:types>
-        <w:behaviors>
-          <w:behavior w:val="content"/>
-        </w:behaviors>
-        <w:guid w:val="{19D036A6-BE2D-4672-B085-8DD892C3962A}"/>
-      </w:docPartPr>
-      <w:docPartBody>
-        <w:p>
-          <w:pPr>
-            <w:pStyle w:val="4778FB374CCE45C99CBDCF235B1840C7"/>
-          </w:pPr>
-          <w:r>
-            <w:rPr>
-              <w:color w:val="7F7F7F" w:themeColor="background1" w:themeShade="7F"/>
-            </w:rPr>
-            <w:t>[Tapez le résumé du document ici. Il s'agit généralement d'une courte synthèse du document. Tapez le résumé du document ici. Il s'agit généralement d'une courte synthèse du document.]</w:t>
-          </w:r>
-        </w:p>
-      </w:docPartBody>
-    </w:docPart>
   </w:docParts>
 </w:glossaryDocument>
 </file>
@@ -5273,8 +5247,9 @@
     <w:panose1 w:val="020B0604030504040204"/>
     <w:charset w:val="00"/>
     <w:family w:val="swiss"/>
+    <w:notTrueType/>
     <w:pitch w:val="variable"/>
-    <w:sig w:usb0="E1002EFF" w:usb1="C000605B" w:usb2="00000029" w:usb3="00000000" w:csb0="000101FF" w:csb1="00000000"/>
+    <w:sig w:usb0="00000003" w:usb1="00000000" w:usb2="00000000" w:usb3="00000000" w:csb0="00000001" w:csb1="00000000"/>
   </w:font>
 </w:fonts>
 </file>
@@ -5292,6 +5267,7 @@
     <w:rsidRoot w:val="00CD2C88"/>
     <w:rsid w:val="00123089"/>
     <w:rsid w:val="00CD2C88"/>
+    <w:rsid w:val="00E728C4"/>
   </w:rsids>
   <m:mathPr>
     <m:mathFont m:val="Cambria Math"/>
@@ -5472,6 +5448,7 @@
   <w:style w:type="paragraph" w:default="1" w:styleId="Normal">
     <w:name w:val="Normal"/>
     <w:qFormat/>
+    <w:rsid w:val="00E728C4"/>
   </w:style>
   <w:style w:type="character" w:default="1" w:styleId="Policepardfaut">
     <w:name w:val="Default Paragraph Font"/>
@@ -5857,7 +5834,7 @@
 </file>
 
 <file path=customXml/itemProps2.xml><?xml version="1.0" encoding="utf-8"?>
-<ds:datastoreItem xmlns:ds="http://schemas.openxmlformats.org/officeDocument/2006/customXml" ds:itemID="{51BC30FB-7554-4832-8081-6747A67D7116}">
+<ds:datastoreItem xmlns:ds="http://schemas.openxmlformats.org/officeDocument/2006/customXml" ds:itemID="{71402F70-AF67-4335-B6EE-F7FDE889A028}">
   <ds:schemaRefs>
     <ds:schemaRef ds:uri="http://schemas.openxmlformats.org/officeDocument/2006/bibliography"/>
   </ds:schemaRefs>

</xml_diff>

<commit_message>
mise au propre jusqu'à - Modèle Conceptuel de Données
</commit_message>
<xml_diff>
--- a/projet/RAPPORT/rapport.docx
+++ b/projet/RAPPORT/rapport.docx
@@ -10,7 +10,6 @@
           <w:docPartUnique/>
         </w:docPartObj>
       </w:sdtPr>
-      <w:sdtEndPr/>
       <w:sdtContent>
         <w:tbl>
           <w:tblPr>
@@ -63,7 +62,6 @@
                   <w:calendar w:val="gregorian"/>
                 </w:date>
               </w:sdtPr>
-              <w:sdtEndPr/>
               <w:sdtContent>
                 <w:tc>
                   <w:tcPr>
@@ -186,7 +184,6 @@
                   <w:dataBinding w:prefixMappings="xmlns:ns0='http://schemas.openxmlformats.org/officeDocument/2006/extended-properties'" w:xpath="/ns0:Properties[1]/ns0:Company[1]" w:storeItemID="{6668398D-A668-4E3E-A5EB-62B293D839F1}"/>
                   <w:text/>
                 </w:sdtPr>
-                <w:sdtEndPr/>
                 <w:sdtContent>
                   <w:p>
                     <w:pPr>
@@ -412,7 +409,6 @@
                     <w:dataBinding w:prefixMappings="xmlns:ns0='http://schemas.openxmlformats.org/package/2006/metadata/core-properties' xmlns:ns1='http://purl.org/dc/elements/1.1/'" w:xpath="/ns0:coreProperties[1]/ns1:title[1]" w:storeItemID="{6C3C8BC8-F283-45AE-878A-BAB7291924A1}"/>
                     <w:text/>
                   </w:sdtPr>
-                  <w:sdtEndPr/>
                   <w:sdtContent>
                     <w:r>
                       <w:rPr>
@@ -461,7 +457,6 @@
                 <w:dataBinding w:prefixMappings="xmlns:ns0='http://schemas.microsoft.com/office/2006/coverPageProps'" w:xpath="/ns0:CoverPageProperties[1]/ns0:Abstract[1]" w:storeItemID="{55AF091B-3C7A-41E3-B477-F2FDAA23CFDA}"/>
                 <w:text/>
               </w:sdtPr>
-              <w:sdtEndPr/>
               <w:sdtContent>
                 <w:tc>
                   <w:tcPr>
@@ -550,6 +545,28 @@
         </w:p>
       </w:sdtContent>
     </w:sdt>
+    <w:p>
+      <w:pPr>
+        <w:pStyle w:val="En-ttedetabledesmatires"/>
+        <w:rPr>
+          <w:rFonts w:asciiTheme="minorHAnsi" w:eastAsiaTheme="minorHAnsi" w:hAnsiTheme="minorHAnsi" w:cstheme="minorBidi"/>
+          <w:b w:val="0"/>
+          <w:bCs w:val="0"/>
+          <w:color w:val="auto"/>
+          <w:sz w:val="22"/>
+          <w:szCs w:val="22"/>
+        </w:rPr>
+      </w:pPr>
+    </w:p>
+    <w:p>
+      <w:r>
+        <w:rPr>
+          <w:b/>
+          <w:bCs/>
+        </w:rPr>
+        <w:br w:type="page"/>
+      </w:r>
+    </w:p>
     <w:sdt>
       <w:sdtPr>
         <w:rPr>
@@ -566,7 +583,6 @@
           <w:docPartUnique/>
         </w:docPartObj>
       </w:sdtPr>
-      <w:sdtEndPr/>
       <w:sdtContent>
         <w:p>
           <w:pPr>
@@ -600,7 +616,7 @@
           <w:r>
             <w:fldChar w:fldCharType="separate"/>
           </w:r>
-          <w:hyperlink w:anchor="_Toc420399079" w:history="1">
+          <w:hyperlink w:anchor="_Toc420429974" w:history="1">
             <w:r>
               <w:rPr>
                 <w:rStyle w:val="Lienhypertexte"/>
@@ -627,7 +643,7 @@
                 <w:noProof/>
                 <w:webHidden/>
               </w:rPr>
-              <w:instrText xml:space="preserve"> PAGEREF _Toc420399079 \h </w:instrText>
+              <w:instrText xml:space="preserve"> PAGEREF _Toc420429974 \h </w:instrText>
             </w:r>
             <w:r>
               <w:rPr>
@@ -647,7 +663,7 @@
                 <w:noProof/>
                 <w:webHidden/>
               </w:rPr>
-              <w:t>3</w:t>
+              <w:t>4</w:t>
             </w:r>
             <w:r>
               <w:rPr>
@@ -670,7 +686,7 @@
               <w:lang w:eastAsia="fr-FR"/>
             </w:rPr>
           </w:pPr>
-          <w:hyperlink w:anchor="_Toc420399080" w:history="1">
+          <w:hyperlink w:anchor="_Toc420429975" w:history="1">
             <w:r>
               <w:rPr>
                 <w:rStyle w:val="Lienhypertexte"/>
@@ -697,7 +713,7 @@
                 <w:noProof/>
                 <w:webHidden/>
               </w:rPr>
-              <w:instrText xml:space="preserve"> PAGEREF _Toc420399080 \h </w:instrText>
+              <w:instrText xml:space="preserve"> PAGEREF _Toc420429975 \h </w:instrText>
             </w:r>
             <w:r>
               <w:rPr>
@@ -717,7 +733,7 @@
                 <w:noProof/>
                 <w:webHidden/>
               </w:rPr>
-              <w:t>4</w:t>
+              <w:t>5</w:t>
             </w:r>
             <w:r>
               <w:rPr>
@@ -740,7 +756,7 @@
               <w:lang w:eastAsia="fr-FR"/>
             </w:rPr>
           </w:pPr>
-          <w:hyperlink w:anchor="_Toc420399081" w:history="1">
+          <w:hyperlink w:anchor="_Toc420429976" w:history="1">
             <w:r>
               <w:rPr>
                 <w:rStyle w:val="Lienhypertexte"/>
@@ -767,7 +783,7 @@
                 <w:noProof/>
                 <w:webHidden/>
               </w:rPr>
-              <w:instrText xml:space="preserve"> PAGEREF _Toc420399081 \h </w:instrText>
+              <w:instrText xml:space="preserve"> PAGEREF _Toc420429976 \h </w:instrText>
             </w:r>
             <w:r>
               <w:rPr>
@@ -787,7 +803,7 @@
                 <w:noProof/>
                 <w:webHidden/>
               </w:rPr>
-              <w:t>4</w:t>
+              <w:t>5</w:t>
             </w:r>
             <w:r>
               <w:rPr>
@@ -810,7 +826,7 @@
               <w:lang w:eastAsia="fr-FR"/>
             </w:rPr>
           </w:pPr>
-          <w:hyperlink w:anchor="_Toc420399082" w:history="1">
+          <w:hyperlink w:anchor="_Toc420429977" w:history="1">
             <w:r>
               <w:rPr>
                 <w:rStyle w:val="Lienhypertexte"/>
@@ -837,7 +853,7 @@
                 <w:noProof/>
                 <w:webHidden/>
               </w:rPr>
-              <w:instrText xml:space="preserve"> PAGEREF _Toc420399082 \h </w:instrText>
+              <w:instrText xml:space="preserve"> PAGEREF _Toc420429977 \h </w:instrText>
             </w:r>
             <w:r>
               <w:rPr>
@@ -857,7 +873,7 @@
                 <w:noProof/>
                 <w:webHidden/>
               </w:rPr>
-              <w:t>5</w:t>
+              <w:t>6</w:t>
             </w:r>
             <w:r>
               <w:rPr>
@@ -880,7 +896,7 @@
               <w:lang w:eastAsia="fr-FR"/>
             </w:rPr>
           </w:pPr>
-          <w:hyperlink w:anchor="_Toc420399083" w:history="1">
+          <w:hyperlink w:anchor="_Toc420429978" w:history="1">
             <w:r>
               <w:rPr>
                 <w:rStyle w:val="Lienhypertexte"/>
@@ -907,7 +923,7 @@
                 <w:noProof/>
                 <w:webHidden/>
               </w:rPr>
-              <w:instrText xml:space="preserve"> PAGEREF _Toc420399083 \h </w:instrText>
+              <w:instrText xml:space="preserve"> PAGEREF _Toc420429978 \h </w:instrText>
             </w:r>
             <w:r>
               <w:rPr>
@@ -927,7 +943,7 @@
                 <w:noProof/>
                 <w:webHidden/>
               </w:rPr>
-              <w:t>5</w:t>
+              <w:t>6</w:t>
             </w:r>
             <w:r>
               <w:rPr>
@@ -950,7 +966,7 @@
               <w:lang w:eastAsia="fr-FR"/>
             </w:rPr>
           </w:pPr>
-          <w:hyperlink w:anchor="_Toc420399084" w:history="1">
+          <w:hyperlink w:anchor="_Toc420429979" w:history="1">
             <w:r>
               <w:rPr>
                 <w:rStyle w:val="Lienhypertexte"/>
@@ -977,7 +993,7 @@
                 <w:noProof/>
                 <w:webHidden/>
               </w:rPr>
-              <w:instrText xml:space="preserve"> PAGEREF _Toc420399084 \h </w:instrText>
+              <w:instrText xml:space="preserve"> PAGEREF _Toc420429979 \h </w:instrText>
             </w:r>
             <w:r>
               <w:rPr>
@@ -997,7 +1013,7 @@
                 <w:noProof/>
                 <w:webHidden/>
               </w:rPr>
-              <w:t>5</w:t>
+              <w:t>6</w:t>
             </w:r>
             <w:r>
               <w:rPr>
@@ -1020,7 +1036,7 @@
               <w:lang w:eastAsia="fr-FR"/>
             </w:rPr>
           </w:pPr>
-          <w:hyperlink w:anchor="_Toc420399085" w:history="1">
+          <w:hyperlink w:anchor="_Toc420429980" w:history="1">
             <w:r>
               <w:rPr>
                 <w:rStyle w:val="Lienhypertexte"/>
@@ -1047,7 +1063,7 @@
                 <w:noProof/>
                 <w:webHidden/>
               </w:rPr>
-              <w:instrText xml:space="preserve"> PAGEREF _Toc420399085 \h </w:instrText>
+              <w:instrText xml:space="preserve"> PAGEREF _Toc420429980 \h </w:instrText>
             </w:r>
             <w:r>
               <w:rPr>
@@ -1067,7 +1083,7 @@
                 <w:noProof/>
                 <w:webHidden/>
               </w:rPr>
-              <w:t>5</w:t>
+              <w:t>7</w:t>
             </w:r>
             <w:r>
               <w:rPr>
@@ -1090,7 +1106,7 @@
               <w:lang w:eastAsia="fr-FR"/>
             </w:rPr>
           </w:pPr>
-          <w:hyperlink w:anchor="_Toc420399086" w:history="1">
+          <w:hyperlink w:anchor="_Toc420429981" w:history="1">
             <w:r>
               <w:rPr>
                 <w:rStyle w:val="Lienhypertexte"/>
@@ -1117,7 +1133,7 @@
                 <w:noProof/>
                 <w:webHidden/>
               </w:rPr>
-              <w:instrText xml:space="preserve"> PAGEREF _Toc420399086 \h </w:instrText>
+              <w:instrText xml:space="preserve"> PAGEREF _Toc420429981 \h </w:instrText>
             </w:r>
             <w:r>
               <w:rPr>
@@ -1137,7 +1153,7 @@
                 <w:noProof/>
                 <w:webHidden/>
               </w:rPr>
-              <w:t>6</w:t>
+              <w:t>7</w:t>
             </w:r>
             <w:r>
               <w:rPr>
@@ -1160,7 +1176,7 @@
               <w:lang w:eastAsia="fr-FR"/>
             </w:rPr>
           </w:pPr>
-          <w:hyperlink w:anchor="_Toc420399087" w:history="1">
+          <w:hyperlink w:anchor="_Toc420429982" w:history="1">
             <w:r>
               <w:rPr>
                 <w:rStyle w:val="Lienhypertexte"/>
@@ -1187,7 +1203,7 @@
                 <w:noProof/>
                 <w:webHidden/>
               </w:rPr>
-              <w:instrText xml:space="preserve"> PAGEREF _Toc420399087 \h </w:instrText>
+              <w:instrText xml:space="preserve"> PAGEREF _Toc420429982 \h </w:instrText>
             </w:r>
             <w:r>
               <w:rPr>
@@ -1207,7 +1223,7 @@
                 <w:noProof/>
                 <w:webHidden/>
               </w:rPr>
-              <w:t>7</w:t>
+              <w:t>8</w:t>
             </w:r>
             <w:r>
               <w:rPr>
@@ -1230,13 +1246,13 @@
               <w:lang w:eastAsia="fr-FR"/>
             </w:rPr>
           </w:pPr>
-          <w:hyperlink w:anchor="_Toc420399088" w:history="1">
+          <w:hyperlink w:anchor="_Toc420429983" w:history="1">
             <w:r>
               <w:rPr>
                 <w:rStyle w:val="Lienhypertexte"/>
                 <w:noProof/>
               </w:rPr>
-              <w:t>Répartition des taches</w:t>
+              <w:t>Répartition des tâches</w:t>
             </w:r>
             <w:r>
               <w:rPr>
@@ -1257,7 +1273,7 @@
                 <w:noProof/>
                 <w:webHidden/>
               </w:rPr>
-              <w:instrText xml:space="preserve"> PAGEREF _Toc420399088 \h </w:instrText>
+              <w:instrText xml:space="preserve"> PAGEREF _Toc420429983 \h </w:instrText>
             </w:r>
             <w:r>
               <w:rPr>
@@ -1277,7 +1293,7 @@
                 <w:noProof/>
                 <w:webHidden/>
               </w:rPr>
-              <w:t>7</w:t>
+              <w:t>8</w:t>
             </w:r>
             <w:r>
               <w:rPr>
@@ -1300,7 +1316,7 @@
               <w:lang w:eastAsia="fr-FR"/>
             </w:rPr>
           </w:pPr>
-          <w:hyperlink w:anchor="_Toc420399089" w:history="1">
+          <w:hyperlink w:anchor="_Toc420429984" w:history="1">
             <w:r>
               <w:rPr>
                 <w:rStyle w:val="Lienhypertexte"/>
@@ -1327,7 +1343,7 @@
                 <w:noProof/>
                 <w:webHidden/>
               </w:rPr>
-              <w:instrText xml:space="preserve"> PAGEREF _Toc420399089 \h </w:instrText>
+              <w:instrText xml:space="preserve"> PAGEREF _Toc420429984 \h </w:instrText>
             </w:r>
             <w:r>
               <w:rPr>
@@ -1347,7 +1363,7 @@
                 <w:noProof/>
                 <w:webHidden/>
               </w:rPr>
-              <w:t>7</w:t>
+              <w:t>8</w:t>
             </w:r>
             <w:r>
               <w:rPr>
@@ -1370,7 +1386,7 @@
               <w:lang w:eastAsia="fr-FR"/>
             </w:rPr>
           </w:pPr>
-          <w:hyperlink w:anchor="_Toc420399090" w:history="1">
+          <w:hyperlink w:anchor="_Toc420429985" w:history="1">
             <w:r>
               <w:rPr>
                 <w:rStyle w:val="Lienhypertexte"/>
@@ -1397,7 +1413,7 @@
                 <w:noProof/>
                 <w:webHidden/>
               </w:rPr>
-              <w:instrText xml:space="preserve"> PAGEREF _Toc420399090 \h </w:instrText>
+              <w:instrText xml:space="preserve"> PAGEREF _Toc420429985 \h </w:instrText>
             </w:r>
             <w:r>
               <w:rPr>
@@ -1417,7 +1433,7 @@
                 <w:noProof/>
                 <w:webHidden/>
               </w:rPr>
-              <w:t>8</w:t>
+              <w:t>9</w:t>
             </w:r>
             <w:r>
               <w:rPr>
@@ -1440,7 +1456,7 @@
               <w:lang w:eastAsia="fr-FR"/>
             </w:rPr>
           </w:pPr>
-          <w:hyperlink w:anchor="_Toc420399091" w:history="1">
+          <w:hyperlink w:anchor="_Toc420429986" w:history="1">
             <w:r>
               <w:rPr>
                 <w:rStyle w:val="Lienhypertexte"/>
@@ -1467,7 +1483,7 @@
                 <w:noProof/>
                 <w:webHidden/>
               </w:rPr>
-              <w:instrText xml:space="preserve"> PAGEREF _Toc420399091 \h </w:instrText>
+              <w:instrText xml:space="preserve"> PAGEREF _Toc420429986 \h </w:instrText>
             </w:r>
             <w:r>
               <w:rPr>
@@ -1487,7 +1503,7 @@
                 <w:noProof/>
                 <w:webHidden/>
               </w:rPr>
-              <w:t>8</w:t>
+              <w:t>9</w:t>
             </w:r>
             <w:r>
               <w:rPr>
@@ -1510,7 +1526,7 @@
               <w:lang w:eastAsia="fr-FR"/>
             </w:rPr>
           </w:pPr>
-          <w:hyperlink w:anchor="_Toc420399092" w:history="1">
+          <w:hyperlink w:anchor="_Toc420429987" w:history="1">
             <w:r>
               <w:rPr>
                 <w:rStyle w:val="Lienhypertexte"/>
@@ -1537,7 +1553,7 @@
                 <w:noProof/>
                 <w:webHidden/>
               </w:rPr>
-              <w:instrText xml:space="preserve"> PAGEREF _Toc420399092 \h </w:instrText>
+              <w:instrText xml:space="preserve"> PAGEREF _Toc420429987 \h </w:instrText>
             </w:r>
             <w:r>
               <w:rPr>
@@ -1557,7 +1573,7 @@
                 <w:noProof/>
                 <w:webHidden/>
               </w:rPr>
-              <w:t>9</w:t>
+              <w:t>10</w:t>
             </w:r>
             <w:r>
               <w:rPr>
@@ -1580,7 +1596,7 @@
               <w:lang w:eastAsia="fr-FR"/>
             </w:rPr>
           </w:pPr>
-          <w:hyperlink w:anchor="_Toc420399093" w:history="1">
+          <w:hyperlink w:anchor="_Toc420429988" w:history="1">
             <w:r>
               <w:rPr>
                 <w:rStyle w:val="Lienhypertexte"/>
@@ -1607,7 +1623,7 @@
                 <w:noProof/>
                 <w:webHidden/>
               </w:rPr>
-              <w:instrText xml:space="preserve"> PAGEREF _Toc420399093 \h </w:instrText>
+              <w:instrText xml:space="preserve"> PAGEREF _Toc420429988 \h </w:instrText>
             </w:r>
             <w:r>
               <w:rPr>
@@ -1627,7 +1643,7 @@
                 <w:noProof/>
                 <w:webHidden/>
               </w:rPr>
-              <w:t>9</w:t>
+              <w:t>10</w:t>
             </w:r>
             <w:r>
               <w:rPr>
@@ -1650,7 +1666,7 @@
               <w:lang w:eastAsia="fr-FR"/>
             </w:rPr>
           </w:pPr>
-          <w:hyperlink w:anchor="_Toc420399094" w:history="1">
+          <w:hyperlink w:anchor="_Toc420429989" w:history="1">
             <w:r>
               <w:rPr>
                 <w:rStyle w:val="Lienhypertexte"/>
@@ -1677,7 +1693,7 @@
                 <w:noProof/>
                 <w:webHidden/>
               </w:rPr>
-              <w:instrText xml:space="preserve"> PAGEREF _Toc420399094 \h </w:instrText>
+              <w:instrText xml:space="preserve"> PAGEREF _Toc420429989 \h </w:instrText>
             </w:r>
             <w:r>
               <w:rPr>
@@ -1697,7 +1713,7 @@
                 <w:noProof/>
                 <w:webHidden/>
               </w:rPr>
-              <w:t>9</w:t>
+              <w:t>10</w:t>
             </w:r>
             <w:r>
               <w:rPr>
@@ -1720,7 +1736,7 @@
               <w:lang w:eastAsia="fr-FR"/>
             </w:rPr>
           </w:pPr>
-          <w:hyperlink w:anchor="_Toc420399095" w:history="1">
+          <w:hyperlink w:anchor="_Toc420429990" w:history="1">
             <w:r>
               <w:rPr>
                 <w:rStyle w:val="Lienhypertexte"/>
@@ -1747,7 +1763,7 @@
                 <w:noProof/>
                 <w:webHidden/>
               </w:rPr>
-              <w:instrText xml:space="preserve"> PAGEREF _Toc420399095 \h </w:instrText>
+              <w:instrText xml:space="preserve"> PAGEREF _Toc420429990 \h </w:instrText>
             </w:r>
             <w:r>
               <w:rPr>
@@ -1767,7 +1783,7 @@
                 <w:noProof/>
                 <w:webHidden/>
               </w:rPr>
-              <w:t>9</w:t>
+              <w:t>10</w:t>
             </w:r>
             <w:r>
               <w:rPr>
@@ -1790,7 +1806,7 @@
               <w:lang w:eastAsia="fr-FR"/>
             </w:rPr>
           </w:pPr>
-          <w:hyperlink w:anchor="_Toc420399096" w:history="1">
+          <w:hyperlink w:anchor="_Toc420429991" w:history="1">
             <w:r>
               <w:rPr>
                 <w:rStyle w:val="Lienhypertexte"/>
@@ -1817,7 +1833,7 @@
                 <w:noProof/>
                 <w:webHidden/>
               </w:rPr>
-              <w:instrText xml:space="preserve"> PAGEREF _Toc420399096 \h </w:instrText>
+              <w:instrText xml:space="preserve"> PAGEREF _Toc420429991 \h </w:instrText>
             </w:r>
             <w:r>
               <w:rPr>
@@ -1837,7 +1853,7 @@
                 <w:noProof/>
                 <w:webHidden/>
               </w:rPr>
-              <w:t>9</w:t>
+              <w:t>10</w:t>
             </w:r>
             <w:r>
               <w:rPr>
@@ -1860,7 +1876,7 @@
               <w:lang w:eastAsia="fr-FR"/>
             </w:rPr>
           </w:pPr>
-          <w:hyperlink w:anchor="_Toc420399097" w:history="1">
+          <w:hyperlink w:anchor="_Toc420429992" w:history="1">
             <w:r>
               <w:rPr>
                 <w:rStyle w:val="Lienhypertexte"/>
@@ -1887,7 +1903,7 @@
                 <w:noProof/>
                 <w:webHidden/>
               </w:rPr>
-              <w:instrText xml:space="preserve"> PAGEREF _Toc420399097 \h </w:instrText>
+              <w:instrText xml:space="preserve"> PAGEREF _Toc420429992 \h </w:instrText>
             </w:r>
             <w:r>
               <w:rPr>
@@ -1907,7 +1923,7 @@
                 <w:noProof/>
                 <w:webHidden/>
               </w:rPr>
-              <w:t>9</w:t>
+              <w:t>10</w:t>
             </w:r>
             <w:r>
               <w:rPr>
@@ -1930,7 +1946,7 @@
               <w:lang w:eastAsia="fr-FR"/>
             </w:rPr>
           </w:pPr>
-          <w:hyperlink w:anchor="_Toc420399098" w:history="1">
+          <w:hyperlink w:anchor="_Toc420429993" w:history="1">
             <w:r>
               <w:rPr>
                 <w:rStyle w:val="Lienhypertexte"/>
@@ -1957,7 +1973,7 @@
                 <w:noProof/>
                 <w:webHidden/>
               </w:rPr>
-              <w:instrText xml:space="preserve"> PAGEREF _Toc420399098 \h </w:instrText>
+              <w:instrText xml:space="preserve"> PAGEREF _Toc420429993 \h </w:instrText>
             </w:r>
             <w:r>
               <w:rPr>
@@ -1977,7 +1993,7 @@
                 <w:noProof/>
                 <w:webHidden/>
               </w:rPr>
-              <w:t>10</w:t>
+              <w:t>11</w:t>
             </w:r>
             <w:r>
               <w:rPr>
@@ -2000,7 +2016,7 @@
               <w:lang w:eastAsia="fr-FR"/>
             </w:rPr>
           </w:pPr>
-          <w:hyperlink w:anchor="_Toc420399099" w:history="1">
+          <w:hyperlink w:anchor="_Toc420429994" w:history="1">
             <w:r>
               <w:rPr>
                 <w:rStyle w:val="Lienhypertexte"/>
@@ -2027,7 +2043,7 @@
                 <w:noProof/>
                 <w:webHidden/>
               </w:rPr>
-              <w:instrText xml:space="preserve"> PAGEREF _Toc420399099 \h </w:instrText>
+              <w:instrText xml:space="preserve"> PAGEREF _Toc420429994 \h </w:instrText>
             </w:r>
             <w:r>
               <w:rPr>
@@ -2047,7 +2063,7 @@
                 <w:noProof/>
                 <w:webHidden/>
               </w:rPr>
-              <w:t>10</w:t>
+              <w:t>11</w:t>
             </w:r>
             <w:r>
               <w:rPr>
@@ -2070,7 +2086,7 @@
               <w:lang w:eastAsia="fr-FR"/>
             </w:rPr>
           </w:pPr>
-          <w:hyperlink w:anchor="_Toc420399100" w:history="1">
+          <w:hyperlink w:anchor="_Toc420429995" w:history="1">
             <w:r>
               <w:rPr>
                 <w:rStyle w:val="Lienhypertexte"/>
@@ -2097,7 +2113,7 @@
                 <w:noProof/>
                 <w:webHidden/>
               </w:rPr>
-              <w:instrText xml:space="preserve"> PAGEREF _Toc420399100 \h </w:instrText>
+              <w:instrText xml:space="preserve"> PAGEREF _Toc420429995 \h </w:instrText>
             </w:r>
             <w:r>
               <w:rPr>
@@ -2117,7 +2133,7 @@
                 <w:noProof/>
                 <w:webHidden/>
               </w:rPr>
-              <w:t>11</w:t>
+              <w:t>12</w:t>
             </w:r>
             <w:r>
               <w:rPr>
@@ -2140,7 +2156,7 @@
               <w:lang w:eastAsia="fr-FR"/>
             </w:rPr>
           </w:pPr>
-          <w:hyperlink w:anchor="_Toc420399101" w:history="1">
+          <w:hyperlink w:anchor="_Toc420429996" w:history="1">
             <w:r>
               <w:rPr>
                 <w:rStyle w:val="Lienhypertexte"/>
@@ -2167,7 +2183,7 @@
                 <w:noProof/>
                 <w:webHidden/>
               </w:rPr>
-              <w:instrText xml:space="preserve"> PAGEREF _Toc420399101 \h </w:instrText>
+              <w:instrText xml:space="preserve"> PAGEREF _Toc420429996 \h </w:instrText>
             </w:r>
             <w:r>
               <w:rPr>
@@ -2187,7 +2203,567 @@
                 <w:noProof/>
                 <w:webHidden/>
               </w:rPr>
-              <w:t>12</w:t>
+              <w:t>13</w:t>
+            </w:r>
+            <w:r>
+              <w:rPr>
+                <w:noProof/>
+                <w:webHidden/>
+              </w:rPr>
+              <w:fldChar w:fldCharType="end"/>
+            </w:r>
+          </w:hyperlink>
+        </w:p>
+        <w:p>
+          <w:pPr>
+            <w:pStyle w:val="TM1"/>
+            <w:tabs>
+              <w:tab w:val="right" w:leader="dot" w:pos="9062"/>
+            </w:tabs>
+            <w:rPr>
+              <w:rFonts w:eastAsiaTheme="minorEastAsia"/>
+              <w:noProof/>
+              <w:lang w:eastAsia="fr-FR"/>
+            </w:rPr>
+          </w:pPr>
+          <w:hyperlink w:anchor="_Toc420429997" w:history="1">
+            <w:r>
+              <w:rPr>
+                <w:rStyle w:val="Lienhypertexte"/>
+                <w:noProof/>
+              </w:rPr>
+              <w:t>Manuel d’utilisation</w:t>
+            </w:r>
+            <w:r>
+              <w:rPr>
+                <w:noProof/>
+                <w:webHidden/>
+              </w:rPr>
+              <w:tab/>
+            </w:r>
+            <w:r>
+              <w:rPr>
+                <w:noProof/>
+                <w:webHidden/>
+              </w:rPr>
+              <w:fldChar w:fldCharType="begin"/>
+            </w:r>
+            <w:r>
+              <w:rPr>
+                <w:noProof/>
+                <w:webHidden/>
+              </w:rPr>
+              <w:instrText xml:space="preserve"> PAGEREF _Toc420429997 \h </w:instrText>
+            </w:r>
+            <w:r>
+              <w:rPr>
+                <w:noProof/>
+                <w:webHidden/>
+              </w:rPr>
+            </w:r>
+            <w:r>
+              <w:rPr>
+                <w:noProof/>
+                <w:webHidden/>
+              </w:rPr>
+              <w:fldChar w:fldCharType="separate"/>
+            </w:r>
+            <w:r>
+              <w:rPr>
+                <w:noProof/>
+                <w:webHidden/>
+              </w:rPr>
+              <w:t>14</w:t>
+            </w:r>
+            <w:r>
+              <w:rPr>
+                <w:noProof/>
+                <w:webHidden/>
+              </w:rPr>
+              <w:fldChar w:fldCharType="end"/>
+            </w:r>
+          </w:hyperlink>
+        </w:p>
+        <w:p>
+          <w:pPr>
+            <w:pStyle w:val="TM2"/>
+            <w:tabs>
+              <w:tab w:val="right" w:leader="dot" w:pos="9062"/>
+            </w:tabs>
+            <w:rPr>
+              <w:rFonts w:eastAsiaTheme="minorEastAsia"/>
+              <w:noProof/>
+              <w:lang w:eastAsia="fr-FR"/>
+            </w:rPr>
+          </w:pPr>
+          <w:hyperlink w:anchor="_Toc420429998" w:history="1">
+            <w:r>
+              <w:rPr>
+                <w:rStyle w:val="Lienhypertexte"/>
+                <w:noProof/>
+              </w:rPr>
+              <w:t>Lancement du programme</w:t>
+            </w:r>
+            <w:r>
+              <w:rPr>
+                <w:noProof/>
+                <w:webHidden/>
+              </w:rPr>
+              <w:tab/>
+            </w:r>
+            <w:r>
+              <w:rPr>
+                <w:noProof/>
+                <w:webHidden/>
+              </w:rPr>
+              <w:fldChar w:fldCharType="begin"/>
+            </w:r>
+            <w:r>
+              <w:rPr>
+                <w:noProof/>
+                <w:webHidden/>
+              </w:rPr>
+              <w:instrText xml:space="preserve"> PAGEREF _Toc420429998 \h </w:instrText>
+            </w:r>
+            <w:r>
+              <w:rPr>
+                <w:noProof/>
+                <w:webHidden/>
+              </w:rPr>
+            </w:r>
+            <w:r>
+              <w:rPr>
+                <w:noProof/>
+                <w:webHidden/>
+              </w:rPr>
+              <w:fldChar w:fldCharType="separate"/>
+            </w:r>
+            <w:r>
+              <w:rPr>
+                <w:noProof/>
+                <w:webHidden/>
+              </w:rPr>
+              <w:t>14</w:t>
+            </w:r>
+            <w:r>
+              <w:rPr>
+                <w:noProof/>
+                <w:webHidden/>
+              </w:rPr>
+              <w:fldChar w:fldCharType="end"/>
+            </w:r>
+          </w:hyperlink>
+        </w:p>
+        <w:p>
+          <w:pPr>
+            <w:pStyle w:val="TM2"/>
+            <w:tabs>
+              <w:tab w:val="right" w:leader="dot" w:pos="9062"/>
+            </w:tabs>
+            <w:rPr>
+              <w:rFonts w:eastAsiaTheme="minorEastAsia"/>
+              <w:noProof/>
+              <w:lang w:eastAsia="fr-FR"/>
+            </w:rPr>
+          </w:pPr>
+          <w:hyperlink w:anchor="_Toc420429999" w:history="1">
+            <w:r>
+              <w:rPr>
+                <w:rStyle w:val="Lienhypertexte"/>
+                <w:noProof/>
+              </w:rPr>
+              <w:t>Création d’un local</w:t>
+            </w:r>
+            <w:r>
+              <w:rPr>
+                <w:noProof/>
+                <w:webHidden/>
+              </w:rPr>
+              <w:tab/>
+            </w:r>
+            <w:r>
+              <w:rPr>
+                <w:noProof/>
+                <w:webHidden/>
+              </w:rPr>
+              <w:fldChar w:fldCharType="begin"/>
+            </w:r>
+            <w:r>
+              <w:rPr>
+                <w:noProof/>
+                <w:webHidden/>
+              </w:rPr>
+              <w:instrText xml:space="preserve"> PAGEREF _Toc420429999 \h </w:instrText>
+            </w:r>
+            <w:r>
+              <w:rPr>
+                <w:noProof/>
+                <w:webHidden/>
+              </w:rPr>
+            </w:r>
+            <w:r>
+              <w:rPr>
+                <w:noProof/>
+                <w:webHidden/>
+              </w:rPr>
+              <w:fldChar w:fldCharType="separate"/>
+            </w:r>
+            <w:r>
+              <w:rPr>
+                <w:noProof/>
+                <w:webHidden/>
+              </w:rPr>
+              <w:t>15</w:t>
+            </w:r>
+            <w:r>
+              <w:rPr>
+                <w:noProof/>
+                <w:webHidden/>
+              </w:rPr>
+              <w:fldChar w:fldCharType="end"/>
+            </w:r>
+          </w:hyperlink>
+        </w:p>
+        <w:p>
+          <w:pPr>
+            <w:pStyle w:val="TM2"/>
+            <w:tabs>
+              <w:tab w:val="right" w:leader="dot" w:pos="9062"/>
+            </w:tabs>
+            <w:rPr>
+              <w:rFonts w:eastAsiaTheme="minorEastAsia"/>
+              <w:noProof/>
+              <w:lang w:eastAsia="fr-FR"/>
+            </w:rPr>
+          </w:pPr>
+          <w:hyperlink w:anchor="_Toc420430000" w:history="1">
+            <w:r>
+              <w:rPr>
+                <w:rStyle w:val="Lienhypertexte"/>
+                <w:noProof/>
+              </w:rPr>
+              <w:t>Création d’une salle</w:t>
+            </w:r>
+            <w:r>
+              <w:rPr>
+                <w:noProof/>
+                <w:webHidden/>
+              </w:rPr>
+              <w:tab/>
+            </w:r>
+            <w:r>
+              <w:rPr>
+                <w:noProof/>
+                <w:webHidden/>
+              </w:rPr>
+              <w:fldChar w:fldCharType="begin"/>
+            </w:r>
+            <w:r>
+              <w:rPr>
+                <w:noProof/>
+                <w:webHidden/>
+              </w:rPr>
+              <w:instrText xml:space="preserve"> PAGEREF _Toc420430000 \h </w:instrText>
+            </w:r>
+            <w:r>
+              <w:rPr>
+                <w:noProof/>
+                <w:webHidden/>
+              </w:rPr>
+            </w:r>
+            <w:r>
+              <w:rPr>
+                <w:noProof/>
+                <w:webHidden/>
+              </w:rPr>
+              <w:fldChar w:fldCharType="separate"/>
+            </w:r>
+            <w:r>
+              <w:rPr>
+                <w:noProof/>
+                <w:webHidden/>
+              </w:rPr>
+              <w:t>15</w:t>
+            </w:r>
+            <w:r>
+              <w:rPr>
+                <w:noProof/>
+                <w:webHidden/>
+              </w:rPr>
+              <w:fldChar w:fldCharType="end"/>
+            </w:r>
+          </w:hyperlink>
+        </w:p>
+        <w:p>
+          <w:pPr>
+            <w:pStyle w:val="TM2"/>
+            <w:tabs>
+              <w:tab w:val="right" w:leader="dot" w:pos="9062"/>
+            </w:tabs>
+            <w:rPr>
+              <w:rFonts w:eastAsiaTheme="minorEastAsia"/>
+              <w:noProof/>
+              <w:lang w:eastAsia="fr-FR"/>
+            </w:rPr>
+          </w:pPr>
+          <w:hyperlink w:anchor="_Toc420430001" w:history="1">
+            <w:r>
+              <w:rPr>
+                <w:rStyle w:val="Lienhypertexte"/>
+                <w:noProof/>
+              </w:rPr>
+              <w:t>Création d’un équipement</w:t>
+            </w:r>
+            <w:r>
+              <w:rPr>
+                <w:noProof/>
+                <w:webHidden/>
+              </w:rPr>
+              <w:tab/>
+            </w:r>
+            <w:r>
+              <w:rPr>
+                <w:noProof/>
+                <w:webHidden/>
+              </w:rPr>
+              <w:fldChar w:fldCharType="begin"/>
+            </w:r>
+            <w:r>
+              <w:rPr>
+                <w:noProof/>
+                <w:webHidden/>
+              </w:rPr>
+              <w:instrText xml:space="preserve"> PAGEREF _Toc420430001 \h </w:instrText>
+            </w:r>
+            <w:r>
+              <w:rPr>
+                <w:noProof/>
+                <w:webHidden/>
+              </w:rPr>
+            </w:r>
+            <w:r>
+              <w:rPr>
+                <w:noProof/>
+                <w:webHidden/>
+              </w:rPr>
+              <w:fldChar w:fldCharType="separate"/>
+            </w:r>
+            <w:r>
+              <w:rPr>
+                <w:noProof/>
+                <w:webHidden/>
+              </w:rPr>
+              <w:t>16</w:t>
+            </w:r>
+            <w:r>
+              <w:rPr>
+                <w:noProof/>
+                <w:webHidden/>
+              </w:rPr>
+              <w:fldChar w:fldCharType="end"/>
+            </w:r>
+          </w:hyperlink>
+        </w:p>
+        <w:p>
+          <w:pPr>
+            <w:pStyle w:val="TM2"/>
+            <w:tabs>
+              <w:tab w:val="right" w:leader="dot" w:pos="9062"/>
+            </w:tabs>
+            <w:rPr>
+              <w:rFonts w:eastAsiaTheme="minorEastAsia"/>
+              <w:noProof/>
+              <w:lang w:eastAsia="fr-FR"/>
+            </w:rPr>
+          </w:pPr>
+          <w:hyperlink w:anchor="_Toc420430002" w:history="1">
+            <w:r>
+              <w:rPr>
+                <w:rStyle w:val="Lienhypertexte"/>
+                <w:noProof/>
+              </w:rPr>
+              <w:t>Annulation d’une création</w:t>
+            </w:r>
+            <w:r>
+              <w:rPr>
+                <w:noProof/>
+                <w:webHidden/>
+              </w:rPr>
+              <w:tab/>
+            </w:r>
+            <w:r>
+              <w:rPr>
+                <w:noProof/>
+                <w:webHidden/>
+              </w:rPr>
+              <w:fldChar w:fldCharType="begin"/>
+            </w:r>
+            <w:r>
+              <w:rPr>
+                <w:noProof/>
+                <w:webHidden/>
+              </w:rPr>
+              <w:instrText xml:space="preserve"> PAGEREF _Toc420430002 \h </w:instrText>
+            </w:r>
+            <w:r>
+              <w:rPr>
+                <w:noProof/>
+                <w:webHidden/>
+              </w:rPr>
+            </w:r>
+            <w:r>
+              <w:rPr>
+                <w:noProof/>
+                <w:webHidden/>
+              </w:rPr>
+              <w:fldChar w:fldCharType="separate"/>
+            </w:r>
+            <w:r>
+              <w:rPr>
+                <w:noProof/>
+                <w:webHidden/>
+              </w:rPr>
+              <w:t>17</w:t>
+            </w:r>
+            <w:r>
+              <w:rPr>
+                <w:noProof/>
+                <w:webHidden/>
+              </w:rPr>
+              <w:fldChar w:fldCharType="end"/>
+            </w:r>
+          </w:hyperlink>
+        </w:p>
+        <w:p>
+          <w:pPr>
+            <w:pStyle w:val="TM2"/>
+            <w:tabs>
+              <w:tab w:val="right" w:leader="dot" w:pos="9062"/>
+            </w:tabs>
+            <w:rPr>
+              <w:rFonts w:eastAsiaTheme="minorEastAsia"/>
+              <w:noProof/>
+              <w:lang w:eastAsia="fr-FR"/>
+            </w:rPr>
+          </w:pPr>
+          <w:hyperlink w:anchor="_Toc420430003" w:history="1">
+            <w:r>
+              <w:rPr>
+                <w:rStyle w:val="Lienhypertexte"/>
+                <w:noProof/>
+              </w:rPr>
+              <w:t>Gestion de la interconnexion des appareils</w:t>
+            </w:r>
+            <w:r>
+              <w:rPr>
+                <w:noProof/>
+                <w:webHidden/>
+              </w:rPr>
+              <w:tab/>
+            </w:r>
+            <w:r>
+              <w:rPr>
+                <w:noProof/>
+                <w:webHidden/>
+              </w:rPr>
+              <w:fldChar w:fldCharType="begin"/>
+            </w:r>
+            <w:r>
+              <w:rPr>
+                <w:noProof/>
+                <w:webHidden/>
+              </w:rPr>
+              <w:instrText xml:space="preserve"> PAGEREF _Toc420430003 \h </w:instrText>
+            </w:r>
+            <w:r>
+              <w:rPr>
+                <w:noProof/>
+                <w:webHidden/>
+              </w:rPr>
+            </w:r>
+            <w:r>
+              <w:rPr>
+                <w:noProof/>
+                <w:webHidden/>
+              </w:rPr>
+              <w:fldChar w:fldCharType="separate"/>
+            </w:r>
+            <w:r>
+              <w:rPr>
+                <w:noProof/>
+                <w:webHidden/>
+              </w:rPr>
+              <w:t>18</w:t>
+            </w:r>
+            <w:r>
+              <w:rPr>
+                <w:noProof/>
+                <w:webHidden/>
+              </w:rPr>
+              <w:fldChar w:fldCharType="end"/>
+            </w:r>
+          </w:hyperlink>
+        </w:p>
+        <w:p>
+          <w:pPr>
+            <w:pStyle w:val="TM2"/>
+            <w:tabs>
+              <w:tab w:val="right" w:leader="dot" w:pos="9062"/>
+            </w:tabs>
+            <w:rPr>
+              <w:rFonts w:eastAsiaTheme="minorEastAsia"/>
+              <w:noProof/>
+              <w:lang w:eastAsia="fr-FR"/>
+            </w:rPr>
+          </w:pPr>
+          <w:hyperlink w:anchor="_Toc420430004" w:history="1">
+            <w:r>
+              <w:rPr>
+                <w:rStyle w:val="Lienhypertexte"/>
+                <w:noProof/>
+              </w:rPr>
+              <w:t>Modification des informations d’un élément</w:t>
+            </w:r>
+            <w:r>
+              <w:rPr>
+                <w:noProof/>
+                <w:webHidden/>
+              </w:rPr>
+              <w:tab/>
+            </w:r>
+            <w:r>
+              <w:rPr>
+                <w:noProof/>
+                <w:webHidden/>
+              </w:rPr>
+              <w:fldChar w:fldCharType="begin"/>
+            </w:r>
+            <w:r>
+              <w:rPr>
+                <w:noProof/>
+                <w:webHidden/>
+              </w:rPr>
+              <w:instrText xml:space="preserve"> PAGEREF _Toc420430004 \h </w:instrText>
+            </w:r>
+            <w:r>
+              <w:rPr>
+                <w:noProof/>
+                <w:webHidden/>
+              </w:rPr>
+            </w:r>
+            <w:r>
+              <w:rPr>
+                <w:noProof/>
+                <w:webHidden/>
+              </w:rPr>
+              <w:fldChar w:fldCharType="separate"/>
+            </w:r>
+            <w:r>
+              <w:rPr>
+                <w:noProof/>
+                <w:webHidden/>
+              </w:rPr>
+              <w:t>19</w:t>
             </w:r>
             <w:r>
               <w:rPr>
@@ -2207,24 +2783,9 @@
     </w:sdt>
     <w:p>
       <w:pPr>
-        <w:pStyle w:val="Sansinterligne"/>
-      </w:pPr>
-    </w:p>
-    <w:p>
-      <w:pPr>
-        <w:rPr>
-          <w:rFonts w:eastAsiaTheme="minorEastAsia"/>
-        </w:rPr>
-      </w:pPr>
-      <w:r>
-        <w:br w:type="page"/>
-      </w:r>
-    </w:p>
-    <w:p>
-      <w:pPr>
         <w:pStyle w:val="Titre1"/>
       </w:pPr>
-      <w:bookmarkStart w:id="0" w:name="_Toc420399079"/>
+      <w:bookmarkStart w:id="0" w:name="_Toc420429974"/>
       <w:r>
         <w:lastRenderedPageBreak/>
         <w:t>Introduction</w:t>
@@ -2239,15 +2800,26 @@
     <w:p>
       <w:pPr>
         <w:pStyle w:val="Sansinterligne"/>
-      </w:pPr>
-      <w:r>
-        <w:t xml:space="preserve">Pour le déroulement de notre Licence 3 en Systèmes de Télécommunications et Réseaux Informatiques,  nous avons eu </w:t>
-      </w:r>
-      <w:proofErr w:type="gramStart"/>
-      <w:r>
-        <w:t>a</w:t>
-      </w:r>
-      <w:proofErr w:type="gramEnd"/>
+        <w:jc w:val="both"/>
+      </w:pPr>
+      <w:r>
+        <w:t>Au cours de notre Licence 3 STRI</w:t>
+      </w:r>
+      <w:r>
+        <w:t xml:space="preserve"> </w:t>
+      </w:r>
+      <w:r>
+        <w:t>(</w:t>
+      </w:r>
+      <w:r>
+        <w:rPr>
+          <w:i/>
+        </w:rPr>
+        <w:t>Systèmes de Télécommunications et Réseaux Informatiques</w:t>
+      </w:r>
+      <w:r>
+        <w:t>),  nous avons eu à</w:t>
+      </w:r>
       <w:r>
         <w:t xml:space="preserve"> effectuer un projet logiciel Java afin de développer les concepts de Conception Orientée Objet</w:t>
       </w:r>
@@ -2269,9 +2841,16 @@
     <w:p>
       <w:pPr>
         <w:pStyle w:val="Sansinterligne"/>
-      </w:pPr>
-      <w:r>
-        <w:t xml:space="preserve">L'équipe fut composée de quatre membres: Rémi Barbaste, Guillaume </w:t>
+        <w:jc w:val="both"/>
+      </w:pPr>
+      <w:r>
+        <w:t>L'équip</w:t>
+      </w:r>
+      <w:r>
+        <w:t>e fut composée de quatre membres :</w:t>
+      </w:r>
+      <w:r>
+        <w:t xml:space="preserve"> Rémi Barbaste, Guillaume </w:t>
       </w:r>
       <w:proofErr w:type="spellStart"/>
       <w:r>
@@ -2306,37 +2885,64 @@
     <w:p>
       <w:pPr>
         <w:pStyle w:val="Sansinterligne"/>
-      </w:pPr>
-      <w:r>
-        <w:t>Le sujet modélise le problème d'une entreprise:</w:t>
-      </w:r>
-    </w:p>
-    <w:p>
-      <w:pPr>
-        <w:pStyle w:val="Sansinterligne"/>
-      </w:pPr>
-    </w:p>
-    <w:p>
-      <w:pPr>
-        <w:pStyle w:val="Sansinterligne"/>
-      </w:pPr>
-      <w:r>
-        <w:t xml:space="preserve">La société STRI veut mettre en place un service de gestion d'appareils connecté à un </w:t>
-      </w:r>
-      <w:proofErr w:type="gramStart"/>
-      <w:r>
-        <w:t>réseau .</w:t>
-      </w:r>
-      <w:proofErr w:type="gramEnd"/>
-    </w:p>
-    <w:p>
-      <w:pPr>
-        <w:pStyle w:val="Sansinterligne"/>
-      </w:pPr>
-    </w:p>
-    <w:p>
-      <w:pPr>
-        <w:pStyle w:val="Sansinterligne"/>
+        <w:jc w:val="both"/>
+      </w:pPr>
+      <w:r>
+        <w:t>Le sujet modélise le problème d'une entreprise</w:t>
+      </w:r>
+      <w:r>
+        <w:t xml:space="preserve"> </w:t>
+      </w:r>
+      <w:r>
+        <w:t>:</w:t>
+      </w:r>
+      <w:r>
+        <w:t xml:space="preserve"> la société STRI.</w:t>
+      </w:r>
+    </w:p>
+    <w:p>
+      <w:pPr>
+        <w:pStyle w:val="Sansinterligne"/>
+        <w:jc w:val="both"/>
+      </w:pPr>
+    </w:p>
+    <w:p>
+      <w:pPr>
+        <w:pStyle w:val="Sansinterligne"/>
+        <w:jc w:val="both"/>
+      </w:pPr>
+      <w:r>
+        <w:t xml:space="preserve">Elle </w:t>
+      </w:r>
+      <w:r>
+        <w:t>veut mettre en place un service de gestion d'appareils connecté</w:t>
+      </w:r>
+      <w:r>
+        <w:t>s</w:t>
+      </w:r>
+      <w:r>
+        <w:t xml:space="preserve"> à </w:t>
+      </w:r>
+      <w:r>
+        <w:t>au</w:t>
+      </w:r>
+      <w:r>
+        <w:t xml:space="preserve"> </w:t>
+      </w:r>
+      <w:r>
+        <w:t>réseau.</w:t>
+      </w:r>
+    </w:p>
+    <w:p>
+      <w:pPr>
+        <w:pStyle w:val="Sansinterligne"/>
+        <w:jc w:val="both"/>
+      </w:pPr>
+    </w:p>
+    <w:p>
+      <w:pPr>
+        <w:pStyle w:val="Sansinterligne"/>
+        <w:jc w:val="both"/>
       </w:pPr>
       <w:r>
         <w:t>La société possède des locaux et chaque local possède plusieurs salles.</w:t>
@@ -2345,11 +2951,13 @@
     <w:p>
       <w:pPr>
         <w:pStyle w:val="Sansinterligne"/>
-      </w:pPr>
-    </w:p>
-    <w:p>
-      <w:pPr>
-        <w:pStyle w:val="Sansinterligne"/>
+        <w:jc w:val="both"/>
+      </w:pPr>
+    </w:p>
+    <w:p>
+      <w:pPr>
+        <w:pStyle w:val="Sansinterligne"/>
+        <w:jc w:val="both"/>
       </w:pPr>
       <w:r>
         <w:t xml:space="preserve">La société veut pouvoir décrire les appareils selon plusieurs critères (nom, </w:t>
@@ -2360,21 +2968,14 @@
       </w:r>
       <w:proofErr w:type="spellEnd"/>
       <w:r>
-        <w:t>, emplacement géographique, système d'exploitation</w:t>
-      </w:r>
-      <w:proofErr w:type="gramStart"/>
-      <w:r>
-        <w:t>,,</w:t>
-      </w:r>
-      <w:proofErr w:type="gramEnd"/>
+        <w:t>, emplacement géogra</w:t>
+      </w:r>
+      <w:r>
+        <w:t>phique, système d'exploitation,</w:t>
+      </w:r>
       <w:r>
         <w:t xml:space="preserve"> connexion entre appareils).</w:t>
       </w:r>
-    </w:p>
-    <w:p>
-      <w:pPr>
-        <w:pStyle w:val="Sansinterligne"/>
-      </w:pPr>
     </w:p>
     <w:p>
       <w:pPr>
@@ -2391,7 +2992,7 @@
       <w:pPr>
         <w:pStyle w:val="Titre1"/>
       </w:pPr>
-      <w:bookmarkStart w:id="1" w:name="_Toc420399080"/>
+      <w:bookmarkStart w:id="1" w:name="_Toc420429975"/>
       <w:r>
         <w:lastRenderedPageBreak/>
         <w:t>Présentation</w:t>
@@ -2400,14 +3001,9 @@
     </w:p>
     <w:p>
       <w:pPr>
-        <w:pStyle w:val="Sansinterligne"/>
-      </w:pPr>
-    </w:p>
-    <w:p>
-      <w:pPr>
         <w:pStyle w:val="Titre2"/>
       </w:pPr>
-      <w:bookmarkStart w:id="2" w:name="_Toc420399081"/>
+      <w:bookmarkStart w:id="2" w:name="_Toc420429976"/>
       <w:r>
         <w:t>Cahier des charges</w:t>
       </w:r>
@@ -2419,53 +3015,107 @@
     <w:p>
       <w:pPr>
         <w:pStyle w:val="Sansinterligne"/>
-      </w:pPr>
-    </w:p>
-    <w:p>
-      <w:pPr>
-        <w:pStyle w:val="Sansinterligne"/>
-      </w:pPr>
-      <w:r>
-        <w:t>La mission spécifiée sur la fiche de projet est d'organiser la répartition de matériels pour les besoin d'une entreprise, nous savons déjà qu'il y aura des données à manipuler.</w:t>
-      </w:r>
-    </w:p>
-    <w:p>
-      <w:pPr>
-        <w:pStyle w:val="Sansinterligne"/>
-      </w:pPr>
-    </w:p>
-    <w:p>
-      <w:pPr>
-        <w:pStyle w:val="Sansinterligne"/>
-      </w:pPr>
-      <w:r>
-        <w:t>Une contrainte est posée par le sujet: les données doivent être sauvegardées et importées vers une base de données.</w:t>
-      </w:r>
-    </w:p>
-    <w:p>
-      <w:pPr>
-        <w:pStyle w:val="Sansinterligne"/>
-      </w:pPr>
-    </w:p>
-    <w:p>
-      <w:pPr>
-        <w:pStyle w:val="Sansinterligne"/>
-      </w:pPr>
-      <w:r>
-        <w:t>Comme énoncé dans l'introduction le problème demandé est de stocker dans le logiciel des locaux avec leur propriété, Salles, Appareils pour une société nous avons donc comme entités</w:t>
+        <w:jc w:val="both"/>
+      </w:pPr>
+      <w:r>
+        <w:t xml:space="preserve">La mission spécifiée sur la fiche de projet est d'organiser la répartition de matériels pour les besoin d'une entreprise, nous savons </w:t>
+      </w:r>
+      <w:r>
+        <w:t>alors</w:t>
+      </w:r>
+      <w:r>
+        <w:t xml:space="preserve"> qu'il y aura des données à manipuler.</w:t>
+      </w:r>
+    </w:p>
+    <w:p>
+      <w:pPr>
+        <w:pStyle w:val="Sansinterligne"/>
+        <w:jc w:val="both"/>
+      </w:pPr>
+    </w:p>
+    <w:p>
+      <w:pPr>
+        <w:pStyle w:val="Sansinterligne"/>
+        <w:jc w:val="both"/>
+      </w:pPr>
+      <w:r>
+        <w:t>Une contrainte est posée par le sujet</w:t>
       </w:r>
       <w:r>
         <w:t xml:space="preserve"> </w:t>
       </w:r>
-    </w:p>
-    <w:p>
-      <w:pPr>
-        <w:pStyle w:val="Sansinterligne"/>
-      </w:pPr>
-    </w:p>
-    <w:p>
-      <w:pPr>
-        <w:pStyle w:val="Sansinterligne"/>
+      <w:r>
+        <w:t>: les données doivent êtr</w:t>
+      </w:r>
+      <w:r>
+        <w:t>e sauvegardées dans une base de données et également importées de celle-ci.</w:t>
+      </w:r>
+    </w:p>
+    <w:p>
+      <w:pPr>
+        <w:pStyle w:val="Sansinterligne"/>
+        <w:jc w:val="both"/>
+      </w:pPr>
+      <w:r>
+        <w:t xml:space="preserve"> </w:t>
+      </w:r>
+    </w:p>
+    <w:p>
+      <w:pPr>
+        <w:pStyle w:val="Sansinterligne"/>
+        <w:jc w:val="both"/>
+      </w:pPr>
+      <w:r>
+        <w:t>Comme énoncé dans l'introduction</w:t>
+      </w:r>
+      <w:r>
+        <w:t>,</w:t>
+      </w:r>
+      <w:r>
+        <w:t xml:space="preserve"> le problème demandé est de stocker dans le logiciel des locaux avec leur</w:t>
+      </w:r>
+      <w:r>
+        <w:t>s</w:t>
+      </w:r>
+      <w:r>
+        <w:t xml:space="preserve"> propriété</w:t>
+      </w:r>
+      <w:r>
+        <w:t>s</w:t>
+      </w:r>
+      <w:r>
+        <w:t>,</w:t>
+      </w:r>
+      <w:r>
+        <w:t xml:space="preserve"> les salles et les a</w:t>
+      </w:r>
+      <w:r>
+        <w:t>ppareils</w:t>
+      </w:r>
+      <w:r>
+        <w:t xml:space="preserve"> que possède </w:t>
+      </w:r>
+      <w:r>
+        <w:t>une société</w:t>
+      </w:r>
+      <w:r>
+        <w:t>. Pour cela</w:t>
+      </w:r>
+      <w:r>
+        <w:t xml:space="preserve"> nous avons donc comme entités</w:t>
+      </w:r>
+      <w:r>
+        <w:t> :</w:t>
+      </w:r>
+    </w:p>
+    <w:p>
+      <w:pPr>
+        <w:pStyle w:val="Sansinterligne"/>
+        <w:numPr>
+          <w:ilvl w:val="0"/>
+          <w:numId w:val="5"/>
+        </w:numPr>
+        <w:jc w:val="both"/>
       </w:pPr>
       <w:r>
         <w:t>Local (nom et lieu)</w:t>
@@ -2474,6 +3124,11 @@
     <w:p>
       <w:pPr>
         <w:pStyle w:val="Sansinterligne"/>
+        <w:numPr>
+          <w:ilvl w:val="0"/>
+          <w:numId w:val="5"/>
+        </w:numPr>
+        <w:jc w:val="both"/>
       </w:pPr>
       <w:r>
         <w:t>Salle (nom, local parent et liste des appareils contenus)</w:t>
@@ -2482,6 +3137,11 @@
     <w:p>
       <w:pPr>
         <w:pStyle w:val="Sansinterligne"/>
+        <w:numPr>
+          <w:ilvl w:val="0"/>
+          <w:numId w:val="5"/>
+        </w:numPr>
+        <w:jc w:val="both"/>
       </w:pPr>
       <w:r>
         <w:t>Appareil</w:t>
@@ -2499,14 +3159,22 @@
     <w:p>
       <w:pPr>
         <w:pStyle w:val="Sansinterligne"/>
-      </w:pPr>
-    </w:p>
-    <w:p>
-      <w:pPr>
-        <w:pStyle w:val="Sansinterligne"/>
-      </w:pPr>
-      <w:r>
-        <w:t>Chaque appareil doit être connecté sur un réseau il doit donc posséder une carte réseau avec les propriétés standards (</w:t>
+        <w:jc w:val="both"/>
+      </w:pPr>
+    </w:p>
+    <w:p>
+      <w:pPr>
+        <w:pStyle w:val="Sansinterligne"/>
+        <w:jc w:val="both"/>
+      </w:pPr>
+      <w:r>
+        <w:t>Chaque appareil doit être connecté sur un réseau</w:t>
+      </w:r>
+      <w:r>
+        <w:t>,</w:t>
+      </w:r>
+      <w:r>
+        <w:t xml:space="preserve"> il doit donc posséder une carte réseau avec les propriétés standards (</w:t>
       </w:r>
       <w:proofErr w:type="spellStart"/>
       <w:r>
@@ -2528,11 +3196,13 @@
     <w:p>
       <w:pPr>
         <w:pStyle w:val="Sansinterligne"/>
-      </w:pPr>
-    </w:p>
-    <w:p>
-      <w:pPr>
-        <w:pStyle w:val="Sansinterligne"/>
+        <w:jc w:val="both"/>
+      </w:pPr>
+    </w:p>
+    <w:p>
+      <w:pPr>
+        <w:pStyle w:val="Sansinterligne"/>
+        <w:jc w:val="both"/>
       </w:pPr>
       <w:r>
         <w:t xml:space="preserve">Un </w:t>
@@ -2558,44 +3228,94 @@
     <w:p>
       <w:pPr>
         <w:pStyle w:val="Sansinterligne"/>
-      </w:pPr>
-    </w:p>
-    <w:p>
-      <w:pPr>
-        <w:pStyle w:val="Sansinterligne"/>
-      </w:pPr>
-      <w:r>
-        <w:t>Chaque appareil d'interconnexion étant lui même un appareil</w:t>
-      </w:r>
-      <w:r>
-        <w:t xml:space="preserve"> avec des </w:t>
+        <w:jc w:val="both"/>
+      </w:pPr>
+    </w:p>
+    <w:p>
+      <w:pPr>
+        <w:pStyle w:val="Sansinterligne"/>
+        <w:jc w:val="both"/>
+      </w:pPr>
+      <w:r>
+        <w:t>Un</w:t>
+      </w:r>
+      <w:r>
+        <w:t xml:space="preserve"> appareil d'interconnexion</w:t>
+      </w:r>
+      <w:r>
+        <w:t>,</w:t>
+      </w:r>
+      <w:r>
+        <w:t xml:space="preserve"> </w:t>
+      </w:r>
+      <w:r>
+        <w:t>possédant lui-même</w:t>
+      </w:r>
+      <w:r>
+        <w:t xml:space="preserve"> des </w:t>
       </w:r>
       <w:r>
         <w:t>propriétés</w:t>
       </w:r>
       <w:r>
-        <w:t xml:space="preserve"> qui lui sont propres, nous avons choisi de faire une nouvelle classe Switch héritant d'Appareil. </w:t>
-      </w:r>
-      <w:proofErr w:type="gramStart"/>
-      <w:r>
-        <w:t>mais</w:t>
-      </w:r>
-      <w:proofErr w:type="gramEnd"/>
-      <w:r>
-        <w:t xml:space="preserve"> avec la liste des appareil qu'il interconnecte en plus.</w:t>
-      </w:r>
-    </w:p>
-    <w:p>
-      <w:pPr>
-        <w:pStyle w:val="Sansinterligne"/>
-      </w:pPr>
-    </w:p>
-    <w:p>
-      <w:pPr>
-        <w:pStyle w:val="Sansinterligne"/>
-      </w:pPr>
-      <w:r>
-        <w:t xml:space="preserve">De même pour un Terminal (Ordinateur, tablette ...) il possède une propriété qui lui est propre: son type (ordinateur tablette) c'est donc une future nouvelle </w:t>
+        <w:t xml:space="preserve"> qui lui sont propres, nous avons choisi de faire une nouvelle clas</w:t>
+      </w:r>
+      <w:r>
+        <w:t>se Switch héritant d'Appareil. M</w:t>
+      </w:r>
+      <w:r>
+        <w:t xml:space="preserve">ais </w:t>
+      </w:r>
+      <w:r>
+        <w:t>cette classe contient, en plus des informations communes avec les autres appareils,</w:t>
+      </w:r>
+      <w:r>
+        <w:t xml:space="preserve"> la liste </w:t>
+      </w:r>
+      <w:r>
+        <w:t>des équipements qu'il interconnecte</w:t>
+      </w:r>
+      <w:r>
+        <w:t>.</w:t>
+      </w:r>
+    </w:p>
+    <w:p>
+      <w:pPr>
+        <w:pStyle w:val="Sansinterligne"/>
+        <w:jc w:val="both"/>
+      </w:pPr>
+    </w:p>
+    <w:p>
+      <w:pPr>
+        <w:pStyle w:val="Sansinterligne"/>
+        <w:jc w:val="both"/>
+      </w:pPr>
+      <w:r>
+        <w:t>De même pour un Terminal (Ordinateur, tablette ...)</w:t>
+      </w:r>
+      <w:r>
+        <w:t xml:space="preserve"> qui</w:t>
+      </w:r>
+      <w:r>
+        <w:t xml:space="preserve"> possède une propriété qui lui est propre</w:t>
+      </w:r>
+      <w:r>
+        <w:t xml:space="preserve"> </w:t>
+      </w:r>
+      <w:r>
+        <w:t xml:space="preserve">: son type (ordinateur </w:t>
+      </w:r>
+      <w:r>
+        <w:t xml:space="preserve">ou </w:t>
+      </w:r>
+      <w:r>
+        <w:t>tablette)</w:t>
+      </w:r>
+      <w:r>
+        <w:t>. C</w:t>
+      </w:r>
+      <w:r>
+        <w:t xml:space="preserve">'est donc une future nouvelle </w:t>
       </w:r>
       <w:r>
         <w:t>entité semblable à A</w:t>
@@ -2610,19 +3330,44 @@
     <w:p>
       <w:pPr>
         <w:pStyle w:val="Sansinterligne"/>
-      </w:pPr>
-    </w:p>
-    <w:p>
-      <w:pPr>
-        <w:pStyle w:val="Sansinterligne"/>
-      </w:pPr>
-      <w:r>
-        <w:t>On aura donc en plus de tout cela les entités:</w:t>
-      </w:r>
-    </w:p>
-    <w:p>
-      <w:pPr>
-        <w:pStyle w:val="Sansinterligne"/>
+        <w:jc w:val="both"/>
+      </w:pPr>
+    </w:p>
+    <w:p>
+      <w:pPr>
+        <w:pStyle w:val="Sansinterligne"/>
+        <w:jc w:val="both"/>
+      </w:pPr>
+      <w:r>
+        <w:t>On aura donc</w:t>
+      </w:r>
+      <w:r>
+        <w:t>,</w:t>
+      </w:r>
+      <w:r>
+        <w:t xml:space="preserve"> en plus de tout</w:t>
+      </w:r>
+      <w:r>
+        <w:t>es celles précédemment indiquées,</w:t>
+      </w:r>
+      <w:r>
+        <w:t xml:space="preserve"> les entités</w:t>
+      </w:r>
+      <w:r>
+        <w:t xml:space="preserve"> </w:t>
+      </w:r>
+      <w:r>
+        <w:t>:</w:t>
+      </w:r>
+    </w:p>
+    <w:p>
+      <w:pPr>
+        <w:pStyle w:val="Sansinterligne"/>
+        <w:numPr>
+          <w:ilvl w:val="0"/>
+          <w:numId w:val="5"/>
+        </w:numPr>
+        <w:jc w:val="both"/>
       </w:pPr>
       <w:r>
         <w:t>Interface Réseau (</w:t>
@@ -2639,6 +3384,11 @@
     <w:p>
       <w:pPr>
         <w:pStyle w:val="Sansinterligne"/>
+        <w:numPr>
+          <w:ilvl w:val="0"/>
+          <w:numId w:val="5"/>
+        </w:numPr>
+        <w:jc w:val="both"/>
       </w:pPr>
       <w:r>
         <w:t>Système d'exploitation (nom, version)</w:t>
@@ -2647,24 +3397,28 @@
     <w:p>
       <w:pPr>
         <w:pStyle w:val="Sansinterligne"/>
+        <w:numPr>
+          <w:ilvl w:val="0"/>
+          <w:numId w:val="5"/>
+        </w:numPr>
+        <w:jc w:val="both"/>
       </w:pPr>
       <w:proofErr w:type="spellStart"/>
-      <w:proofErr w:type="gramStart"/>
       <w:r>
         <w:t>Firmware</w:t>
       </w:r>
       <w:proofErr w:type="spellEnd"/>
       <w:r>
-        <w:t>(</w:t>
-      </w:r>
-      <w:proofErr w:type="gramEnd"/>
-      <w:r>
-        <w:t>nom, version)</w:t>
-      </w:r>
-    </w:p>
-    <w:p>
-      <w:pPr>
-        <w:pStyle w:val="Sansinterligne"/>
+        <w:t xml:space="preserve"> </w:t>
+      </w:r>
+      <w:r>
+        <w:t>(nom, version)</w:t>
+      </w:r>
+    </w:p>
+    <w:p>
+      <w:pPr>
+        <w:pStyle w:val="Sansinterligne"/>
+        <w:jc w:val="both"/>
       </w:pPr>
     </w:p>
     <w:p>
@@ -2692,7 +3446,7 @@
       <w:pPr>
         <w:pStyle w:val="Titre2"/>
       </w:pPr>
-      <w:bookmarkStart w:id="3" w:name="_Toc420399082"/>
+      <w:bookmarkStart w:id="3" w:name="_Toc420429977"/>
       <w:r>
         <w:t>Elaboration de la conduit</w:t>
       </w:r>
@@ -2712,6 +3466,7 @@
     <w:p>
       <w:pPr>
         <w:pStyle w:val="Sansinterligne"/>
+        <w:jc w:val="both"/>
       </w:pPr>
       <w:r>
         <w:t xml:space="preserve">Une  fois  les  besoins  analysés  et  le  cahier  des  charges  établi, nous avons  pu  faire  un  plan  de développement nous guidant dans la marche à suivre afin de mener à bien notre projet. </w:t>
@@ -2720,11 +3475,13 @@
     <w:p>
       <w:pPr>
         <w:pStyle w:val="Sansinterligne"/>
-      </w:pPr>
-    </w:p>
-    <w:p>
-      <w:pPr>
-        <w:pStyle w:val="Sansinterligne"/>
+        <w:jc w:val="both"/>
+      </w:pPr>
+    </w:p>
+    <w:p>
+      <w:pPr>
+        <w:pStyle w:val="Sansinterligne"/>
+        <w:jc w:val="both"/>
       </w:pPr>
       <w:r>
         <w:rPr>
@@ -2748,6 +3505,7 @@
     <w:p>
       <w:pPr>
         <w:pStyle w:val="Sansinterligne"/>
+        <w:jc w:val="both"/>
       </w:pPr>
       <w:r>
         <w:t xml:space="preserve"> </w:t>
@@ -2756,6 +3514,7 @@
     <w:p>
       <w:pPr>
         <w:pStyle w:val="Sansinterligne"/>
+        <w:jc w:val="both"/>
       </w:pPr>
       <w:r>
         <w:rPr>
@@ -2766,11 +3525,9 @@
       <w:r>
         <w:t xml:space="preserve"> fut la conception de la base de </w:t>
       </w:r>
-      <w:proofErr w:type="spellStart"/>
-      <w:r>
-        <w:t>donnéés</w:t>
-      </w:r>
-      <w:proofErr w:type="spellEnd"/>
+      <w:r>
+        <w:t>données</w:t>
+      </w:r>
       <w:r>
         <w:t xml:space="preserve"> et d'un jeu de données afin de pouvoir faire des tests unitaires.</w:t>
       </w:r>
@@ -2778,30 +3535,42 @@
     <w:p>
       <w:pPr>
         <w:pStyle w:val="Sansinterligne"/>
-      </w:pPr>
-    </w:p>
-    <w:p>
-      <w:pPr>
-        <w:pStyle w:val="Sansinterligne"/>
-      </w:pPr>
+        <w:jc w:val="both"/>
+      </w:pPr>
+    </w:p>
+    <w:p>
+      <w:pPr>
+        <w:pStyle w:val="Sansinterligne"/>
+        <w:jc w:val="both"/>
+      </w:pPr>
+      <w:proofErr w:type="gramStart"/>
       <w:r>
         <w:rPr>
           <w:u w:val="single"/>
         </w:rPr>
-        <w:t>La troisième partie</w:t>
-      </w:r>
-      <w:r>
-        <w:t>, la plus conséquente fut la conception des fenêtres voulues sur papier.</w:t>
-      </w:r>
-    </w:p>
-    <w:p>
-      <w:pPr>
-        <w:pStyle w:val="Sansinterligne"/>
-      </w:pPr>
-    </w:p>
-    <w:p>
-      <w:pPr>
-        <w:pStyle w:val="Sansinterligne"/>
+        <w:t>La</w:t>
+      </w:r>
+      <w:proofErr w:type="gramEnd"/>
+      <w:r>
+        <w:rPr>
+          <w:u w:val="single"/>
+        </w:rPr>
+        <w:t xml:space="preserve"> troisième parti</w:t>
+      </w:r>
+      <w:r>
+        <w:t xml:space="preserve"> fut la conception des fenêtres voulues sur papier.</w:t>
+      </w:r>
+    </w:p>
+    <w:p>
+      <w:pPr>
+        <w:pStyle w:val="Sansinterligne"/>
+        <w:jc w:val="both"/>
+      </w:pPr>
+    </w:p>
+    <w:p>
+      <w:pPr>
+        <w:pStyle w:val="Sansinterligne"/>
+        <w:jc w:val="both"/>
       </w:pPr>
       <w:r>
         <w:rPr>
@@ -2810,17 +3579,25 @@
         <w:t>La dernière partie</w:t>
       </w:r>
       <w:r>
-        <w:t>, la plus conséquente fut le codage du logiciel.</w:t>
-      </w:r>
-    </w:p>
-    <w:p>
-      <w:pPr>
-        <w:pStyle w:val="Sansinterligne"/>
-      </w:pPr>
-    </w:p>
-    <w:p>
-      <w:pPr>
-        <w:pStyle w:val="Sansinterligne"/>
+        <w:t>, la plus conséquente</w:t>
+      </w:r>
+      <w:r>
+        <w:t>,</w:t>
+      </w:r>
+      <w:r>
+        <w:t xml:space="preserve"> fut le codage du logiciel.</w:t>
+      </w:r>
+    </w:p>
+    <w:p>
+      <w:pPr>
+        <w:pStyle w:val="Sansinterligne"/>
+        <w:jc w:val="both"/>
+      </w:pPr>
+    </w:p>
+    <w:p>
+      <w:pPr>
+        <w:pStyle w:val="Sansinterligne"/>
+        <w:jc w:val="both"/>
       </w:pPr>
       <w:r>
         <w:rPr>
@@ -2829,13 +3606,23 @@
         <w:t>Parallèlement à cela</w:t>
       </w:r>
       <w:r>
-        <w:t xml:space="preserve">, chaque fonction de chaque module étant impliqué dans le fonctionnement du logiciel (donc en particulier le modèle) ont subit une batterie de tests unitaires afin de fiabiliser et optimiser le développement. Cela a pour conséquence de minimiser les phases de </w:t>
-      </w:r>
-      <w:proofErr w:type="spellStart"/>
-      <w:r>
-        <w:t>débugage</w:t>
-      </w:r>
-      <w:proofErr w:type="spellEnd"/>
+        <w:t xml:space="preserve">, chaque fonction de chaque module étant impliqué dans le </w:t>
+      </w:r>
+      <w:r>
+        <w:t>fonctionnement du logiciel (</w:t>
+      </w:r>
+      <w:r>
+        <w:t xml:space="preserve">en </w:t>
+      </w:r>
+      <w:r>
+        <w:t>particulier le modèle) ont subi</w:t>
+      </w:r>
+      <w:r>
+        <w:t xml:space="preserve"> une batterie de tests unitaires afin de fiabiliser et optimiser le développement. Cela a pour conséquence de minimiser les phases de </w:t>
+      </w:r>
+      <w:r>
+        <w:t>débogage</w:t>
+      </w:r>
       <w:r>
         <w:t>.</w:t>
       </w:r>
@@ -2844,157 +3631,6 @@
       <w:pPr>
         <w:pStyle w:val="Sansinterligne"/>
       </w:pPr>
-    </w:p>
-    <w:p>
-      <w:pPr>
-        <w:pStyle w:val="Titre2"/>
-      </w:pPr>
-      <w:bookmarkStart w:id="4" w:name="_Toc420399083"/>
-      <w:r>
-        <w:t xml:space="preserve">Outils choisis </w:t>
-      </w:r>
-      <w:r>
-        <w:t>et méthodes de conduites du projet</w:t>
-      </w:r>
-      <w:bookmarkEnd w:id="4"/>
-    </w:p>
-    <w:p>
-      <w:pPr>
-        <w:pStyle w:val="Sansinterligne"/>
-      </w:pPr>
-    </w:p>
-    <w:p>
-      <w:pPr>
-        <w:pStyle w:val="Sansinterligne"/>
-        <w:rPr>
-          <w:b/>
-        </w:rPr>
-      </w:pPr>
-      <w:r>
-        <w:t xml:space="preserve">Maitre mot: </w:t>
-      </w:r>
-      <w:r>
-        <w:rPr>
-          <w:b/>
-        </w:rPr>
-        <w:t>Travail Collaboratif</w:t>
-      </w:r>
-    </w:p>
-    <w:p>
-      <w:pPr>
-        <w:pStyle w:val="Sansinterligne"/>
-        <w:rPr>
-          <w:b/>
-        </w:rPr>
-      </w:pPr>
-    </w:p>
-    <w:p>
-      <w:pPr>
-        <w:pStyle w:val="Titre3"/>
-      </w:pPr>
-      <w:bookmarkStart w:id="5" w:name="_Toc420399084"/>
-      <w:r>
-        <w:t>MVC</w:t>
-      </w:r>
-      <w:bookmarkEnd w:id="5"/>
-    </w:p>
-    <w:p>
-      <w:pPr>
-        <w:pStyle w:val="Sansinterligne"/>
-      </w:pPr>
-    </w:p>
-    <w:p>
-      <w:pPr>
-        <w:pStyle w:val="Sansinterligne"/>
-      </w:pPr>
-      <w:r>
-        <w:t xml:space="preserve">Nous avons choisi de construire l'architecture du logiciel selon le modèle MVC: Modèle Vue </w:t>
-      </w:r>
-      <w:proofErr w:type="spellStart"/>
-      <w:r>
-        <w:t>Controleur</w:t>
-      </w:r>
-      <w:proofErr w:type="spellEnd"/>
-    </w:p>
-    <w:p>
-      <w:pPr>
-        <w:pStyle w:val="Sansinterligne"/>
-      </w:pPr>
-    </w:p>
-    <w:p>
-      <w:pPr>
-        <w:pStyle w:val="Sansinterligne"/>
-      </w:pPr>
-      <w:r>
-        <w:rPr>
-          <w:u w:val="single"/>
-        </w:rPr>
-        <w:t>Le modèle:</w:t>
-      </w:r>
-      <w:r>
-        <w:t xml:space="preserve"> Module qui s'occupe de faire le traitement des données qui transitent dans le logiciel.</w:t>
-      </w:r>
-    </w:p>
-    <w:p>
-      <w:pPr>
-        <w:pStyle w:val="Sansinterligne"/>
-      </w:pPr>
-    </w:p>
-    <w:p>
-      <w:pPr>
-        <w:pStyle w:val="Sansinterligne"/>
-      </w:pPr>
-      <w:r>
-        <w:rPr>
-          <w:u w:val="single"/>
-        </w:rPr>
-        <w:t>La vue:</w:t>
-      </w:r>
-      <w:r>
-        <w:t xml:space="preserve"> Module qui s'occupe de mettre en forme toutes les fenêtres et la partie IHM (Interface Homme Machine) du logiciel</w:t>
-      </w:r>
-    </w:p>
-    <w:p>
-      <w:pPr>
-        <w:pStyle w:val="Sansinterligne"/>
-      </w:pPr>
-    </w:p>
-    <w:p>
-      <w:pPr>
-        <w:pStyle w:val="Sansinterligne"/>
-      </w:pPr>
-      <w:r>
-        <w:rPr>
-          <w:u w:val="single"/>
-        </w:rPr>
-        <w:t xml:space="preserve">Le </w:t>
-      </w:r>
-      <w:r>
-        <w:rPr>
-          <w:u w:val="single"/>
-        </w:rPr>
-        <w:t>contrôleur</w:t>
-      </w:r>
-      <w:r>
-        <w:rPr>
-          <w:u w:val="single"/>
-        </w:rPr>
-        <w:t>:</w:t>
-      </w:r>
-      <w:r>
-        <w:t xml:space="preserve"> Module qui s'occupe de </w:t>
-      </w:r>
-      <w:r>
-        <w:t xml:space="preserve">détecter toutes les </w:t>
-      </w:r>
-      <w:proofErr w:type="spellStart"/>
-      <w:r>
-        <w:t>interractions</w:t>
-      </w:r>
-      <w:proofErr w:type="spellEnd"/>
-      <w:r>
-        <w:t xml:space="preserve"> avec l'utilisateur et de lancer dans le Modèle le traitement associé.</w:t>
-      </w:r>
     </w:p>
     <w:p>
       <w:pPr>
@@ -3003,23 +3639,245 @@
           <w:b/>
           <w:bCs/>
           <w:color w:val="4F81BD" w:themeColor="accent1"/>
-          <w:sz w:val="24"/>
+          <w:sz w:val="40"/>
+          <w:szCs w:val="26"/>
         </w:rPr>
       </w:pPr>
-      <w:bookmarkStart w:id="6" w:name="_Toc420399085"/>
+      <w:bookmarkStart w:id="4" w:name="_Toc420429978"/>
       <w:r>
         <w:br w:type="page"/>
       </w:r>
     </w:p>
     <w:p>
       <w:pPr>
+        <w:pStyle w:val="Titre2"/>
+      </w:pPr>
+      <w:r>
+        <w:lastRenderedPageBreak/>
+        <w:t xml:space="preserve">Outils choisis </w:t>
+      </w:r>
+      <w:r>
+        <w:t>et méthodes de conduites du projet</w:t>
+      </w:r>
+      <w:bookmarkEnd w:id="4"/>
+    </w:p>
+    <w:p>
+      <w:pPr>
+        <w:pStyle w:val="Sansinterligne"/>
+      </w:pPr>
+    </w:p>
+    <w:p>
+      <w:pPr>
+        <w:pStyle w:val="Sansinterligne"/>
+        <w:rPr>
+          <w:b/>
+        </w:rPr>
+      </w:pPr>
+      <w:r>
+        <w:t>Maitre mot</w:t>
+      </w:r>
+      <w:r>
+        <w:t xml:space="preserve"> </w:t>
+      </w:r>
+      <w:r>
+        <w:t xml:space="preserve">: </w:t>
+      </w:r>
+      <w:r>
+        <w:rPr>
+          <w:b/>
+        </w:rPr>
+        <w:t>Travail Collaboratif</w:t>
+      </w:r>
+      <w:r>
+        <w:rPr>
+          <w:b/>
+        </w:rPr>
+        <w:t>.</w:t>
+      </w:r>
+    </w:p>
+    <w:p>
+      <w:pPr>
+        <w:pStyle w:val="Sansinterligne"/>
+        <w:rPr>
+          <w:b/>
+        </w:rPr>
+      </w:pPr>
+    </w:p>
+    <w:p>
+      <w:pPr>
         <w:pStyle w:val="Titre3"/>
       </w:pPr>
+      <w:bookmarkStart w:id="5" w:name="_Toc420429979"/>
+      <w:r>
+        <w:t>MVC</w:t>
+      </w:r>
+      <w:bookmarkEnd w:id="5"/>
+    </w:p>
+    <w:p>
+      <w:pPr>
+        <w:pStyle w:val="Sansinterligne"/>
+      </w:pPr>
+    </w:p>
+    <w:p>
+      <w:pPr>
+        <w:pStyle w:val="Sansinterligne"/>
+        <w:jc w:val="both"/>
+      </w:pPr>
+      <w:r>
+        <w:t>Nous avons choisi de construire l'architecture du logiciel selon le modèle MVC</w:t>
+      </w:r>
+      <w:r>
+        <w:t xml:space="preserve"> : Modèle </w:t>
+      </w:r>
+      <w:r>
+        <w:t xml:space="preserve">Vue </w:t>
+      </w:r>
+      <w:r>
+        <w:t>Contrôleur.</w:t>
+      </w:r>
+    </w:p>
+    <w:p>
+      <w:pPr>
+        <w:pStyle w:val="Sansinterligne"/>
+        <w:jc w:val="both"/>
+      </w:pPr>
+    </w:p>
+    <w:p>
+      <w:pPr>
+        <w:pStyle w:val="Sansinterligne"/>
+        <w:jc w:val="both"/>
+      </w:pPr>
+      <w:r>
+        <w:rPr>
+          <w:u w:val="single"/>
+        </w:rPr>
+        <w:t>Le modèle</w:t>
+      </w:r>
+      <w:r>
+        <w:rPr>
+          <w:u w:val="single"/>
+        </w:rPr>
+        <w:t xml:space="preserve"> </w:t>
+      </w:r>
+      <w:r>
+        <w:rPr>
+          <w:u w:val="single"/>
+        </w:rPr>
+        <w:t>:</w:t>
+      </w:r>
+      <w:r>
+        <w:t xml:space="preserve"> Module qui s'occupe de faire le traitement des données qui transitent dans le logiciel.</w:t>
+      </w:r>
+    </w:p>
+    <w:p>
+      <w:pPr>
+        <w:pStyle w:val="Sansinterligne"/>
+        <w:jc w:val="both"/>
+      </w:pPr>
+    </w:p>
+    <w:p>
+      <w:pPr>
+        <w:pStyle w:val="Sansinterligne"/>
+        <w:jc w:val="both"/>
+      </w:pPr>
+      <w:r>
+        <w:rPr>
+          <w:u w:val="single"/>
+        </w:rPr>
+        <w:t>La vue</w:t>
+      </w:r>
+      <w:r>
+        <w:rPr>
+          <w:u w:val="single"/>
+        </w:rPr>
+        <w:t xml:space="preserve"> </w:t>
+      </w:r>
+      <w:r>
+        <w:rPr>
+          <w:u w:val="single"/>
+        </w:rPr>
+        <w:t>:</w:t>
+      </w:r>
+      <w:r>
+        <w:t xml:space="preserve"> Module qui s'occupe de mettre en forme toutes les fenêtres et</w:t>
+      </w:r>
+      <w:r>
+        <w:t xml:space="preserve"> la partie IHM (Interface Homme-</w:t>
+      </w:r>
+      <w:r>
+        <w:t>Machine) du logiciel</w:t>
+      </w:r>
+      <w:r>
+        <w:t>.</w:t>
+      </w:r>
+    </w:p>
+    <w:p>
+      <w:pPr>
+        <w:pStyle w:val="Sansinterligne"/>
+        <w:jc w:val="both"/>
+      </w:pPr>
+    </w:p>
+    <w:p>
+      <w:pPr>
+        <w:pStyle w:val="Sansinterligne"/>
+        <w:jc w:val="both"/>
+      </w:pPr>
+      <w:r>
+        <w:rPr>
+          <w:u w:val="single"/>
+        </w:rPr>
+        <w:t xml:space="preserve">Le </w:t>
+      </w:r>
+      <w:r>
+        <w:rPr>
+          <w:u w:val="single"/>
+        </w:rPr>
+        <w:t>contrôleur</w:t>
+      </w:r>
+      <w:r>
+        <w:rPr>
+          <w:u w:val="single"/>
+        </w:rPr>
+        <w:t>:</w:t>
+      </w:r>
+      <w:r>
+        <w:t xml:space="preserve"> Module qui s'occupe de </w:t>
+      </w:r>
+      <w:r>
+        <w:t>gérer</w:t>
+      </w:r>
+      <w:r>
+        <w:t xml:space="preserve"> toutes les </w:t>
+      </w:r>
+      <w:r>
+        <w:t>interactions</w:t>
+      </w:r>
+      <w:r>
+        <w:t xml:space="preserve"> </w:t>
+      </w:r>
+      <w:r>
+        <w:t xml:space="preserve">entre </w:t>
+      </w:r>
+      <w:r>
+        <w:t>l'utilisateur et</w:t>
+      </w:r>
+      <w:r>
+        <w:t xml:space="preserve"> le programme, en lançant</w:t>
+      </w:r>
+      <w:r>
+        <w:t xml:space="preserve"> dans le Modèle le traitement associé.</w:t>
+      </w:r>
+    </w:p>
+    <w:p>
+      <w:pPr>
+        <w:pStyle w:val="Sansinterligne"/>
+      </w:pPr>
     </w:p>
     <w:p>
       <w:pPr>
         <w:pStyle w:val="Titre3"/>
       </w:pPr>
+      <w:bookmarkStart w:id="6" w:name="_Toc420429980"/>
       <w:proofErr w:type="spellStart"/>
       <w:r>
         <w:t>Maven</w:t>
@@ -3044,6 +3902,7 @@
     <w:p>
       <w:pPr>
         <w:pStyle w:val="Sansinterligne"/>
+        <w:jc w:val="both"/>
       </w:pPr>
       <w:r>
         <w:t xml:space="preserve">Le choix d'une organisation </w:t>
@@ -3054,7 +3913,13 @@
       </w:r>
       <w:proofErr w:type="spellEnd"/>
       <w:r>
-        <w:t xml:space="preserve"> sous Eclipse s'est montré évident puisque demandé dans le sujet</w:t>
+        <w:t xml:space="preserve"> sous Eclipse s'est montré évident</w:t>
+      </w:r>
+      <w:r>
+        <w:t>e</w:t>
+      </w:r>
+      <w:r>
+        <w:t xml:space="preserve"> puisque demandé dans le sujet</w:t>
       </w:r>
       <w:r>
         <w:t>.</w:t>
@@ -3063,27 +3928,51 @@
     <w:p>
       <w:pPr>
         <w:pStyle w:val="Sansinterligne"/>
-      </w:pPr>
-    </w:p>
-    <w:p>
-      <w:pPr>
-        <w:pStyle w:val="Sansinterligne"/>
-      </w:pPr>
-      <w:r>
-        <w:t xml:space="preserve">Eclipse est un SDK (Software </w:t>
+        <w:jc w:val="both"/>
+      </w:pPr>
+    </w:p>
+    <w:p>
+      <w:pPr>
+        <w:pStyle w:val="Sansinterligne"/>
+        <w:jc w:val="both"/>
+      </w:pPr>
+      <w:r>
+        <w:t>Eclipse est un SDK (</w:t>
+      </w:r>
+      <w:r>
+        <w:rPr>
+          <w:i/>
+        </w:rPr>
+        <w:t xml:space="preserve">Software </w:t>
       </w:r>
       <w:proofErr w:type="spellStart"/>
       <w:r>
+        <w:rPr>
+          <w:i/>
+        </w:rPr>
         <w:t>Developpment</w:t>
       </w:r>
       <w:proofErr w:type="spellEnd"/>
       <w:r>
-        <w:t xml:space="preserve"> Kit) spécialisé dans le développement Java.</w:t>
-      </w:r>
-    </w:p>
-    <w:p>
-      <w:pPr>
-        <w:pStyle w:val="Sansinterligne"/>
+        <w:rPr>
+          <w:i/>
+        </w:rPr>
+        <w:t xml:space="preserve"> Kit</w:t>
+      </w:r>
+      <w:r>
+        <w:t>) spécialisé dans le développement Java.</w:t>
+      </w:r>
+    </w:p>
+    <w:p>
+      <w:pPr>
+        <w:pStyle w:val="Sansinterligne"/>
+        <w:jc w:val="both"/>
+      </w:pPr>
+    </w:p>
+    <w:p>
+      <w:pPr>
+        <w:pStyle w:val="Sansinterligne"/>
+        <w:jc w:val="both"/>
       </w:pPr>
       <w:proofErr w:type="spellStart"/>
       <w:r>
@@ -3091,38 +3980,49 @@
       </w:r>
       <w:proofErr w:type="spellEnd"/>
       <w:r>
-        <w:t xml:space="preserve"> est un module que l'on peut utiliser sous Eclipse pour gérer les dépendances entrainées par le travail </w:t>
+        <w:t xml:space="preserve"> est</w:t>
+      </w:r>
+      <w:r>
+        <w:t>, quand à lui,</w:t>
+      </w:r>
+      <w:r>
+        <w:t xml:space="preserve"> un module que l'on peut utiliser sous Eclipse pour gérer les dépendances entrainées par le travail </w:t>
+      </w:r>
+      <w:r>
+        <w:t>collaboratif</w:t>
+      </w:r>
+      <w:r>
+        <w:t>.</w:t>
+      </w:r>
+    </w:p>
+    <w:p>
+      <w:pPr>
+        <w:pStyle w:val="Sansinterligne"/>
+        <w:jc w:val="both"/>
+      </w:pPr>
+    </w:p>
+    <w:p>
+      <w:pPr>
+        <w:pStyle w:val="Sansinterligne"/>
+        <w:jc w:val="both"/>
+      </w:pPr>
+      <w:r>
+        <w:t xml:space="preserve"> En effet, quand plusieurs développeurs travaillent sur des plateformes différentes, il se peut qu'il y </w:t>
+      </w:r>
+      <w:proofErr w:type="gramStart"/>
+      <w:r>
+        <w:t>ai</w:t>
+      </w:r>
+      <w:proofErr w:type="gramEnd"/>
+      <w:r>
+        <w:t xml:space="preserve"> des conflits de compilation selon les architectures utilisées. </w:t>
       </w:r>
       <w:proofErr w:type="spellStart"/>
       <w:r>
-        <w:t>collaborratif</w:t>
+        <w:t>Maven</w:t>
       </w:r>
       <w:proofErr w:type="spellEnd"/>
       <w:r>
-        <w:t>.</w:t>
-      </w:r>
-    </w:p>
-    <w:p>
-      <w:pPr>
-        <w:pStyle w:val="Sansinterligne"/>
-      </w:pPr>
-      <w:r>
-        <w:t xml:space="preserve"> En effet, quand plusieurs développeurs travaillent sur des plateformes différentes, il se peut qu'il y </w:t>
-      </w:r>
-      <w:proofErr w:type="gramStart"/>
-      <w:r>
-        <w:t>ai</w:t>
-      </w:r>
-      <w:proofErr w:type="gramEnd"/>
-      <w:r>
-        <w:t xml:space="preserve"> des conflits de compilation selon les architectures utilisées. </w:t>
-      </w:r>
-      <w:proofErr w:type="spellStart"/>
-      <w:r>
-        <w:t>Maven</w:t>
-      </w:r>
-      <w:proofErr w:type="spellEnd"/>
-      <w:r>
         <w:t xml:space="preserve"> s'occupe de gérer ces dépendances, rendant le projet adaptables sur un grand nombre d'architectures.</w:t>
       </w:r>
     </w:p>
@@ -3135,7 +4035,7 @@
       <w:pPr>
         <w:pStyle w:val="Titre3"/>
       </w:pPr>
-      <w:bookmarkStart w:id="7" w:name="_Toc420399086"/>
+      <w:bookmarkStart w:id="7" w:name="_Toc420429981"/>
       <w:r>
         <w:t>PostgreSQL</w:t>
       </w:r>
@@ -3149,17 +4049,61 @@
     <w:p>
       <w:pPr>
         <w:pStyle w:val="Sansinterligne"/>
-      </w:pPr>
-      <w:r>
-        <w:t xml:space="preserve">Puisque demandé dans le sujet, nous avons choisi d'utiliser une base de données </w:t>
-      </w:r>
-      <w:proofErr w:type="spellStart"/>
-      <w:r>
-        <w:t>poru</w:t>
-      </w:r>
-      <w:proofErr w:type="spellEnd"/>
-      <w:r>
-        <w:t xml:space="preserve"> sauvegarder les données du programme. Nous avions le choix entre  deux SGBD Open source: MySQL et PostgreSQL. Nous avons choisi PostgreSQL qui se montre plus compétent quant aux gestions des contraintes type clé étrangères (FOREIGN_KEY)</w:t>
+        <w:jc w:val="both"/>
+      </w:pPr>
+      <w:r>
+        <w:t>Puisque demandé dans le sujet, nous avons choisi d'</w:t>
+      </w:r>
+      <w:r>
+        <w:t>utiliser une base de données po</w:t>
+      </w:r>
+      <w:r>
+        <w:t>u</w:t>
+      </w:r>
+      <w:r>
+        <w:t>r</w:t>
+      </w:r>
+      <w:r>
+        <w:t xml:space="preserve"> sauvegarder les données du progra</w:t>
+      </w:r>
+      <w:r>
+        <w:t>mme. Nous avions le choix entre</w:t>
+      </w:r>
+      <w:r>
+        <w:t xml:space="preserve"> deux SGBD</w:t>
+      </w:r>
+      <w:r>
+        <w:t xml:space="preserve"> (</w:t>
+      </w:r>
+      <w:r>
+        <w:rPr>
+          <w:i/>
+        </w:rPr>
+        <w:t>Système de gestion de base de données</w:t>
+      </w:r>
+      <w:r>
+        <w:t>)</w:t>
+      </w:r>
+      <w:r>
+        <w:t xml:space="preserve"> Open source</w:t>
+      </w:r>
+      <w:r>
+        <w:t xml:space="preserve"> </w:t>
+      </w:r>
+      <w:r>
+        <w:t xml:space="preserve">: MySQL et PostgreSQL. Nous avons choisi PostgreSQL qui se montre plus compétent </w:t>
+      </w:r>
+      <w:r>
+        <w:t>d’un point de vue de la gestion</w:t>
+      </w:r>
+      <w:r>
+        <w:t xml:space="preserve"> des contraintes </w:t>
+      </w:r>
+      <w:r>
+        <w:t xml:space="preserve">de </w:t>
+      </w:r>
+      <w:r>
+        <w:t>type clé étrangères (FOREIGN_KEY)</w:t>
       </w:r>
       <w:r>
         <w:t>.</w:t>
@@ -3185,7 +4129,7 @@
       <w:pPr>
         <w:pStyle w:val="Titre1"/>
       </w:pPr>
-      <w:bookmarkStart w:id="8" w:name="_Toc420399087"/>
+      <w:bookmarkStart w:id="8" w:name="_Toc420429982"/>
       <w:r>
         <w:lastRenderedPageBreak/>
         <w:t>Conception du produit</w:t>
@@ -3194,14 +4138,9 @@
     </w:p>
     <w:p>
       <w:pPr>
-        <w:pStyle w:val="Sansinterligne"/>
-      </w:pPr>
-    </w:p>
-    <w:p>
-      <w:pPr>
         <w:pStyle w:val="Titre2"/>
       </w:pPr>
-      <w:bookmarkStart w:id="9" w:name="_Toc420399088"/>
+      <w:bookmarkStart w:id="9" w:name="_Toc420429983"/>
       <w:r>
         <w:t>Répartition des tâ</w:t>
       </w:r>
@@ -3214,133 +4153,230 @@
       <w:pPr>
         <w:pStyle w:val="Sansinterligne"/>
       </w:pPr>
-    </w:p>
-    <w:p>
-      <w:pPr>
-        <w:pStyle w:val="Sansinterligne"/>
-      </w:pPr>
-      <w:r>
-        <w:t xml:space="preserve">Le projet a été uniformément Réparti de façon à profiter au mieux des acquis de chacun afin d'avancer vite et d'approfondir les connaissances </w:t>
+      <w:r>
+        <w:t>Le projet a été uniformément r</w:t>
+      </w:r>
+      <w:r>
+        <w:t>éparti de façon à profiter au mieux des acquis de chacun afin d'avancer vite et d'ap</w:t>
+      </w:r>
+      <w:r>
+        <w:t>profondir les connaissances déjà</w:t>
+      </w:r>
+      <w:r>
+        <w:t xml:space="preserve"> établies</w:t>
+      </w:r>
+      <w:r>
+        <w:t xml:space="preserve"> : </w:t>
+      </w:r>
+    </w:p>
+    <w:p>
+      <w:pPr>
+        <w:pStyle w:val="Sansinterligne"/>
+        <w:numPr>
+          <w:ilvl w:val="0"/>
+          <w:numId w:val="5"/>
+        </w:numPr>
+      </w:pPr>
+      <w:r>
+        <w:rPr>
+          <w:b/>
+          <w:u w:val="single"/>
+        </w:rPr>
+        <w:t>Ré</w:t>
+      </w:r>
+      <w:r>
+        <w:rPr>
+          <w:b/>
+          <w:u w:val="single"/>
+        </w:rPr>
+        <w:t>mi Barbaste</w:t>
+      </w:r>
+      <w:r>
+        <w:rPr>
+          <w:b/>
+          <w:u w:val="single"/>
+        </w:rPr>
+        <w:t xml:space="preserve"> </w:t>
+      </w:r>
+      <w:r>
+        <w:rPr>
+          <w:b/>
+          <w:u w:val="single"/>
+        </w:rPr>
+        <w:t>:</w:t>
+      </w:r>
+      <w:r>
+        <w:t xml:space="preserve"> Jeu de données, </w:t>
       </w:r>
       <w:proofErr w:type="spellStart"/>
       <w:r>
-        <w:t>déja</w:t>
+        <w:t>Javadoc</w:t>
       </w:r>
       <w:proofErr w:type="spellEnd"/>
       <w:r>
-        <w:t xml:space="preserve"> établies: </w:t>
-      </w:r>
-    </w:p>
-    <w:p>
-      <w:pPr>
-        <w:pStyle w:val="Sansinterligne"/>
-      </w:pPr>
-    </w:p>
-    <w:p>
-      <w:pPr>
-        <w:pStyle w:val="Sansinterligne"/>
-      </w:pPr>
-      <w:r>
-        <w:t xml:space="preserve">Remi Barbaste: Jeu de données, </w:t>
+        <w:t>.</w:t>
+      </w:r>
+    </w:p>
+    <w:p>
+      <w:pPr>
+        <w:pStyle w:val="Sansinterligne"/>
+        <w:numPr>
+          <w:ilvl w:val="0"/>
+          <w:numId w:val="5"/>
+        </w:numPr>
+      </w:pPr>
+      <w:r>
+        <w:rPr>
+          <w:b/>
+          <w:u w:val="single"/>
+        </w:rPr>
+        <w:t xml:space="preserve">Guillaume </w:t>
       </w:r>
       <w:proofErr w:type="spellStart"/>
       <w:r>
-        <w:t>Javadoc</w:t>
+        <w:rPr>
+          <w:b/>
+          <w:u w:val="single"/>
+        </w:rPr>
+        <w:t>Boulic</w:t>
       </w:r>
       <w:proofErr w:type="spellEnd"/>
-    </w:p>
-    <w:p>
-      <w:pPr>
-        <w:pStyle w:val="Sansinterligne"/>
-      </w:pPr>
-    </w:p>
-    <w:p>
-      <w:pPr>
-        <w:pStyle w:val="Sansinterligne"/>
-      </w:pPr>
-      <w:r>
-        <w:t xml:space="preserve">Guillaume </w:t>
+      <w:r>
+        <w:rPr>
+          <w:b/>
+          <w:u w:val="single"/>
+        </w:rPr>
+        <w:t xml:space="preserve"> :</w:t>
+      </w:r>
+      <w:r>
+        <w:t xml:space="preserve"> Jeu de données</w:t>
+      </w:r>
+      <w:r>
+        <w:t>.</w:t>
+      </w:r>
+    </w:p>
+    <w:p>
+      <w:pPr>
+        <w:pStyle w:val="Sansinterligne"/>
+        <w:numPr>
+          <w:ilvl w:val="0"/>
+          <w:numId w:val="5"/>
+        </w:numPr>
+      </w:pPr>
+      <w:r>
+        <w:rPr>
+          <w:b/>
+          <w:u w:val="single"/>
+        </w:rPr>
+        <w:t xml:space="preserve">Robin </w:t>
       </w:r>
       <w:proofErr w:type="spellStart"/>
       <w:r>
-        <w:t>Boulic</w:t>
+        <w:rPr>
+          <w:b/>
+          <w:u w:val="single"/>
+        </w:rPr>
+        <w:t>D</w:t>
+      </w:r>
+      <w:r>
+        <w:rPr>
+          <w:b/>
+          <w:u w:val="single"/>
+        </w:rPr>
+        <w:t>egironde</w:t>
       </w:r>
       <w:proofErr w:type="spellEnd"/>
       <w:r>
-        <w:t xml:space="preserve"> : Jeu de données</w:t>
-      </w:r>
-    </w:p>
-    <w:p>
-      <w:pPr>
-        <w:pStyle w:val="Sansinterligne"/>
-      </w:pPr>
-    </w:p>
-    <w:p>
-      <w:pPr>
-        <w:pStyle w:val="Sansinterligne"/>
-      </w:pPr>
+        <w:rPr>
+          <w:b/>
+          <w:u w:val="single"/>
+        </w:rPr>
+        <w:t xml:space="preserve"> :</w:t>
+      </w:r>
+      <w:r>
+        <w:t xml:space="preserve"> Conception UML</w:t>
+      </w:r>
+      <w:r>
+        <w:t xml:space="preserve"> &amp; BDD, Codage  </w:t>
+      </w:r>
       <w:proofErr w:type="spellStart"/>
       <w:r>
-        <w:t>Degironde</w:t>
+        <w:t>Junit</w:t>
       </w:r>
       <w:proofErr w:type="spellEnd"/>
       <w:r>
-        <w:t xml:space="preserve"> Robin: Conception UML&amp; BDD, Codage  </w:t>
+        <w:t>, Modèle</w:t>
+      </w:r>
+      <w:r>
+        <w:t xml:space="preserve">, </w:t>
+      </w:r>
+      <w:r>
+        <w:t>Interaction</w:t>
+      </w:r>
+      <w:r>
+        <w:t xml:space="preserve"> BDD</w:t>
+      </w:r>
+      <w:r>
+        <w:t>.</w:t>
+      </w:r>
+    </w:p>
+    <w:p>
+      <w:pPr>
+        <w:pStyle w:val="Sansinterligne"/>
+        <w:numPr>
+          <w:ilvl w:val="0"/>
+          <w:numId w:val="5"/>
+        </w:numPr>
+      </w:pPr>
+      <w:r>
+        <w:rPr>
+          <w:b/>
+          <w:u w:val="single"/>
+        </w:rPr>
+        <w:t>E</w:t>
+      </w:r>
+      <w:r>
+        <w:rPr>
+          <w:b/>
+          <w:u w:val="single"/>
+        </w:rPr>
+        <w:t xml:space="preserve">meric </w:t>
       </w:r>
       <w:proofErr w:type="spellStart"/>
-      <w:proofErr w:type="gramStart"/>
-      <w:r>
-        <w:t>Junit</w:t>
+      <w:r>
+        <w:rPr>
+          <w:b/>
+          <w:u w:val="single"/>
+        </w:rPr>
+        <w:t>Tosi</w:t>
       </w:r>
       <w:proofErr w:type="spellEnd"/>
       <w:r>
-        <w:t xml:space="preserve"> ,</w:t>
-      </w:r>
-      <w:proofErr w:type="gramEnd"/>
-      <w:r>
-        <w:t xml:space="preserve"> Modèle , </w:t>
-      </w:r>
-      <w:r>
-        <w:t>Interaction</w:t>
-      </w:r>
-      <w:r>
-        <w:t xml:space="preserve"> BDD</w:t>
-      </w:r>
-      <w:r>
-        <w:t>.</w:t>
-      </w:r>
-    </w:p>
-    <w:p>
-      <w:pPr>
-        <w:pStyle w:val="Sansinterligne"/>
-      </w:pPr>
-    </w:p>
-    <w:p>
-      <w:pPr>
-        <w:pStyle w:val="Sansinterligne"/>
-      </w:pPr>
-      <w:r>
-        <w:t xml:space="preserve">Emeric </w:t>
-      </w:r>
-      <w:proofErr w:type="spellStart"/>
-      <w:r>
-        <w:t>Tosi</w:t>
-      </w:r>
-      <w:proofErr w:type="spellEnd"/>
-      <w:r>
-        <w:t xml:space="preserve">: Conception et Codage Vues et </w:t>
-      </w:r>
-      <w:proofErr w:type="spellStart"/>
-      <w:r>
-        <w:t>Controleurs</w:t>
-      </w:r>
-      <w:proofErr w:type="spellEnd"/>
+        <w:rPr>
+          <w:b/>
+          <w:u w:val="single"/>
+        </w:rPr>
+        <w:t xml:space="preserve"> </w:t>
+      </w:r>
+      <w:r>
+        <w:rPr>
+          <w:b/>
+          <w:u w:val="single"/>
+        </w:rPr>
+        <w:t>:</w:t>
+      </w:r>
+      <w:r>
+        <w:t xml:space="preserve"> Conception et Codage Vues et </w:t>
+      </w:r>
+      <w:r>
+        <w:t>Contrôleurs.</w:t>
+      </w:r>
     </w:p>
     <w:p>
       <w:pPr>
         <w:pStyle w:val="Titre2"/>
       </w:pPr>
-      <w:bookmarkStart w:id="10" w:name="_Toc420399089"/>
+      <w:bookmarkStart w:id="10" w:name="_Toc420429984"/>
       <w:r>
         <w:t>Java</w:t>
       </w:r>
@@ -3350,49 +4386,41 @@
       <w:pPr>
         <w:pStyle w:val="Sansinterligne"/>
       </w:pPr>
-    </w:p>
-    <w:p>
-      <w:pPr>
-        <w:pStyle w:val="Sansinterligne"/>
-      </w:pPr>
-      <w:r>
-        <w:t>En prenant compte des contraintes et attentes du client / sujet: nous en sommes arrivé au schéma comme suit</w:t>
-      </w:r>
-    </w:p>
-    <w:p>
-      <w:pPr>
-        <w:rPr>
-          <w:rFonts w:eastAsiaTheme="minorEastAsia"/>
-          <w:sz w:val="24"/>
-        </w:rPr>
-      </w:pPr>
-      <w:r>
-        <w:br w:type="page"/>
+      <w:r>
+        <w:t>En prenant compte des contraintes et attentes du client / sujet</w:t>
+      </w:r>
+      <w:r>
+        <w:t>,</w:t>
+      </w:r>
+      <w:r>
+        <w:t xml:space="preserve"> nous en sommes arrivé au schéma </w:t>
+      </w:r>
+      <w:r>
+        <w:t>UML présenté ci-après.</w:t>
       </w:r>
     </w:p>
     <w:p>
       <w:pPr>
         <w:pStyle w:val="Titre3"/>
       </w:pPr>
-      <w:bookmarkStart w:id="11" w:name="_Toc420399090"/>
+      <w:bookmarkStart w:id="11" w:name="_Toc420429985"/>
       <w:r>
         <w:rPr>
           <w:noProof/>
           <w:lang w:eastAsia="fr-FR"/>
         </w:rPr>
-        <w:lastRenderedPageBreak/>
         <w:drawing>
-          <wp:anchor distT="0" distB="0" distL="114300" distR="114300" simplePos="0" relativeHeight="251659264" behindDoc="0" locked="0" layoutInCell="1" allowOverlap="1">
+          <wp:anchor distT="0" distB="0" distL="114300" distR="114300" simplePos="0" relativeHeight="251663360" behindDoc="0" locked="0" layoutInCell="1" allowOverlap="1" wp14:anchorId="6CB77AA0" wp14:editId="55E84908">
             <wp:simplePos x="0" y="0"/>
             <wp:positionH relativeFrom="margin">
-              <wp:posOffset>-504825</wp:posOffset>
+              <wp:posOffset>-440055</wp:posOffset>
             </wp:positionH>
             <wp:positionV relativeFrom="margin">
-              <wp:posOffset>257175</wp:posOffset>
+              <wp:posOffset>3718560</wp:posOffset>
             </wp:positionV>
-            <wp:extent cx="6650990" cy="4705985"/>
-            <wp:effectExtent l="19050" t="0" r="0" b="0"/>
-            <wp:wrapSquare wrapText="bothSides"/>
+            <wp:extent cx="6640830" cy="4699000"/>
+            <wp:effectExtent l="0" t="0" r="0" b="0"/>
+            <wp:wrapTopAndBottom/>
             <wp:docPr id="8" name="Image 7" descr="class_diagram.bmp"/>
             <wp:cNvGraphicFramePr>
               <a:graphicFrameLocks xmlns:a="http://schemas.openxmlformats.org/drawingml/2006/main" noChangeAspect="1"/>
@@ -3413,7 +4441,7 @@
                   <pic:spPr>
                     <a:xfrm>
                       <a:off x="0" y="0"/>
-                      <a:ext cx="6650990" cy="4705985"/>
+                      <a:ext cx="6640830" cy="4699000"/>
                     </a:xfrm>
                     <a:prstGeom prst="rect">
                       <a:avLst/>
@@ -3422,6 +4450,12 @@
                 </pic:pic>
               </a:graphicData>
             </a:graphic>
+            <wp14:sizeRelH relativeFrom="margin">
+              <wp14:pctWidth>0</wp14:pctWidth>
+            </wp14:sizeRelH>
+            <wp14:sizeRelV relativeFrom="margin">
+              <wp14:pctHeight>0</wp14:pctHeight>
+            </wp14:sizeRelV>
           </wp:anchor>
         </w:drawing>
       </w:r>
@@ -3435,18 +4469,24 @@
       <w:bookmarkEnd w:id="11"/>
       <w:proofErr w:type="spellEnd"/>
     </w:p>
-    <w:p>
-      <w:pPr>
-        <w:pStyle w:val="Sansinterligne"/>
-      </w:pPr>
-      <w:r>
-        <w:t>Comme on peut le constater sur le schéma, le modèle se composera de sept classes:</w:t>
-      </w:r>
-    </w:p>
-    <w:p>
-      <w:pPr>
-        <w:pStyle w:val="Sansinterligne"/>
-      </w:pPr>
+    <w:p/>
+    <w:p>
+      <w:pPr>
+        <w:pStyle w:val="Sansinterligne"/>
+      </w:pPr>
+      <w:r>
+        <w:lastRenderedPageBreak/>
+        <w:t xml:space="preserve">Comme on peut le constater sur </w:t>
+      </w:r>
+      <w:r>
+        <w:t>c</w:t>
+      </w:r>
+      <w:r>
+        <w:t>e schéma, le modèle se composera de sept classes</w:t>
+      </w:r>
+      <w:r>
+        <w:t xml:space="preserve"> :</w:t>
+      </w:r>
     </w:p>
     <w:p>
       <w:pPr>
@@ -3578,7 +4618,7 @@
       <w:pPr>
         <w:pStyle w:val="Titre3"/>
       </w:pPr>
-      <w:bookmarkStart w:id="12" w:name="_Toc420399091"/>
+      <w:bookmarkStart w:id="12" w:name="_Toc420429986"/>
       <w:r>
         <w:t>Classe Local</w:t>
       </w:r>
@@ -3732,7 +4772,7 @@
       <w:pPr>
         <w:pStyle w:val="Titre3"/>
       </w:pPr>
-      <w:bookmarkStart w:id="13" w:name="_Toc420399092"/>
+      <w:bookmarkStart w:id="13" w:name="_Toc420429987"/>
       <w:r>
         <w:t>Classe Salle</w:t>
       </w:r>
@@ -3868,7 +4908,7 @@
       <w:pPr>
         <w:pStyle w:val="Titre3"/>
       </w:pPr>
-      <w:bookmarkStart w:id="14" w:name="_Toc420399093"/>
+      <w:bookmarkStart w:id="14" w:name="_Toc420429988"/>
       <w:r>
         <w:t>Classe Appareil</w:t>
       </w:r>
@@ -4125,7 +5165,7 @@
       <w:pPr>
         <w:pStyle w:val="Titre3"/>
       </w:pPr>
-      <w:bookmarkStart w:id="15" w:name="_Toc420399094"/>
+      <w:bookmarkStart w:id="15" w:name="_Toc420429989"/>
       <w:r>
         <w:t xml:space="preserve">Classe </w:t>
       </w:r>
@@ -4248,11 +5288,17 @@
     </w:tbl>
     <w:p/>
     <w:p>
+      <w:r>
+        <w:br w:type="page"/>
+      </w:r>
+    </w:p>
+    <w:p>
       <w:pPr>
         <w:pStyle w:val="Titre3"/>
       </w:pPr>
-      <w:bookmarkStart w:id="16" w:name="_Toc420399095"/>
-      <w:r>
+      <w:bookmarkStart w:id="16" w:name="_Toc420429990"/>
+      <w:r>
+        <w:lastRenderedPageBreak/>
         <w:t xml:space="preserve">Classe </w:t>
       </w:r>
       <w:proofErr w:type="spellStart"/>
@@ -4382,7 +5428,7 @@
       <w:pPr>
         <w:pStyle w:val="Titre3"/>
       </w:pPr>
-      <w:bookmarkStart w:id="17" w:name="_Toc420399096"/>
+      <w:bookmarkStart w:id="17" w:name="_Toc420429991"/>
       <w:r>
         <w:t xml:space="preserve">Classe </w:t>
       </w:r>
@@ -4523,9 +5569,28 @@
     <w:p>
       <w:pPr>
         <w:pStyle w:val="Sansinterligne"/>
-      </w:pPr>
-      <w:r>
-        <w:t>Comme nous nous pouvons le voir dans les classes, il y a réutilisation des classes crées (</w:t>
+        <w:jc w:val="both"/>
+      </w:pPr>
+      <w:r>
+        <w:t xml:space="preserve">Comme nous </w:t>
+      </w:r>
+      <w:r>
+        <w:t>pouvons le voir dans c</w:t>
+      </w:r>
+      <w:r>
+        <w:t>es classes, il y a</w:t>
+      </w:r>
+      <w:r>
+        <w:t xml:space="preserve"> une</w:t>
+      </w:r>
+      <w:r>
+        <w:t xml:space="preserve"> réutilisation des classes cré</w:t>
+      </w:r>
+      <w:r>
+        <w:t>é</w:t>
+      </w:r>
+      <w:r>
+        <w:t>es (</w:t>
       </w:r>
       <w:proofErr w:type="spellStart"/>
       <w:r>
@@ -4560,9 +5625,25 @@
     <w:p>
       <w:pPr>
         <w:pStyle w:val="Sansinterligne"/>
-      </w:pPr>
-      <w:r>
-        <w:t>Le schéma UML montre également que les Switch et Terminal héritent de la classe appareil, ils sont donc des appareils, héritant de toutes es méthodes et attributs mais ayant leurs spécificités:</w:t>
+        <w:jc w:val="both"/>
+      </w:pPr>
+      <w:r>
+        <w:t>Le schéma UML montre également que les Switch et Terminal</w:t>
+      </w:r>
+      <w:r>
+        <w:t xml:space="preserve"> héritent de la classe appareil. Ils sont donc des appareils</w:t>
+      </w:r>
+      <w:r>
+        <w:t xml:space="preserve"> héritant de toutes </w:t>
+      </w:r>
+      <w:r>
+        <w:t>l</w:t>
+      </w:r>
+      <w:r>
+        <w:t>es méthodes et attributs mais ayant leurs spécificités</w:t>
+      </w:r>
+      <w:r>
+        <w:t>.</w:t>
       </w:r>
     </w:p>
     <w:p>
@@ -4582,7 +5663,7 @@
       <w:pPr>
         <w:pStyle w:val="Titre3"/>
       </w:pPr>
-      <w:bookmarkStart w:id="18" w:name="_Toc420399097"/>
+      <w:bookmarkStart w:id="18" w:name="_Toc420429992"/>
       <w:r>
         <w:t>Classe Terminal</w:t>
       </w:r>
@@ -4641,7 +5722,7 @@
       <w:pPr>
         <w:pStyle w:val="Titre3"/>
       </w:pPr>
-      <w:bookmarkStart w:id="19" w:name="_Toc420399098"/>
+      <w:bookmarkStart w:id="19" w:name="_Toc420429993"/>
       <w:r>
         <w:t>Classe Switch</w:t>
       </w:r>
@@ -4721,7 +5802,7 @@
       <w:pPr>
         <w:pStyle w:val="Titre2"/>
       </w:pPr>
-      <w:bookmarkStart w:id="20" w:name="_Toc420399099"/>
+      <w:bookmarkStart w:id="20" w:name="_Toc420429994"/>
       <w:r>
         <w:t>Base de données</w:t>
       </w:r>
@@ -4735,108 +5816,139 @@
     <w:p>
       <w:pPr>
         <w:pStyle w:val="Sansinterligne"/>
-      </w:pPr>
-      <w:r>
-        <w:t>Étant donné que:</w:t>
-      </w:r>
-    </w:p>
-    <w:p>
-      <w:pPr>
-        <w:pStyle w:val="Sansinterligne"/>
+        <w:jc w:val="both"/>
+      </w:pPr>
+      <w:r>
+        <w:t xml:space="preserve">Étant donné les contraintes suivantes </w:t>
+      </w:r>
+      <w:r>
+        <w:t>:</w:t>
+      </w:r>
+    </w:p>
+    <w:p>
+      <w:pPr>
+        <w:pStyle w:val="Sansinterligne"/>
+        <w:numPr>
+          <w:ilvl w:val="0"/>
+          <w:numId w:val="2"/>
+        </w:numPr>
+        <w:jc w:val="both"/>
       </w:pPr>
       <w:r>
         <w:t>Les salles n'ont qu'un seul et unique local parent</w:t>
       </w:r>
-    </w:p>
-    <w:p>
-      <w:pPr>
-        <w:pStyle w:val="Sansinterligne"/>
+      <w:r>
+        <w:t>.</w:t>
+      </w:r>
+    </w:p>
+    <w:p>
+      <w:pPr>
+        <w:pStyle w:val="Sansinterligne"/>
+        <w:numPr>
+          <w:ilvl w:val="0"/>
+          <w:numId w:val="2"/>
+        </w:numPr>
+        <w:jc w:val="both"/>
       </w:pPr>
       <w:r>
         <w:t>Les appareils n'ont qu'une seule et unique salle parente</w:t>
       </w:r>
-    </w:p>
-    <w:p>
-      <w:pPr>
-        <w:pStyle w:val="Sansinterligne"/>
-      </w:pPr>
-      <w:r>
-        <w:t xml:space="preserve">Les appareils n'ont </w:t>
-      </w:r>
-      <w:proofErr w:type="gramStart"/>
-      <w:r>
-        <w:t>qu'une</w:t>
-      </w:r>
-      <w:proofErr w:type="gramEnd"/>
+      <w:r>
+        <w:t>.</w:t>
+      </w:r>
+    </w:p>
+    <w:p>
+      <w:pPr>
+        <w:pStyle w:val="Sansinterligne"/>
+        <w:numPr>
+          <w:ilvl w:val="0"/>
+          <w:numId w:val="2"/>
+        </w:numPr>
+        <w:jc w:val="both"/>
+      </w:pPr>
+      <w:r>
+        <w:t>Les appareils n'ont qu'un</w:t>
+      </w:r>
       <w:r>
         <w:t xml:space="preserve"> seul est unique os</w:t>
       </w:r>
-    </w:p>
-    <w:p>
-      <w:pPr>
-        <w:pStyle w:val="Sansinterligne"/>
+      <w:r>
+        <w:t>.</w:t>
+      </w:r>
+    </w:p>
+    <w:p>
+      <w:pPr>
+        <w:pStyle w:val="Sansinterligne"/>
+        <w:numPr>
+          <w:ilvl w:val="0"/>
+          <w:numId w:val="2"/>
+        </w:numPr>
+        <w:jc w:val="both"/>
       </w:pPr>
       <w:r>
         <w:t>Les appareils n'ont qu'une seule et unique carte réseau</w:t>
       </w:r>
-    </w:p>
-    <w:p>
-      <w:pPr>
-        <w:pStyle w:val="Sansinterligne"/>
+      <w:r>
+        <w:t>.</w:t>
+      </w:r>
+    </w:p>
+    <w:p>
+      <w:pPr>
+        <w:pStyle w:val="Sansinterligne"/>
+        <w:numPr>
+          <w:ilvl w:val="0"/>
+          <w:numId w:val="2"/>
+        </w:numPr>
+        <w:jc w:val="both"/>
       </w:pPr>
       <w:r>
         <w:t>Une carte réseau ne peut être connectée qu'à un seul et unique Switch</w:t>
       </w:r>
-    </w:p>
-    <w:p>
-      <w:pPr>
-        <w:pStyle w:val="Sansinterligne"/>
-      </w:pPr>
-    </w:p>
-    <w:p>
-      <w:pPr>
-        <w:pStyle w:val="Sansinterligne"/>
-      </w:pPr>
-      <w:r>
-        <w:t xml:space="preserve">Nous avons choisi de modéliser la </w:t>
-      </w:r>
-      <w:proofErr w:type="spellStart"/>
-      <w:r>
-        <w:t>basede</w:t>
-      </w:r>
-      <w:proofErr w:type="spellEnd"/>
-      <w:r>
-        <w:t xml:space="preserve"> données comme suit, ainsi, nous pouvons sauvegarder la totalité des objets et </w:t>
-      </w:r>
-      <w:proofErr w:type="spellStart"/>
-      <w:r>
-        <w:t>leus</w:t>
-      </w:r>
-      <w:proofErr w:type="spellEnd"/>
-      <w:r>
-        <w:t xml:space="preserve"> attributs à l'identique.</w:t>
-      </w:r>
-    </w:p>
-    <w:p>
-      <w:pPr>
-        <w:pStyle w:val="Sansinterligne"/>
-      </w:pPr>
-      <w:r>
-        <w:t xml:space="preserve"> Seuls les Appareils et Classes filles sont fondues dans une seule table Appareil.</w:t>
-      </w:r>
-    </w:p>
-    <w:p>
-      <w:pPr>
-        <w:pStyle w:val="Sansinterligne"/>
-      </w:pPr>
-    </w:p>
-    <w:p>
-      <w:pPr>
-        <w:rPr>
-          <w:rFonts w:eastAsiaTheme="minorEastAsia"/>
-          <w:sz w:val="24"/>
-        </w:rPr>
-      </w:pPr>
+      <w:r>
+        <w:t>.</w:t>
+      </w:r>
+    </w:p>
+    <w:p>
+      <w:pPr>
+        <w:pStyle w:val="Sansinterligne"/>
+        <w:jc w:val="both"/>
+      </w:pPr>
+    </w:p>
+    <w:p>
+      <w:pPr>
+        <w:pStyle w:val="Sansinterligne"/>
+        <w:jc w:val="both"/>
+      </w:pPr>
+      <w:r>
+        <w:t>Nous avons choisi de modéliser la base</w:t>
+      </w:r>
+      <w:r>
+        <w:t xml:space="preserve"> de données comme suit. A</w:t>
+      </w:r>
+      <w:r>
+        <w:t>insi, nous pouvons sauvegarder la totalité des objets et leu</w:t>
+      </w:r>
+      <w:r>
+        <w:t>r</w:t>
+      </w:r>
+      <w:r>
+        <w:t>s attributs à l'identique.</w:t>
+      </w:r>
+    </w:p>
+    <w:p>
+      <w:pPr>
+        <w:pStyle w:val="Sansinterligne"/>
+        <w:jc w:val="both"/>
+      </w:pPr>
+    </w:p>
+    <w:p>
+      <w:pPr>
+        <w:pStyle w:val="Sansinterligne"/>
+        <w:jc w:val="both"/>
+      </w:pPr>
+      <w:r>
+        <w:t>Seuls les Appareils et Classes filles sont fondues dans une seule table Appareil.</w:t>
+      </w:r>
       <w:r>
         <w:br w:type="page"/>
       </w:r>
@@ -4845,7 +5957,7 @@
       <w:pPr>
         <w:pStyle w:val="Titre3"/>
       </w:pPr>
-      <w:bookmarkStart w:id="21" w:name="_Toc420399100"/>
+      <w:bookmarkStart w:id="21" w:name="_Toc420429995"/>
       <w:r>
         <w:rPr>
           <w:noProof/>
@@ -4853,7 +5965,7 @@
         </w:rPr>
         <w:lastRenderedPageBreak/>
         <w:drawing>
-          <wp:anchor distT="0" distB="0" distL="114300" distR="114300" simplePos="0" relativeHeight="251660288" behindDoc="0" locked="0" layoutInCell="1" allowOverlap="1">
+          <wp:anchor distT="0" distB="0" distL="114300" distR="114300" simplePos="0" relativeHeight="251660288" behindDoc="0" locked="0" layoutInCell="1" allowOverlap="1" wp14:anchorId="40CE6441" wp14:editId="48E8D5B9">
             <wp:simplePos x="0" y="0"/>
             <wp:positionH relativeFrom="margin">
               <wp:posOffset>-539750</wp:posOffset>
@@ -4897,7 +6009,12 @@
         </w:drawing>
       </w:r>
       <w:r>
-        <w:t>Modèle Conceptuel de Données</w:t>
+        <w:t>Modèle Conce</w:t>
+      </w:r>
+      <w:bookmarkStart w:id="22" w:name="_GoBack"/>
+      <w:bookmarkEnd w:id="22"/>
+      <w:r>
+        <w:t>ptuel de Données</w:t>
       </w:r>
       <w:bookmarkEnd w:id="21"/>
     </w:p>
@@ -4937,7 +6054,7 @@
       <w:pPr>
         <w:pStyle w:val="Titre3"/>
       </w:pPr>
-      <w:bookmarkStart w:id="22" w:name="_Toc420399101"/>
+      <w:bookmarkStart w:id="23" w:name="_Toc420429996"/>
       <w:r>
         <w:lastRenderedPageBreak/>
         <w:t xml:space="preserve">Modèle Logique de </w:t>
@@ -4946,7 +6063,7 @@
       <w:r>
         <w:t>DonnéesRelationnel</w:t>
       </w:r>
-      <w:bookmarkEnd w:id="22"/>
+      <w:bookmarkEnd w:id="23"/>
       <w:proofErr w:type="spellEnd"/>
     </w:p>
     <w:p>
@@ -5121,17 +6238,21 @@
       <w:pPr>
         <w:pStyle w:val="Titre1"/>
       </w:pPr>
+      <w:bookmarkStart w:id="24" w:name="_Toc420429997"/>
       <w:r>
         <w:t>Manuel d’utilisation</w:t>
       </w:r>
+      <w:bookmarkEnd w:id="24"/>
     </w:p>
     <w:p>
       <w:pPr>
         <w:pStyle w:val="Titre2"/>
       </w:pPr>
+      <w:bookmarkStart w:id="25" w:name="_Toc420429998"/>
       <w:r>
         <w:t>Lancement du programme</w:t>
       </w:r>
+      <w:bookmarkEnd w:id="25"/>
     </w:p>
     <w:p>
       <w:r>
@@ -5255,10 +6376,12 @@
       <w:pPr>
         <w:pStyle w:val="Titre2"/>
       </w:pPr>
+      <w:bookmarkStart w:id="26" w:name="_Toc420429999"/>
       <w:r>
         <w:lastRenderedPageBreak/>
         <w:t>Création d’un local</w:t>
       </w:r>
+      <w:bookmarkEnd w:id="26"/>
     </w:p>
     <w:p>
       <w:r>
@@ -5347,9 +6470,11 @@
       <w:pPr>
         <w:pStyle w:val="Titre2"/>
       </w:pPr>
+      <w:bookmarkStart w:id="27" w:name="_Toc420430000"/>
       <w:r>
         <w:t>Création d’une salle</w:t>
       </w:r>
+      <w:bookmarkEnd w:id="27"/>
     </w:p>
     <w:p>
       <w:r>
@@ -5443,9 +6568,11 @@
       <w:pPr>
         <w:pStyle w:val="Titre2"/>
       </w:pPr>
+      <w:bookmarkStart w:id="28" w:name="_Toc420430001"/>
       <w:r>
         <w:t>Création d’un équipement</w:t>
       </w:r>
+      <w:bookmarkEnd w:id="28"/>
     </w:p>
     <w:p>
       <w:r>
@@ -5525,9 +6652,11 @@
       <w:pPr>
         <w:pStyle w:val="Titre2"/>
       </w:pPr>
+      <w:bookmarkStart w:id="29" w:name="_Toc420430002"/>
       <w:r>
         <w:t>Annulation d’une création</w:t>
       </w:r>
+      <w:bookmarkEnd w:id="29"/>
     </w:p>
     <w:p>
       <w:r>
@@ -5610,9 +6739,11 @@
       <w:pPr>
         <w:pStyle w:val="Titre2"/>
       </w:pPr>
+      <w:bookmarkStart w:id="30" w:name="_Toc420430003"/>
       <w:r>
         <w:t>Gestion de la interconnexion des appareils</w:t>
       </w:r>
+      <w:bookmarkEnd w:id="30"/>
     </w:p>
     <w:p>
       <w:r>
@@ -5697,9 +6828,11 @@
       <w:pPr>
         <w:pStyle w:val="Titre2"/>
       </w:pPr>
+      <w:bookmarkStart w:id="31" w:name="_Toc420430004"/>
       <w:r>
         <w:t>Modification des informations d’un élément</w:t>
       </w:r>
+      <w:bookmarkEnd w:id="31"/>
     </w:p>
     <w:p>
       <w:r>
@@ -5723,7 +6856,6 @@
       </w:r>
     </w:p>
     <w:p>
-      <w:bookmarkStart w:id="23" w:name="_GoBack"/>
       <w:r>
         <w:rPr>
           <w:noProof/>
@@ -5779,7 +6911,6 @@
           </wp:inline>
         </w:drawing>
       </w:r>
-      <w:bookmarkEnd w:id="23"/>
     </w:p>
     <w:sectPr>
       <w:headerReference w:type="default" r:id="rId22"/>
@@ -6370,6 +7501,230 @@
       </w:rPr>
     </w:lvl>
   </w:abstractNum>
+  <w:abstractNum w:abstractNumId="3">
+    <w:nsid w:val="549E01F0"/>
+    <w:multiLevelType w:val="hybridMultilevel"/>
+    <w:tmpl w:val="68EA368E"/>
+    <w:lvl w:ilvl="0" w:tplc="4D6CBDB6">
+      <w:numFmt w:val="bullet"/>
+      <w:lvlText w:val=""/>
+      <w:lvlJc w:val="left"/>
+      <w:pPr>
+        <w:ind w:left="720" w:hanging="360"/>
+      </w:pPr>
+      <w:rPr>
+        <w:rFonts w:ascii="Symbol" w:eastAsiaTheme="minorEastAsia" w:hAnsi="Symbol" w:cstheme="minorBidi" w:hint="default"/>
+      </w:rPr>
+    </w:lvl>
+    <w:lvl w:ilvl="1" w:tplc="040C0003" w:tentative="1">
+      <w:start w:val="1"/>
+      <w:numFmt w:val="bullet"/>
+      <w:lvlText w:val="o"/>
+      <w:lvlJc w:val="left"/>
+      <w:pPr>
+        <w:ind w:left="1440" w:hanging="360"/>
+      </w:pPr>
+      <w:rPr>
+        <w:rFonts w:ascii="Courier New" w:hAnsi="Courier New" w:cs="Courier New" w:hint="default"/>
+      </w:rPr>
+    </w:lvl>
+    <w:lvl w:ilvl="2" w:tplc="040C0005" w:tentative="1">
+      <w:start w:val="1"/>
+      <w:numFmt w:val="bullet"/>
+      <w:lvlText w:val=""/>
+      <w:lvlJc w:val="left"/>
+      <w:pPr>
+        <w:ind w:left="2160" w:hanging="360"/>
+      </w:pPr>
+      <w:rPr>
+        <w:rFonts w:ascii="Wingdings" w:hAnsi="Wingdings" w:hint="default"/>
+      </w:rPr>
+    </w:lvl>
+    <w:lvl w:ilvl="3" w:tplc="040C0001" w:tentative="1">
+      <w:start w:val="1"/>
+      <w:numFmt w:val="bullet"/>
+      <w:lvlText w:val=""/>
+      <w:lvlJc w:val="left"/>
+      <w:pPr>
+        <w:ind w:left="2880" w:hanging="360"/>
+      </w:pPr>
+      <w:rPr>
+        <w:rFonts w:ascii="Symbol" w:hAnsi="Symbol" w:hint="default"/>
+      </w:rPr>
+    </w:lvl>
+    <w:lvl w:ilvl="4" w:tplc="040C0003" w:tentative="1">
+      <w:start w:val="1"/>
+      <w:numFmt w:val="bullet"/>
+      <w:lvlText w:val="o"/>
+      <w:lvlJc w:val="left"/>
+      <w:pPr>
+        <w:ind w:left="3600" w:hanging="360"/>
+      </w:pPr>
+      <w:rPr>
+        <w:rFonts w:ascii="Courier New" w:hAnsi="Courier New" w:cs="Courier New" w:hint="default"/>
+      </w:rPr>
+    </w:lvl>
+    <w:lvl w:ilvl="5" w:tplc="040C0005" w:tentative="1">
+      <w:start w:val="1"/>
+      <w:numFmt w:val="bullet"/>
+      <w:lvlText w:val=""/>
+      <w:lvlJc w:val="left"/>
+      <w:pPr>
+        <w:ind w:left="4320" w:hanging="360"/>
+      </w:pPr>
+      <w:rPr>
+        <w:rFonts w:ascii="Wingdings" w:hAnsi="Wingdings" w:hint="default"/>
+      </w:rPr>
+    </w:lvl>
+    <w:lvl w:ilvl="6" w:tplc="040C0001" w:tentative="1">
+      <w:start w:val="1"/>
+      <w:numFmt w:val="bullet"/>
+      <w:lvlText w:val=""/>
+      <w:lvlJc w:val="left"/>
+      <w:pPr>
+        <w:ind w:left="5040" w:hanging="360"/>
+      </w:pPr>
+      <w:rPr>
+        <w:rFonts w:ascii="Symbol" w:hAnsi="Symbol" w:hint="default"/>
+      </w:rPr>
+    </w:lvl>
+    <w:lvl w:ilvl="7" w:tplc="040C0003" w:tentative="1">
+      <w:start w:val="1"/>
+      <w:numFmt w:val="bullet"/>
+      <w:lvlText w:val="o"/>
+      <w:lvlJc w:val="left"/>
+      <w:pPr>
+        <w:ind w:left="5760" w:hanging="360"/>
+      </w:pPr>
+      <w:rPr>
+        <w:rFonts w:ascii="Courier New" w:hAnsi="Courier New" w:cs="Courier New" w:hint="default"/>
+      </w:rPr>
+    </w:lvl>
+    <w:lvl w:ilvl="8" w:tplc="040C0005" w:tentative="1">
+      <w:start w:val="1"/>
+      <w:numFmt w:val="bullet"/>
+      <w:lvlText w:val=""/>
+      <w:lvlJc w:val="left"/>
+      <w:pPr>
+        <w:ind w:left="6480" w:hanging="360"/>
+      </w:pPr>
+      <w:rPr>
+        <w:rFonts w:ascii="Wingdings" w:hAnsi="Wingdings" w:hint="default"/>
+      </w:rPr>
+    </w:lvl>
+  </w:abstractNum>
+  <w:abstractNum w:abstractNumId="4">
+    <w:nsid w:val="610967E2"/>
+    <w:multiLevelType w:val="hybridMultilevel"/>
+    <w:tmpl w:val="A0AA4186"/>
+    <w:lvl w:ilvl="0" w:tplc="74FA1A42">
+      <w:numFmt w:val="bullet"/>
+      <w:lvlText w:val=""/>
+      <w:lvlJc w:val="left"/>
+      <w:pPr>
+        <w:ind w:left="720" w:hanging="360"/>
+      </w:pPr>
+      <w:rPr>
+        <w:rFonts w:ascii="Symbol" w:eastAsiaTheme="minorEastAsia" w:hAnsi="Symbol" w:cstheme="minorBidi" w:hint="default"/>
+      </w:rPr>
+    </w:lvl>
+    <w:lvl w:ilvl="1" w:tplc="040C0003" w:tentative="1">
+      <w:start w:val="1"/>
+      <w:numFmt w:val="bullet"/>
+      <w:lvlText w:val="o"/>
+      <w:lvlJc w:val="left"/>
+      <w:pPr>
+        <w:ind w:left="1440" w:hanging="360"/>
+      </w:pPr>
+      <w:rPr>
+        <w:rFonts w:ascii="Courier New" w:hAnsi="Courier New" w:cs="Courier New" w:hint="default"/>
+      </w:rPr>
+    </w:lvl>
+    <w:lvl w:ilvl="2" w:tplc="040C0005" w:tentative="1">
+      <w:start w:val="1"/>
+      <w:numFmt w:val="bullet"/>
+      <w:lvlText w:val=""/>
+      <w:lvlJc w:val="left"/>
+      <w:pPr>
+        <w:ind w:left="2160" w:hanging="360"/>
+      </w:pPr>
+      <w:rPr>
+        <w:rFonts w:ascii="Wingdings" w:hAnsi="Wingdings" w:hint="default"/>
+      </w:rPr>
+    </w:lvl>
+    <w:lvl w:ilvl="3" w:tplc="040C0001" w:tentative="1">
+      <w:start w:val="1"/>
+      <w:numFmt w:val="bullet"/>
+      <w:lvlText w:val=""/>
+      <w:lvlJc w:val="left"/>
+      <w:pPr>
+        <w:ind w:left="2880" w:hanging="360"/>
+      </w:pPr>
+      <w:rPr>
+        <w:rFonts w:ascii="Symbol" w:hAnsi="Symbol" w:hint="default"/>
+      </w:rPr>
+    </w:lvl>
+    <w:lvl w:ilvl="4" w:tplc="040C0003" w:tentative="1">
+      <w:start w:val="1"/>
+      <w:numFmt w:val="bullet"/>
+      <w:lvlText w:val="o"/>
+      <w:lvlJc w:val="left"/>
+      <w:pPr>
+        <w:ind w:left="3600" w:hanging="360"/>
+      </w:pPr>
+      <w:rPr>
+        <w:rFonts w:ascii="Courier New" w:hAnsi="Courier New" w:cs="Courier New" w:hint="default"/>
+      </w:rPr>
+    </w:lvl>
+    <w:lvl w:ilvl="5" w:tplc="040C0005" w:tentative="1">
+      <w:start w:val="1"/>
+      <w:numFmt w:val="bullet"/>
+      <w:lvlText w:val=""/>
+      <w:lvlJc w:val="left"/>
+      <w:pPr>
+        <w:ind w:left="4320" w:hanging="360"/>
+      </w:pPr>
+      <w:rPr>
+        <w:rFonts w:ascii="Wingdings" w:hAnsi="Wingdings" w:hint="default"/>
+      </w:rPr>
+    </w:lvl>
+    <w:lvl w:ilvl="6" w:tplc="040C0001" w:tentative="1">
+      <w:start w:val="1"/>
+      <w:numFmt w:val="bullet"/>
+      <w:lvlText w:val=""/>
+      <w:lvlJc w:val="left"/>
+      <w:pPr>
+        <w:ind w:left="5040" w:hanging="360"/>
+      </w:pPr>
+      <w:rPr>
+        <w:rFonts w:ascii="Symbol" w:hAnsi="Symbol" w:hint="default"/>
+      </w:rPr>
+    </w:lvl>
+    <w:lvl w:ilvl="7" w:tplc="040C0003" w:tentative="1">
+      <w:start w:val="1"/>
+      <w:numFmt w:val="bullet"/>
+      <w:lvlText w:val="o"/>
+      <w:lvlJc w:val="left"/>
+      <w:pPr>
+        <w:ind w:left="5760" w:hanging="360"/>
+      </w:pPr>
+      <w:rPr>
+        <w:rFonts w:ascii="Courier New" w:hAnsi="Courier New" w:cs="Courier New" w:hint="default"/>
+      </w:rPr>
+    </w:lvl>
+    <w:lvl w:ilvl="8" w:tplc="040C0005" w:tentative="1">
+      <w:start w:val="1"/>
+      <w:numFmt w:val="bullet"/>
+      <w:lvlText w:val=""/>
+      <w:lvlJc w:val="left"/>
+      <w:pPr>
+        <w:ind w:left="6480" w:hanging="360"/>
+      </w:pPr>
+      <w:rPr>
+        <w:rFonts w:ascii="Wingdings" w:hAnsi="Wingdings" w:hint="default"/>
+      </w:rPr>
+    </w:lvl>
+  </w:abstractNum>
   <w:num w:numId="1">
     <w:abstractNumId w:val="0"/>
   </w:num>
@@ -6378,6 +7733,12 @@
   </w:num>
   <w:num w:numId="3">
     <w:abstractNumId w:val="1"/>
+  </w:num>
+  <w:num w:numId="4">
+    <w:abstractNumId w:val="3"/>
+  </w:num>
+  <w:num w:numId="5">
+    <w:abstractNumId w:val="4"/>
   </w:num>
 </w:numbering>
 </file>
@@ -6548,9 +7909,10 @@
     <w:basedOn w:val="Normal"/>
     <w:next w:val="Normal"/>
     <w:link w:val="Titre1Car"/>
+    <w:autoRedefine/>
     <w:uiPriority w:val="9"/>
     <w:qFormat/>
-    <w:rsid w:val="00D0350C"/>
+    <w:rsid w:val="008B752C"/>
     <w:pPr>
       <w:keepNext/>
       <w:keepLines/>
@@ -6562,7 +7924,7 @@
       <w:b/>
       <w:bCs/>
       <w:color w:val="365F91" w:themeColor="accent1" w:themeShade="BF"/>
-      <w:sz w:val="28"/>
+      <w:sz w:val="52"/>
       <w:szCs w:val="28"/>
     </w:rPr>
   </w:style>
@@ -6571,14 +7933,15 @@
     <w:basedOn w:val="Normal"/>
     <w:next w:val="Normal"/>
     <w:link w:val="Titre2Car"/>
+    <w:autoRedefine/>
     <w:uiPriority w:val="9"/>
     <w:unhideWhenUsed/>
     <w:qFormat/>
-    <w:rsid w:val="006F3C86"/>
+    <w:rsid w:val="008B752C"/>
     <w:pPr>
       <w:keepNext/>
       <w:keepLines/>
-      <w:spacing w:before="200" w:after="0"/>
+      <w:spacing w:before="200" w:after="120"/>
       <w:outlineLvl w:val="1"/>
     </w:pPr>
     <w:rPr>
@@ -6586,7 +7949,7 @@
       <w:b/>
       <w:bCs/>
       <w:color w:val="4F81BD" w:themeColor="accent1"/>
-      <w:sz w:val="26"/>
+      <w:sz w:val="40"/>
       <w:szCs w:val="26"/>
     </w:rPr>
   </w:style>
@@ -6595,10 +7958,11 @@
     <w:basedOn w:val="Normal"/>
     <w:next w:val="Normal"/>
     <w:link w:val="Titre3Car"/>
+    <w:autoRedefine/>
     <w:uiPriority w:val="9"/>
     <w:unhideWhenUsed/>
     <w:qFormat/>
-    <w:rsid w:val="00215D66"/>
+    <w:rsid w:val="009919B1"/>
     <w:pPr>
       <w:keepNext/>
       <w:keepLines/>
@@ -6610,7 +7974,7 @@
       <w:b/>
       <w:bCs/>
       <w:color w:val="4F81BD" w:themeColor="accent1"/>
-      <w:sz w:val="24"/>
+      <w:sz w:val="28"/>
     </w:rPr>
   </w:style>
   <w:style w:type="character" w:default="1" w:styleId="Policepardfaut">
@@ -6700,13 +8064,13 @@
     <w:basedOn w:val="Policepardfaut"/>
     <w:link w:val="Titre1"/>
     <w:uiPriority w:val="9"/>
-    <w:rsid w:val="00D0350C"/>
+    <w:rsid w:val="008B752C"/>
     <w:rPr>
       <w:rFonts w:asciiTheme="majorHAnsi" w:eastAsiaTheme="majorEastAsia" w:hAnsiTheme="majorHAnsi" w:cstheme="majorBidi"/>
       <w:b/>
       <w:bCs/>
       <w:color w:val="365F91" w:themeColor="accent1" w:themeShade="BF"/>
-      <w:sz w:val="28"/>
+      <w:sz w:val="52"/>
       <w:szCs w:val="28"/>
     </w:rPr>
   </w:style>
@@ -6728,13 +8092,13 @@
     <w:basedOn w:val="Policepardfaut"/>
     <w:link w:val="Titre2"/>
     <w:uiPriority w:val="9"/>
-    <w:rsid w:val="006F3C86"/>
+    <w:rsid w:val="008B752C"/>
     <w:rPr>
       <w:rFonts w:asciiTheme="majorHAnsi" w:eastAsiaTheme="majorEastAsia" w:hAnsiTheme="majorHAnsi" w:cstheme="majorBidi"/>
       <w:b/>
       <w:bCs/>
       <w:color w:val="4F81BD" w:themeColor="accent1"/>
-      <w:sz w:val="26"/>
+      <w:sz w:val="40"/>
       <w:szCs w:val="26"/>
     </w:rPr>
   </w:style>
@@ -6849,13 +8213,13 @@
     <w:basedOn w:val="Policepardfaut"/>
     <w:link w:val="Titre3"/>
     <w:uiPriority w:val="9"/>
-    <w:rsid w:val="00215D66"/>
+    <w:rsid w:val="009919B1"/>
     <w:rPr>
       <w:rFonts w:asciiTheme="majorHAnsi" w:eastAsiaTheme="majorEastAsia" w:hAnsiTheme="majorHAnsi" w:cstheme="majorBidi"/>
       <w:b/>
       <w:bCs/>
       <w:color w:val="4F81BD" w:themeColor="accent1"/>
-      <w:sz w:val="24"/>
+      <w:sz w:val="28"/>
     </w:rPr>
   </w:style>
   <w:style w:type="paragraph" w:styleId="TM2">
@@ -7185,9 +8549,8 @@
     <w:panose1 w:val="020B0604030504040204"/>
     <w:charset w:val="00"/>
     <w:family w:val="swiss"/>
-    <w:notTrueType/>
     <w:pitch w:val="variable"/>
-    <w:sig w:usb0="00000003" w:usb1="00000000" w:usb2="00000000" w:usb3="00000000" w:csb0="00000001" w:csb1="00000000"/>
+    <w:sig w:usb0="E1002EFF" w:usb1="C000605B" w:usb2="00000029" w:usb3="00000000" w:csb0="000101FF" w:csb1="00000000"/>
   </w:font>
 </w:fonts>
 </file>
@@ -7207,8 +8570,8 @@
     <w:rsid w:val="00063D89"/>
     <w:rsid w:val="00123089"/>
     <w:rsid w:val="00CD2C88"/>
+    <w:rsid w:val="00D257DB"/>
     <w:rsid w:val="00E728C4"/>
-    <w:rsid w:val="00EF01CE"/>
     <w:rsid w:val="00F43951"/>
   </w:rsids>
   <m:mathPr>
@@ -7965,7 +9328,7 @@
 </file>
 
 <file path=customXml/itemProps2.xml><?xml version="1.0" encoding="utf-8"?>
-<ds:datastoreItem xmlns:ds="http://schemas.openxmlformats.org/officeDocument/2006/customXml" ds:itemID="{CB63DEDE-E7D4-4785-B36B-B453D41B7151}">
+<ds:datastoreItem xmlns:ds="http://schemas.openxmlformats.org/officeDocument/2006/customXml" ds:itemID="{6030059D-891F-45FD-9279-46C0502BC3AD}">
   <ds:schemaRefs>
     <ds:schemaRef ds:uri="http://schemas.openxmlformats.org/officeDocument/2006/bibliography"/>
   </ds:schemaRefs>

</xml_diff>

<commit_message>
Fin rapport + exportation au format pdf
</commit_message>
<xml_diff>
--- a/projet/RAPPORT/rapport.docx
+++ b/projet/RAPPORT/rapport.docx
@@ -733,7 +733,7 @@
                 <w:noProof/>
                 <w:webHidden/>
               </w:rPr>
-              <w:t>5</w:t>
+              <w:t>6</w:t>
             </w:r>
             <w:r>
               <w:rPr>
@@ -803,7 +803,7 @@
                 <w:noProof/>
                 <w:webHidden/>
               </w:rPr>
-              <w:t>5</w:t>
+              <w:t>6</w:t>
             </w:r>
             <w:r>
               <w:rPr>
@@ -873,7 +873,7 @@
                 <w:noProof/>
                 <w:webHidden/>
               </w:rPr>
-              <w:t>6</w:t>
+              <w:t>7</w:t>
             </w:r>
             <w:r>
               <w:rPr>
@@ -943,7 +943,7 @@
                 <w:noProof/>
                 <w:webHidden/>
               </w:rPr>
-              <w:t>6</w:t>
+              <w:t>8</w:t>
             </w:r>
             <w:r>
               <w:rPr>
@@ -1013,7 +1013,7 @@
                 <w:noProof/>
                 <w:webHidden/>
               </w:rPr>
-              <w:t>6</w:t>
+              <w:t>8</w:t>
             </w:r>
             <w:r>
               <w:rPr>
@@ -1083,7 +1083,7 @@
                 <w:noProof/>
                 <w:webHidden/>
               </w:rPr>
-              <w:t>7</w:t>
+              <w:t>8</w:t>
             </w:r>
             <w:r>
               <w:rPr>
@@ -1153,7 +1153,7 @@
                 <w:noProof/>
                 <w:webHidden/>
               </w:rPr>
-              <w:t>7</w:t>
+              <w:t>8</w:t>
             </w:r>
             <w:r>
               <w:rPr>
@@ -1223,7 +1223,7 @@
                 <w:noProof/>
                 <w:webHidden/>
               </w:rPr>
-              <w:t>8</w:t>
+              <w:t>9</w:t>
             </w:r>
             <w:r>
               <w:rPr>
@@ -1293,7 +1293,7 @@
                 <w:noProof/>
                 <w:webHidden/>
               </w:rPr>
-              <w:t>8</w:t>
+              <w:t>9</w:t>
             </w:r>
             <w:r>
               <w:rPr>
@@ -1363,7 +1363,7 @@
                 <w:noProof/>
                 <w:webHidden/>
               </w:rPr>
-              <w:t>8</w:t>
+              <w:t>9</w:t>
             </w:r>
             <w:r>
               <w:rPr>
@@ -1503,7 +1503,7 @@
                 <w:noProof/>
                 <w:webHidden/>
               </w:rPr>
-              <w:t>9</w:t>
+              <w:t>10</w:t>
             </w:r>
             <w:r>
               <w:rPr>
@@ -1783,7 +1783,7 @@
                 <w:noProof/>
                 <w:webHidden/>
               </w:rPr>
-              <w:t>10</w:t>
+              <w:t>11</w:t>
             </w:r>
             <w:r>
               <w:rPr>
@@ -1853,7 +1853,7 @@
                 <w:noProof/>
                 <w:webHidden/>
               </w:rPr>
-              <w:t>10</w:t>
+              <w:t>11</w:t>
             </w:r>
             <w:r>
               <w:rPr>
@@ -1923,7 +1923,7 @@
                 <w:noProof/>
                 <w:webHidden/>
               </w:rPr>
-              <w:t>10</w:t>
+              <w:t>11</w:t>
             </w:r>
             <w:r>
               <w:rPr>
@@ -2483,7 +2483,7 @@
                 <w:noProof/>
                 <w:webHidden/>
               </w:rPr>
-              <w:t>15</w:t>
+              <w:t>16</w:t>
             </w:r>
             <w:r>
               <w:rPr>
@@ -2553,7 +2553,7 @@
                 <w:noProof/>
                 <w:webHidden/>
               </w:rPr>
-              <w:t>16</w:t>
+              <w:t>17</w:t>
             </w:r>
             <w:r>
               <w:rPr>
@@ -2623,7 +2623,7 @@
                 <w:noProof/>
                 <w:webHidden/>
               </w:rPr>
-              <w:t>17</w:t>
+              <w:t>18</w:t>
             </w:r>
             <w:r>
               <w:rPr>
@@ -2693,7 +2693,7 @@
                 <w:noProof/>
                 <w:webHidden/>
               </w:rPr>
-              <w:t>18</w:t>
+              <w:t>19</w:t>
             </w:r>
             <w:r>
               <w:rPr>
@@ -2763,7 +2763,7 @@
                 <w:noProof/>
                 <w:webHidden/>
               </w:rPr>
-              <w:t>19</w:t>
+              <w:t>20</w:t>
             </w:r>
             <w:r>
               <w:rPr>
@@ -2781,11 +2781,47 @@
         </w:p>
       </w:sdtContent>
     </w:sdt>
+    <w:bookmarkStart w:id="0" w:name="_Toc420429974"/>
+    <w:p>
+      <w:pPr>
+        <w:rPr>
+          <w:rFonts w:asciiTheme="majorHAnsi" w:eastAsiaTheme="majorEastAsia" w:hAnsiTheme="majorHAnsi" w:cstheme="majorBidi"/>
+          <w:b/>
+          <w:bCs/>
+          <w:color w:val="365F91" w:themeColor="accent1" w:themeShade="BF"/>
+          <w:sz w:val="52"/>
+          <w:szCs w:val="28"/>
+        </w:rPr>
+      </w:pPr>
+      <w:r>
+        <w:lastRenderedPageBreak/>
+        <w:fldChar w:fldCharType="begin"/>
+      </w:r>
+      <w:r>
+        <w:instrText xml:space="preserve"> TOC \h \z \c "Figure" </w:instrText>
+      </w:r>
+      <w:r>
+        <w:fldChar w:fldCharType="separate"/>
+      </w:r>
+      <w:r>
+        <w:rPr>
+          <w:b/>
+          <w:bCs/>
+          <w:noProof/>
+        </w:rPr>
+        <w:t>Aucune entrée de table d'illustration n'a été trouvée.</w:t>
+      </w:r>
+      <w:r>
+        <w:fldChar w:fldCharType="end"/>
+      </w:r>
+      <w:r>
+        <w:br w:type="page"/>
+      </w:r>
+    </w:p>
     <w:p>
       <w:pPr>
         <w:pStyle w:val="Titre1"/>
       </w:pPr>
-      <w:bookmarkStart w:id="0" w:name="_Toc420429974"/>
       <w:r>
         <w:lastRenderedPageBreak/>
         <w:t>Introduction</w:t>
@@ -4404,6 +4440,57 @@
         <w:pStyle w:val="Titre3"/>
       </w:pPr>
       <w:bookmarkStart w:id="11" w:name="_Toc420429985"/>
+      <w:r>
+        <w:rPr>
+          <w:noProof/>
+        </w:rPr>
+        <w:pict>
+          <v:shapetype id="_x0000_t202" coordsize="21600,21600" o:spt="202" path="m,l,21600r21600,l21600,xe">
+            <v:stroke joinstyle="miter"/>
+            <v:path gradientshapeok="t" o:connecttype="rect"/>
+          </v:shapetype>
+          <v:shape id="_x0000_s1026" type="#_x0000_t202" style="position:absolute;margin-left:-34.65pt;margin-top:426.6pt;width:522.9pt;height:.05pt;z-index:251665408;mso-position-horizontal-relative:text;mso-position-vertical-relative:text" stroked="f">
+            <v:textbox style="mso-fit-shape-to-text:t" inset="0,0,0,0">
+              <w:txbxContent>
+                <w:p>
+                  <w:pPr>
+                    <w:pStyle w:val="Lgende"/>
+                    <w:rPr>
+                      <w:noProof/>
+                      <w:sz w:val="28"/>
+                    </w:rPr>
+                  </w:pPr>
+                  <w:r>
+                    <w:t xml:space="preserve">Figure </w:t>
+                  </w:r>
+                  <w:r>
+                    <w:fldChar w:fldCharType="begin"/>
+                  </w:r>
+                  <w:r>
+                    <w:instrText xml:space="preserve"> SEQ Figure \* ARABIC </w:instrText>
+                  </w:r>
+                  <w:r>
+                    <w:fldChar w:fldCharType="separate"/>
+                  </w:r>
+                  <w:r>
+                    <w:rPr>
+                      <w:noProof/>
+                    </w:rPr>
+                    <w:t>1</w:t>
+                  </w:r>
+                  <w:r>
+                    <w:fldChar w:fldCharType="end"/>
+                  </w:r>
+                  <w:r>
+                    <w:t xml:space="preserve"> : Schéma UML</w:t>
+                  </w:r>
+                </w:p>
+              </w:txbxContent>
+            </v:textbox>
+            <w10:wrap type="topAndBottom"/>
+          </v:shape>
+        </w:pict>
+      </w:r>
       <w:r>
         <w:rPr>
           <w:noProof/>
@@ -4475,7 +4562,6 @@
         <w:pStyle w:val="Sansinterligne"/>
       </w:pPr>
       <w:r>
-        <w:lastRenderedPageBreak/>
         <w:t xml:space="preserve">Comme on peut le constater sur </w:t>
       </w:r>
       <w:r>
@@ -5961,9 +6047,56 @@
       <w:r>
         <w:rPr>
           <w:noProof/>
+        </w:rPr>
+        <w:lastRenderedPageBreak/>
+        <w:pict>
+          <v:shape id="_x0000_s1027" type="#_x0000_t202" style="position:absolute;margin-left:-42.5pt;margin-top:381.85pt;width:542.4pt;height:.05pt;z-index:251667456;mso-position-horizontal-relative:text;mso-position-vertical-relative:text" stroked="f">
+            <v:textbox style="mso-fit-shape-to-text:t" inset="0,0,0,0">
+              <w:txbxContent>
+                <w:p>
+                  <w:pPr>
+                    <w:pStyle w:val="Lgende"/>
+                    <w:rPr>
+                      <w:noProof/>
+                      <w:sz w:val="28"/>
+                    </w:rPr>
+                  </w:pPr>
+                  <w:r>
+                    <w:t xml:space="preserve">Figure </w:t>
+                  </w:r>
+                  <w:r>
+                    <w:fldChar w:fldCharType="begin"/>
+                  </w:r>
+                  <w:r>
+                    <w:instrText xml:space="preserve"> SEQ Figure \* ARABIC </w:instrText>
+                  </w:r>
+                  <w:r>
+                    <w:fldChar w:fldCharType="separate"/>
+                  </w:r>
+                  <w:r>
+                    <w:rPr>
+                      <w:noProof/>
+                    </w:rPr>
+                    <w:t>2</w:t>
+                  </w:r>
+                  <w:r>
+                    <w:fldChar w:fldCharType="end"/>
+                  </w:r>
+                  <w:r>
+                    <w:t xml:space="preserve"> : Modèle Conceptuel de Données</w:t>
+                  </w:r>
+                </w:p>
+              </w:txbxContent>
+            </v:textbox>
+            <w10:wrap type="square"/>
+          </v:shape>
+        </w:pict>
+      </w:r>
+      <w:r>
+        <w:rPr>
+          <w:noProof/>
           <w:lang w:eastAsia="fr-FR"/>
         </w:rPr>
-        <w:lastRenderedPageBreak/>
         <w:drawing>
           <wp:anchor distT="0" distB="0" distL="114300" distR="114300" simplePos="0" relativeHeight="251660288" behindDoc="0" locked="0" layoutInCell="1" allowOverlap="1" wp14:anchorId="40CE6441" wp14:editId="48E8D5B9">
             <wp:simplePos x="0" y="0"/>
@@ -6009,12 +6142,7 @@
         </w:drawing>
       </w:r>
       <w:r>
-        <w:t>Modèle Conce</w:t>
-      </w:r>
-      <w:bookmarkStart w:id="22" w:name="_GoBack"/>
-      <w:bookmarkEnd w:id="22"/>
-      <w:r>
-        <w:t>ptuel de Données</w:t>
+        <w:t>Modèle Conceptuel de Données</w:t>
       </w:r>
       <w:bookmarkEnd w:id="21"/>
     </w:p>
@@ -6054,38 +6182,34 @@
       <w:pPr>
         <w:pStyle w:val="Titre3"/>
       </w:pPr>
-      <w:bookmarkStart w:id="23" w:name="_Toc420429996"/>
+      <w:bookmarkStart w:id="22" w:name="_Toc420429996"/>
       <w:r>
         <w:lastRenderedPageBreak/>
-        <w:t xml:space="preserve">Modèle Logique de </w:t>
-      </w:r>
-      <w:proofErr w:type="spellStart"/>
-      <w:r>
-        <w:t>DonnéesRelationnel</w:t>
-      </w:r>
-      <w:bookmarkEnd w:id="23"/>
-      <w:proofErr w:type="spellEnd"/>
-    </w:p>
-    <w:p>
-      <w:pPr>
-        <w:pStyle w:val="Sansinterligne"/>
-      </w:pPr>
+        <w:t>Modèle Logique de Données</w:t>
+      </w:r>
+      <w:r>
+        <w:t xml:space="preserve"> </w:t>
+      </w:r>
+      <w:r>
+        <w:t>Relationnel</w:t>
+      </w:r>
+      <w:bookmarkEnd w:id="22"/>
       <w:r>
         <w:rPr>
           <w:noProof/>
           <w:lang w:eastAsia="fr-FR"/>
         </w:rPr>
         <w:drawing>
-          <wp:anchor distT="0" distB="0" distL="114300" distR="114300" simplePos="0" relativeHeight="251661312" behindDoc="0" locked="0" layoutInCell="1" allowOverlap="1">
+          <wp:anchor distT="0" distB="0" distL="114300" distR="114300" simplePos="0" relativeHeight="251661312" behindDoc="0" locked="0" layoutInCell="1" allowOverlap="1" wp14:anchorId="05879E65" wp14:editId="3ED44F46">
             <wp:simplePos x="0" y="0"/>
             <wp:positionH relativeFrom="margin">
               <wp:posOffset>-697865</wp:posOffset>
             </wp:positionH>
             <wp:positionV relativeFrom="margin">
-              <wp:posOffset>318135</wp:posOffset>
+              <wp:posOffset>349250</wp:posOffset>
             </wp:positionV>
-            <wp:extent cx="7043420" cy="4376420"/>
-            <wp:effectExtent l="19050" t="0" r="5080" b="0"/>
+            <wp:extent cx="6995795" cy="4346575"/>
+            <wp:effectExtent l="0" t="0" r="0" b="0"/>
             <wp:wrapSquare wrapText="bothSides"/>
             <wp:docPr id="10" name="Image 9" descr="MPD.png"/>
             <wp:cNvGraphicFramePr>
@@ -6107,7 +6231,7 @@
                   <pic:spPr>
                     <a:xfrm>
                       <a:off x="0" y="0"/>
-                      <a:ext cx="7043420" cy="4376420"/>
+                      <a:ext cx="6995795" cy="4346575"/>
                     </a:xfrm>
                     <a:prstGeom prst="rect">
                       <a:avLst/>
@@ -6116,33 +6240,106 @@
                 </pic:pic>
               </a:graphicData>
             </a:graphic>
+            <wp14:sizeRelH relativeFrom="margin">
+              <wp14:pctWidth>0</wp14:pctWidth>
+            </wp14:sizeRelH>
+            <wp14:sizeRelV relativeFrom="margin">
+              <wp14:pctHeight>0</wp14:pctHeight>
+            </wp14:sizeRelV>
           </wp:anchor>
         </w:drawing>
       </w:r>
-    </w:p>
-    <w:p>
-      <w:pPr>
-        <w:pStyle w:val="Sansinterligne"/>
-      </w:pPr>
-      <w:r>
-        <w:t xml:space="preserve">On peut Voir ici que nous avons six tables finales dans lesquelles nous allons pouvoir sauvegarder le Modèle (Nous parlons ici du module Modèle utilisé par le </w:t>
-      </w:r>
-      <w:proofErr w:type="spellStart"/>
-      <w:r>
-        <w:t>scéma</w:t>
-      </w:r>
-      <w:proofErr w:type="spellEnd"/>
-      <w:r>
-        <w:t xml:space="preserve"> MVC Java)</w:t>
-      </w:r>
-      <w:r>
-        <w:t>;</w:t>
-      </w:r>
-    </w:p>
-    <w:p>
-      <w:pPr>
-        <w:pStyle w:val="Sansinterligne"/>
-      </w:pPr>
+      <w:r>
+        <w:rPr>
+          <w:noProof/>
+        </w:rPr>
+        <w:pict>
+          <v:shape id="_x0000_s1028" type="#_x0000_t202" style="position:absolute;margin-left:-54.95pt;margin-top:374.15pt;width:554.6pt;height:.05pt;z-index:251669504;mso-position-horizontal-relative:text;mso-position-vertical-relative:text" stroked="f">
+            <v:textbox style="mso-fit-shape-to-text:t" inset="0,0,0,0">
+              <w:txbxContent>
+                <w:p>
+                  <w:pPr>
+                    <w:pStyle w:val="Lgende"/>
+                    <w:rPr>
+                      <w:noProof/>
+                      <w:sz w:val="24"/>
+                    </w:rPr>
+                  </w:pPr>
+                  <w:r>
+                    <w:t xml:space="preserve">Figure </w:t>
+                  </w:r>
+                  <w:r>
+                    <w:fldChar w:fldCharType="begin"/>
+                  </w:r>
+                  <w:r>
+                    <w:instrText xml:space="preserve"> SEQ Figure \* ARABIC </w:instrText>
+                  </w:r>
+                  <w:r>
+                    <w:fldChar w:fldCharType="separate"/>
+                  </w:r>
+                  <w:r>
+                    <w:rPr>
+                      <w:noProof/>
+                    </w:rPr>
+                    <w:t>3</w:t>
+                  </w:r>
+                  <w:r>
+                    <w:fldChar w:fldCharType="end"/>
+                  </w:r>
+                  <w:r>
+                    <w:t xml:space="preserve"> : Modèle Logique de Données </w:t>
+                  </w:r>
+                  <w:proofErr w:type="spellStart"/>
+                  <w:r>
+                    <w:t>Relatonnel</w:t>
+                  </w:r>
+                  <w:proofErr w:type="spellEnd"/>
+                </w:p>
+              </w:txbxContent>
+            </v:textbox>
+            <w10:wrap type="square"/>
+          </v:shape>
+        </w:pict>
+      </w:r>
+    </w:p>
+    <w:p>
+      <w:pPr>
+        <w:pStyle w:val="Sansinterligne"/>
+      </w:pPr>
+      <w:r>
+        <w:t>On peut v</w:t>
+      </w:r>
+      <w:r>
+        <w:t xml:space="preserve">oir ici que nous avons six tables finales dans lesquelles nous allons </w:t>
+      </w:r>
+      <w:r>
+        <w:t>pouvoir sauvegarder le Modèle (n</w:t>
+      </w:r>
+      <w:r>
+        <w:t>ous parlons ici du module Modèle utilisé par le sc</w:t>
+      </w:r>
+      <w:r>
+        <w:t>h</w:t>
+      </w:r>
+      <w:r>
+        <w:t>éma MVC Java)</w:t>
+      </w:r>
+      <w:r>
+        <w:t>.</w:t>
+      </w:r>
+    </w:p>
+    <w:p>
+      <w:pPr>
+        <w:pStyle w:val="Sansinterligne"/>
+      </w:pPr>
+    </w:p>
+    <w:p>
+      <w:pPr>
+        <w:pStyle w:val="Sansinterligne"/>
+      </w:pPr>
+      <w:r>
+        <w:t>Ces tables sont les suivantes :</w:t>
+      </w:r>
     </w:p>
     <w:p>
       <w:pPr>
@@ -6231,44 +6428,36 @@
     </w:p>
     <w:p>
       <w:pPr>
+        <w:pStyle w:val="Titre1"/>
+      </w:pPr>
+      <w:bookmarkStart w:id="23" w:name="_Toc420429997"/>
+      <w:r>
+        <w:lastRenderedPageBreak/>
+        <w:t>Manuel d’utilisation</w:t>
+      </w:r>
+      <w:bookmarkEnd w:id="23"/>
+    </w:p>
+    <w:p>
+      <w:pPr>
         <w:pStyle w:val="Titre2"/>
       </w:pPr>
-    </w:p>
-    <w:p>
-      <w:pPr>
-        <w:pStyle w:val="Titre1"/>
-      </w:pPr>
-      <w:bookmarkStart w:id="24" w:name="_Toc420429997"/>
-      <w:r>
-        <w:t>Manuel d’utilisation</w:t>
+      <w:bookmarkStart w:id="24" w:name="_Toc420429998"/>
+      <w:r>
+        <w:t>Lancement du programme</w:t>
       </w:r>
       <w:bookmarkEnd w:id="24"/>
     </w:p>
     <w:p>
-      <w:pPr>
-        <w:pStyle w:val="Titre2"/>
-      </w:pPr>
-      <w:bookmarkStart w:id="25" w:name="_Toc420429998"/>
-      <w:r>
-        <w:t>Lancement du programme</w:t>
-      </w:r>
-      <w:bookmarkEnd w:id="25"/>
-    </w:p>
-    <w:p>
-      <w:r>
-        <w:t>Lors du lancement de l’application de gestion du parc informatique, la page suivante apparaît :</w:t>
-      </w:r>
-    </w:p>
-    <w:p>
-      <w:pPr>
-        <w:rPr>
-          <w:noProof/>
-          <w:lang w:eastAsia="fr-FR"/>
-        </w:rPr>
-      </w:pPr>
-    </w:p>
-    <w:p>
-      <w:pPr>
+      <w:r>
+        <w:t>Lors du lancement de l’application de gestion du parc informatiq</w:t>
+      </w:r>
+      <w:r>
+        <w:t>ue, la page suivante apparaît :</w:t>
+      </w:r>
+    </w:p>
+    <w:p>
+      <w:pPr>
+        <w:keepNext/>
         <w:jc w:val="center"/>
       </w:pPr>
       <w:r>
@@ -6277,7 +6466,7 @@
           <w:lang w:eastAsia="fr-FR"/>
         </w:rPr>
         <w:drawing>
-          <wp:inline distT="0" distB="0" distL="0" distR="0">
+          <wp:inline distT="0" distB="0" distL="0" distR="0" wp14:anchorId="6F65A148" wp14:editId="28E92DCF">
             <wp:extent cx="3035331" cy="3340608"/>
             <wp:effectExtent l="0" t="0" r="0" b="0"/>
             <wp:docPr id="1" name="Image 1" descr="C:\Users\Rémi\Dropbox\Fac\L3 STRI remi\documents GIT\Java-STRI-S2\projet\RAPPORT\screen\accueilViergeBdVide.png"/>
@@ -6331,6 +6520,36 @@
     </w:p>
     <w:p>
       <w:pPr>
+        <w:pStyle w:val="Lgende"/>
+        <w:jc w:val="center"/>
+      </w:pPr>
+      <w:r>
+        <w:t xml:space="preserve">Figure </w:t>
+      </w:r>
+      <w:r>
+        <w:fldChar w:fldCharType="begin"/>
+      </w:r>
+      <w:r>
+        <w:instrText xml:space="preserve"> SEQ Figure \* ARABIC </w:instrText>
+      </w:r>
+      <w:r>
+        <w:fldChar w:fldCharType="separate"/>
+      </w:r>
+      <w:r>
+        <w:rPr>
+          <w:noProof/>
+        </w:rPr>
+        <w:t>4</w:t>
+      </w:r>
+      <w:r>
+        <w:fldChar w:fldCharType="end"/>
+      </w:r>
+      <w:r>
+        <w:t xml:space="preserve"> : Lancement du programme</w:t>
+      </w:r>
+    </w:p>
+    <w:p>
+      <w:pPr>
         <w:tabs>
           <w:tab w:val="right" w:pos="9072"/>
         </w:tabs>
@@ -6354,7 +6573,13 @@
         <w:t xml:space="preserve"> des locaux, des salles et des équipements.</w:t>
       </w:r>
       <w:r>
-        <w:t xml:space="preserve"> De plus on peut également actualiser l’affichage ou afficher des détails sur l’élément sélectionné.</w:t>
+        <w:t xml:space="preserve"> De plus</w:t>
+      </w:r>
+      <w:r>
+        <w:t>,</w:t>
+      </w:r>
+      <w:r>
+        <w:t xml:space="preserve"> on peut également actualiser l’affichage ou afficher des détails sur l’élément sélectionné.</w:t>
       </w:r>
     </w:p>
     <w:p>
@@ -6376,12 +6601,12 @@
       <w:pPr>
         <w:pStyle w:val="Titre2"/>
       </w:pPr>
-      <w:bookmarkStart w:id="26" w:name="_Toc420429999"/>
+      <w:bookmarkStart w:id="25" w:name="_Toc420429999"/>
       <w:r>
         <w:lastRenderedPageBreak/>
         <w:t>Création d’un local</w:t>
       </w:r>
-      <w:bookmarkEnd w:id="26"/>
+      <w:bookmarkEnd w:id="25"/>
     </w:p>
     <w:p>
       <w:r>
@@ -6393,11 +6618,24 @@
       </w:r>
       <w:proofErr w:type="spellEnd"/>
       <w:r>
-        <w:t> » puis de saisir son nom et son lieu. Après validation des informations, la page d’accueil s’affiche avec le local ajouté.</w:t>
-      </w:r>
-    </w:p>
-    <w:p>
-      <w:pPr>
+        <w:t xml:space="preserve"> » puis de saisir </w:t>
+      </w:r>
+      <w:r>
+        <w:t>le nom et le</w:t>
+      </w:r>
+      <w:r>
+        <w:t xml:space="preserve"> lieu</w:t>
+      </w:r>
+      <w:r>
+        <w:t xml:space="preserve"> de ce nouveau local</w:t>
+      </w:r>
+      <w:r>
+        <w:t>. Après validation des informations, la page d’accueil s’affiche avec le local ajouté.</w:t>
+      </w:r>
+    </w:p>
+    <w:p>
+      <w:pPr>
+        <w:keepNext/>
         <w:jc w:val="center"/>
       </w:pPr>
       <w:r>
@@ -6406,7 +6644,7 @@
           <w:lang w:eastAsia="fr-FR"/>
         </w:rPr>
         <w:drawing>
-          <wp:inline distT="0" distB="0" distL="0" distR="0">
+          <wp:inline distT="0" distB="0" distL="0" distR="0" wp14:anchorId="2956CD9A" wp14:editId="021A534F">
             <wp:extent cx="2938272" cy="3325551"/>
             <wp:effectExtent l="0" t="0" r="0" b="0"/>
             <wp:docPr id="5" name="Image 5" descr="C:\Users\Rémi\Dropbox\Fac\L3 STRI remi\documents GIT\Java-STRI-S2\projet\RAPPORT\screen\creation local.png"/>
@@ -6459,6 +6697,36 @@
       </w:r>
     </w:p>
     <w:p>
+      <w:pPr>
+        <w:pStyle w:val="Lgende"/>
+        <w:jc w:val="center"/>
+      </w:pPr>
+      <w:r>
+        <w:t xml:space="preserve">Figure </w:t>
+      </w:r>
+      <w:r>
+        <w:fldChar w:fldCharType="begin"/>
+      </w:r>
+      <w:r>
+        <w:instrText xml:space="preserve"> SEQ Figure \* ARABIC </w:instrText>
+      </w:r>
+      <w:r>
+        <w:fldChar w:fldCharType="separate"/>
+      </w:r>
+      <w:r>
+        <w:rPr>
+          <w:noProof/>
+        </w:rPr>
+        <w:t>5</w:t>
+      </w:r>
+      <w:r>
+        <w:fldChar w:fldCharType="end"/>
+      </w:r>
+      <w:r>
+        <w:t xml:space="preserve"> : Création d'un local</w:t>
+      </w:r>
+    </w:p>
+    <w:p>
       <w:r>
         <w:t xml:space="preserve">Il est possible d’en créer le nombre souhaité en </w:t>
       </w:r>
@@ -6468,13 +6736,29 @@
     </w:p>
     <w:p>
       <w:pPr>
+        <w:rPr>
+          <w:rFonts w:asciiTheme="majorHAnsi" w:eastAsiaTheme="majorEastAsia" w:hAnsiTheme="majorHAnsi" w:cstheme="majorBidi"/>
+          <w:b/>
+          <w:bCs/>
+          <w:color w:val="4F81BD" w:themeColor="accent1"/>
+          <w:sz w:val="40"/>
+          <w:szCs w:val="26"/>
+        </w:rPr>
+      </w:pPr>
+      <w:bookmarkStart w:id="26" w:name="_Toc420430000"/>
+      <w:r>
+        <w:br w:type="page"/>
+      </w:r>
+    </w:p>
+    <w:p>
+      <w:pPr>
         <w:pStyle w:val="Titre2"/>
       </w:pPr>
-      <w:bookmarkStart w:id="27" w:name="_Toc420430000"/>
-      <w:r>
+      <w:r>
+        <w:lastRenderedPageBreak/>
         <w:t>Création d’une salle</w:t>
       </w:r>
-      <w:bookmarkEnd w:id="27"/>
+      <w:bookmarkEnd w:id="26"/>
     </w:p>
     <w:p>
       <w:r>
@@ -6505,14 +6789,16 @@
       </w:r>
     </w:p>
     <w:p>
+      <w:pPr>
+        <w:keepNext/>
+      </w:pPr>
       <w:r>
         <w:rPr>
           <w:noProof/>
           <w:lang w:eastAsia="fr-FR"/>
         </w:rPr>
-        <w:lastRenderedPageBreak/>
         <w:drawing>
-          <wp:inline distT="0" distB="0" distL="0" distR="0">
+          <wp:inline distT="0" distB="0" distL="0" distR="0" wp14:anchorId="7849492A" wp14:editId="2E88D9AD">
             <wp:extent cx="5427785" cy="4267200"/>
             <wp:effectExtent l="0" t="0" r="0" b="0"/>
             <wp:docPr id="11" name="Image 11" descr="C:\Users\Rémi\Dropbox\Fac\L3 STRI remi\documents GIT\Java-STRI-S2\projet\RAPPORT\screen\details de la salle 4.png"/>
@@ -6566,17 +6852,71 @@
     </w:p>
     <w:p>
       <w:pPr>
+        <w:pStyle w:val="Lgende"/>
+      </w:pPr>
+      <w:r>
+        <w:t xml:space="preserve">Figure </w:t>
+      </w:r>
+      <w:r>
+        <w:fldChar w:fldCharType="begin"/>
+      </w:r>
+      <w:r>
+        <w:instrText xml:space="preserve"> SEQ Figure \* ARABIC </w:instrText>
+      </w:r>
+      <w:r>
+        <w:fldChar w:fldCharType="separate"/>
+      </w:r>
+      <w:r>
+        <w:rPr>
+          <w:noProof/>
+        </w:rPr>
+        <w:t>6</w:t>
+      </w:r>
+      <w:r>
+        <w:fldChar w:fldCharType="end"/>
+      </w:r>
+      <w:r>
+        <w:t xml:space="preserve"> : Création d'une salle</w:t>
+      </w:r>
+    </w:p>
+    <w:p>
+      <w:pPr>
+        <w:rPr>
+          <w:rFonts w:asciiTheme="majorHAnsi" w:eastAsiaTheme="majorEastAsia" w:hAnsiTheme="majorHAnsi" w:cstheme="majorBidi"/>
+          <w:b/>
+          <w:bCs/>
+          <w:color w:val="4F81BD" w:themeColor="accent1"/>
+          <w:sz w:val="40"/>
+          <w:szCs w:val="26"/>
+        </w:rPr>
+      </w:pPr>
+      <w:bookmarkStart w:id="27" w:name="_Toc420430001"/>
+      <w:r>
+        <w:br w:type="page"/>
+      </w:r>
+    </w:p>
+    <w:p>
+      <w:pPr>
         <w:pStyle w:val="Titre2"/>
       </w:pPr>
-      <w:bookmarkStart w:id="28" w:name="_Toc420430001"/>
-      <w:r>
+      <w:r>
+        <w:lastRenderedPageBreak/>
         <w:t>Création d’un équipement</w:t>
       </w:r>
-      <w:bookmarkEnd w:id="28"/>
-    </w:p>
-    <w:p>
-      <w:r>
-        <w:t>Maintenant il possible des créer des appareils. En effet un appareil devant être placé dans une salle, il faut cliquer sur celle où on souhaite le placer puis sur « créer »</w:t>
+      <w:bookmarkEnd w:id="27"/>
+    </w:p>
+    <w:p>
+      <w:r>
+        <w:t>Maintenant</w:t>
+      </w:r>
+      <w:r>
+        <w:t xml:space="preserve"> qu’il y a au moins un local et une salle</w:t>
+      </w:r>
+      <w:r>
+        <w:t>,</w:t>
+      </w:r>
+      <w:r>
+        <w:t xml:space="preserve"> il possible des créer des appareils. En effet un appareil devant être placé dans une salle, il faut cliquer sur celle où on souhaite le placer puis sur « créer »</w:t>
       </w:r>
       <w:r>
         <w:t xml:space="preserve">.  Il suffit alors </w:t>
@@ -6590,16 +6930,29 @@
       <w:r>
         <w:t>le type d’équipement et l’OS.</w:t>
       </w:r>
-    </w:p>
-    <w:p>
+      <w:r>
+        <w:t xml:space="preserve"> Tant que tous les champs ne sont pas remplis, l’appuie sur le bouton « </w:t>
+      </w:r>
+      <w:proofErr w:type="spellStart"/>
+      <w:r>
+        <w:t>creer</w:t>
+      </w:r>
+      <w:proofErr w:type="spellEnd"/>
+      <w:r>
+        <w:t> » ne fonctionne pas.</w:t>
+      </w:r>
+    </w:p>
+    <w:p>
+      <w:pPr>
+        <w:keepNext/>
+      </w:pPr>
       <w:r>
         <w:rPr>
           <w:noProof/>
           <w:lang w:eastAsia="fr-FR"/>
         </w:rPr>
-        <w:lastRenderedPageBreak/>
         <w:drawing>
-          <wp:inline distT="0" distB="0" distL="0" distR="0">
+          <wp:inline distT="0" distB="0" distL="0" distR="0" wp14:anchorId="3699DA71" wp14:editId="475DFD5D">
             <wp:extent cx="5762625" cy="5337810"/>
             <wp:effectExtent l="0" t="0" r="0" b="0"/>
             <wp:docPr id="3" name="Image 3" descr="C:\Users\Rémi\Dropbox\Fac\L3 STRI remi\documents GIT\Java-STRI-S2\projet\RAPPORT\screen\AjoutEquipementVierge.JPG"/>
@@ -6650,13 +7003,58 @@
     </w:p>
     <w:p>
       <w:pPr>
+        <w:pStyle w:val="Lgende"/>
+      </w:pPr>
+      <w:r>
+        <w:t xml:space="preserve">Figure </w:t>
+      </w:r>
+      <w:r>
+        <w:fldChar w:fldCharType="begin"/>
+      </w:r>
+      <w:r>
+        <w:instrText xml:space="preserve"> SEQ Figure \* ARABIC </w:instrText>
+      </w:r>
+      <w:r>
+        <w:fldChar w:fldCharType="separate"/>
+      </w:r>
+      <w:r>
+        <w:rPr>
+          <w:noProof/>
+        </w:rPr>
+        <w:t>7</w:t>
+      </w:r>
+      <w:r>
+        <w:fldChar w:fldCharType="end"/>
+      </w:r>
+      <w:r>
+        <w:t xml:space="preserve"> : Création d'un équipement</w:t>
+      </w:r>
+    </w:p>
+    <w:p>
+      <w:pPr>
+        <w:rPr>
+          <w:rFonts w:asciiTheme="majorHAnsi" w:eastAsiaTheme="majorEastAsia" w:hAnsiTheme="majorHAnsi" w:cstheme="majorBidi"/>
+          <w:b/>
+          <w:bCs/>
+          <w:color w:val="4F81BD" w:themeColor="accent1"/>
+          <w:sz w:val="40"/>
+          <w:szCs w:val="26"/>
+        </w:rPr>
+      </w:pPr>
+      <w:bookmarkStart w:id="28" w:name="_Toc420430002"/>
+      <w:r>
+        <w:br w:type="page"/>
+      </w:r>
+    </w:p>
+    <w:p>
+      <w:pPr>
         <w:pStyle w:val="Titre2"/>
       </w:pPr>
-      <w:bookmarkStart w:id="29" w:name="_Toc420430002"/>
-      <w:r>
+      <w:r>
+        <w:lastRenderedPageBreak/>
         <w:t>Annulation d’une création</w:t>
       </w:r>
-      <w:bookmarkEnd w:id="29"/>
+      <w:bookmarkEnd w:id="28"/>
     </w:p>
     <w:p>
       <w:r>
@@ -6675,18 +7073,23 @@
         <w:t xml:space="preserve">il suffit </w:t>
       </w:r>
       <w:r>
-        <w:t>de le sélectionner l’élément et de cliquer sur le bouton « supprimer ».  Dans le cas d’une annulation au moment de la création, le fait de cliquer sur « annuler » permet de fermer la fenêtre sans rajouter l’élément. Un message de confirmation apparait alors pour vérifier que l’utilisateur souhaite réellement  effectuer l’annulation.</w:t>
-      </w:r>
-    </w:p>
-    <w:p>
+        <w:t xml:space="preserve">de le sélectionner </w:t>
+      </w:r>
+      <w:r>
+        <w:t>et de cliquer sur le bouton « supprimer ».  Dans le cas d’une annulation au moment de la création, le fait de cliquer sur « annuler » permet de fermer la fenêtre sans rajouter l’élément. Un message de confirmation apparait alors pour vérifier que l’utilisateur souhaite réellement  effectuer l’annulation.</w:t>
+      </w:r>
+    </w:p>
+    <w:p>
+      <w:pPr>
+        <w:keepNext/>
+      </w:pPr>
       <w:r>
         <w:rPr>
           <w:noProof/>
           <w:lang w:eastAsia="fr-FR"/>
         </w:rPr>
-        <w:lastRenderedPageBreak/>
         <w:drawing>
-          <wp:inline distT="0" distB="0" distL="0" distR="0">
+          <wp:inline distT="0" distB="0" distL="0" distR="0" wp14:anchorId="611E9992" wp14:editId="6DF66142">
             <wp:extent cx="5760720" cy="4667279"/>
             <wp:effectExtent l="0" t="0" r="0" b="0"/>
             <wp:docPr id="12" name="Image 12" descr="C:\Users\Rémi\Dropbox\Fac\L3 STRI remi\documents GIT\Java-STRI-S2\projet\RAPPORT\screen\annulation d'une création.png"/>
@@ -6737,13 +7140,58 @@
     </w:p>
     <w:p>
       <w:pPr>
+        <w:pStyle w:val="Lgende"/>
+      </w:pPr>
+      <w:r>
+        <w:t xml:space="preserve">Figure </w:t>
+      </w:r>
+      <w:r>
+        <w:fldChar w:fldCharType="begin"/>
+      </w:r>
+      <w:r>
+        <w:instrText xml:space="preserve"> SEQ Figure \* ARABIC </w:instrText>
+      </w:r>
+      <w:r>
+        <w:fldChar w:fldCharType="separate"/>
+      </w:r>
+      <w:r>
+        <w:rPr>
+          <w:noProof/>
+        </w:rPr>
+        <w:t>8</w:t>
+      </w:r>
+      <w:r>
+        <w:fldChar w:fldCharType="end"/>
+      </w:r>
+      <w:r>
+        <w:t xml:space="preserve"> : Annulation de la création d'un local</w:t>
+      </w:r>
+    </w:p>
+    <w:p>
+      <w:pPr>
+        <w:rPr>
+          <w:rFonts w:asciiTheme="majorHAnsi" w:eastAsiaTheme="majorEastAsia" w:hAnsiTheme="majorHAnsi" w:cstheme="majorBidi"/>
+          <w:b/>
+          <w:bCs/>
+          <w:color w:val="4F81BD" w:themeColor="accent1"/>
+          <w:sz w:val="40"/>
+          <w:szCs w:val="26"/>
+        </w:rPr>
+      </w:pPr>
+      <w:bookmarkStart w:id="29" w:name="_Toc420430003"/>
+      <w:r>
+        <w:br w:type="page"/>
+      </w:r>
+    </w:p>
+    <w:p>
+      <w:pPr>
         <w:pStyle w:val="Titre2"/>
       </w:pPr>
-      <w:bookmarkStart w:id="30" w:name="_Toc420430003"/>
-      <w:r>
+      <w:r>
+        <w:lastRenderedPageBreak/>
         <w:t>Gestion de la interconnexion des appareils</w:t>
       </w:r>
-      <w:bookmarkEnd w:id="30"/>
+      <w:bookmarkEnd w:id="29"/>
     </w:p>
     <w:p>
       <w:r>
@@ -6768,14 +7216,16 @@
       </w:r>
     </w:p>
     <w:p>
+      <w:pPr>
+        <w:keepNext/>
+      </w:pPr>
       <w:r>
         <w:rPr>
           <w:noProof/>
           <w:lang w:eastAsia="fr-FR"/>
         </w:rPr>
-        <w:lastRenderedPageBreak/>
         <w:drawing>
-          <wp:inline distT="0" distB="0" distL="0" distR="0">
+          <wp:inline distT="0" distB="0" distL="0" distR="0" wp14:anchorId="507526A5" wp14:editId="395872DD">
             <wp:extent cx="5760720" cy="4475004"/>
             <wp:effectExtent l="0" t="0" r="0" b="0"/>
             <wp:docPr id="13" name="Image 13" descr="C:\Users\Rémi\Dropbox\Fac\L3 STRI remi\documents GIT\Java-STRI-S2\projet\RAPPORT\screen\ajout d'une interconnection switch terminal 0.png"/>
@@ -6826,13 +7276,58 @@
     </w:p>
     <w:p>
       <w:pPr>
+        <w:pStyle w:val="Lgende"/>
+      </w:pPr>
+      <w:r>
+        <w:t xml:space="preserve">Figure </w:t>
+      </w:r>
+      <w:r>
+        <w:fldChar w:fldCharType="begin"/>
+      </w:r>
+      <w:r>
+        <w:instrText xml:space="preserve"> SEQ Figure \* ARABIC </w:instrText>
+      </w:r>
+      <w:r>
+        <w:fldChar w:fldCharType="separate"/>
+      </w:r>
+      <w:r>
+        <w:rPr>
+          <w:noProof/>
+        </w:rPr>
+        <w:t>9</w:t>
+      </w:r>
+      <w:r>
+        <w:fldChar w:fldCharType="end"/>
+      </w:r>
+      <w:r>
+        <w:t xml:space="preserve"> : Ajout d'un appareil connecté au switch</w:t>
+      </w:r>
+    </w:p>
+    <w:p>
+      <w:pPr>
+        <w:rPr>
+          <w:rFonts w:asciiTheme="majorHAnsi" w:eastAsiaTheme="majorEastAsia" w:hAnsiTheme="majorHAnsi" w:cstheme="majorBidi"/>
+          <w:b/>
+          <w:bCs/>
+          <w:color w:val="4F81BD" w:themeColor="accent1"/>
+          <w:sz w:val="40"/>
+          <w:szCs w:val="26"/>
+        </w:rPr>
+      </w:pPr>
+      <w:bookmarkStart w:id="30" w:name="_Toc420430004"/>
+      <w:r>
+        <w:br w:type="page"/>
+      </w:r>
+    </w:p>
+    <w:p>
+      <w:pPr>
         <w:pStyle w:val="Titre2"/>
       </w:pPr>
-      <w:bookmarkStart w:id="31" w:name="_Toc420430004"/>
-      <w:r>
+      <w:r>
+        <w:lastRenderedPageBreak/>
         <w:t>Modification des informations d’un élément</w:t>
       </w:r>
-      <w:bookmarkEnd w:id="31"/>
+      <w:bookmarkEnd w:id="30"/>
     </w:p>
     <w:p>
       <w:r>
@@ -6844,26 +7339,38 @@
       </w:r>
       <w:proofErr w:type="spellEnd"/>
       <w:r>
-        <w:t xml:space="preserve"> ». Après modification des informations souhaitées, et confirmation de la modification via le bouton valider, les informations sont </w:t>
-      </w:r>
-      <w:proofErr w:type="gramStart"/>
-      <w:r>
-        <w:t>mis</w:t>
-      </w:r>
-      <w:proofErr w:type="gramEnd"/>
+        <w:t xml:space="preserve"> ». Après modification des informations souhaitées, et confirmation de la modification via le bouton </w:t>
+      </w:r>
+      <w:r>
+        <w:t>« </w:t>
+      </w:r>
+      <w:r>
+        <w:t>valider</w:t>
+      </w:r>
+      <w:r>
+        <w:t> »</w:t>
+      </w:r>
+      <w:r>
+        <w:t>, les informations sont mis</w:t>
+      </w:r>
+      <w:r>
+        <w:t>es</w:t>
+      </w:r>
       <w:r>
         <w:t xml:space="preserve"> à jour dans le programme ainsi que dans la base de données. </w:t>
       </w:r>
     </w:p>
     <w:p>
+      <w:pPr>
+        <w:keepNext/>
+      </w:pPr>
       <w:r>
         <w:rPr>
           <w:noProof/>
           <w:lang w:eastAsia="fr-FR"/>
         </w:rPr>
-        <w:lastRenderedPageBreak/>
         <w:drawing>
-          <wp:inline distT="0" distB="0" distL="0" distR="0">
+          <wp:inline distT="0" distB="0" distL="0" distR="0" wp14:anchorId="34D17956" wp14:editId="6328AD6F">
             <wp:extent cx="5760720" cy="4029227"/>
             <wp:effectExtent l="0" t="0" r="0" b="0"/>
             <wp:docPr id="14" name="Image 14" descr="C:\Users\Rémi\Dropbox\Fac\L3 STRI remi\documents GIT\Java-STRI-S2\projet\RAPPORT\screen\appareil créé.png"/>
@@ -6910,6 +7417,40 @@
             </a:graphic>
           </wp:inline>
         </w:drawing>
+      </w:r>
+    </w:p>
+    <w:p>
+      <w:pPr>
+        <w:pStyle w:val="Lgende"/>
+      </w:pPr>
+      <w:r>
+        <w:t xml:space="preserve">Figure </w:t>
+      </w:r>
+      <w:r>
+        <w:fldChar w:fldCharType="begin"/>
+      </w:r>
+      <w:r>
+        <w:instrText xml:space="preserve"> SEQ Figure \* ARABIC </w:instrText>
+      </w:r>
+      <w:r>
+        <w:fldChar w:fldCharType="separate"/>
+      </w:r>
+      <w:r>
+        <w:rPr>
+          <w:noProof/>
+        </w:rPr>
+        <w:t>10</w:t>
+      </w:r>
+      <w:r>
+        <w:fldChar w:fldCharType="end"/>
+      </w:r>
+      <w:r>
+        <w:t xml:space="preserve"> : Affichage du détail </w:t>
+      </w:r>
+      <w:bookmarkStart w:id="31" w:name="_GoBack"/>
+      <w:bookmarkEnd w:id="31"/>
+      <w:r>
+        <w:t>d'un appareil</w:t>
       </w:r>
     </w:p>
     <w:sectPr>
@@ -6994,7 +7535,7 @@
         <w:rFonts w:asciiTheme="majorHAnsi" w:hAnsiTheme="majorHAnsi"/>
         <w:noProof/>
       </w:rPr>
-      <w:t>19</w:t>
+      <w:t>3</w:t>
     </w:r>
     <w:r>
       <w:rPr>
@@ -8267,6 +8808,25 @@
       </w:tblBorders>
     </w:tblPr>
   </w:style>
+  <w:style w:type="paragraph" w:styleId="Lgende">
+    <w:name w:val="caption"/>
+    <w:basedOn w:val="Normal"/>
+    <w:next w:val="Normal"/>
+    <w:uiPriority w:val="35"/>
+    <w:unhideWhenUsed/>
+    <w:qFormat/>
+    <w:rsid w:val="001921BD"/>
+    <w:pPr>
+      <w:spacing w:line="240" w:lineRule="auto"/>
+    </w:pPr>
+    <w:rPr>
+      <w:b/>
+      <w:bCs/>
+      <w:color w:val="4F81BD" w:themeColor="accent1"/>
+      <w:sz w:val="18"/>
+      <w:szCs w:val="18"/>
+    </w:rPr>
+  </w:style>
 </w:styles>
 </file>
 
@@ -9328,7 +9888,7 @@
 </file>
 
 <file path=customXml/itemProps2.xml><?xml version="1.0" encoding="utf-8"?>
-<ds:datastoreItem xmlns:ds="http://schemas.openxmlformats.org/officeDocument/2006/customXml" ds:itemID="{6030059D-891F-45FD-9279-46C0502BC3AD}">
+<ds:datastoreItem xmlns:ds="http://schemas.openxmlformats.org/officeDocument/2006/customXml" ds:itemID="{88549833-B6F1-46F5-B0EF-F1FFD1CA9C4D}">
   <ds:schemaRefs>
     <ds:schemaRef ds:uri="http://schemas.openxmlformats.org/officeDocument/2006/bibliography"/>
   </ds:schemaRefs>

</xml_diff>

<commit_message>
maj rapport  - ajout lien github
</commit_message>
<xml_diff>
--- a/projet/RAPPORT/rapport.docx
+++ b/projet/RAPPORT/rapport.docx
@@ -10,6 +10,7 @@
           <w:docPartUnique/>
         </w:docPartObj>
       </w:sdtPr>
+      <w:sdtEndPr/>
       <w:sdtContent>
         <w:tbl>
           <w:tblPr>
@@ -62,6 +63,7 @@
                   <w:calendar w:val="gregorian"/>
                 </w:date>
               </w:sdtPr>
+              <w:sdtEndPr/>
               <w:sdtContent>
                 <w:tc>
                   <w:tcPr>
@@ -178,12 +180,10 @@
                   </w:rPr>
                   <w:alias w:val="Société"/>
                   <w:id w:val="15676123"/>
-                  <w:placeholder>
-                    <w:docPart w:val="1B8E61619EC64497A66E5945458D1F72"/>
-                  </w:placeholder>
                   <w:dataBinding w:prefixMappings="xmlns:ns0='http://schemas.openxmlformats.org/officeDocument/2006/extended-properties'" w:xpath="/ns0:Properties[1]/ns0:Company[1]" w:storeItemID="{6668398D-A668-4E3E-A5EB-62B293D839F1}"/>
                   <w:text/>
                 </w:sdtPr>
+                <w:sdtEndPr/>
                 <w:sdtContent>
                   <w:p>
                     <w:pPr>
@@ -409,6 +409,7 @@
                     <w:dataBinding w:prefixMappings="xmlns:ns0='http://schemas.openxmlformats.org/package/2006/metadata/core-properties' xmlns:ns1='http://purl.org/dc/elements/1.1/'" w:xpath="/ns0:coreProperties[1]/ns1:title[1]" w:storeItemID="{6C3C8BC8-F283-45AE-878A-BAB7291924A1}"/>
                     <w:text/>
                   </w:sdtPr>
+                  <w:sdtEndPr/>
                   <w:sdtContent>
                     <w:r>
                       <w:rPr>
@@ -457,6 +458,7 @@
                 <w:dataBinding w:prefixMappings="xmlns:ns0='http://schemas.microsoft.com/office/2006/coverPageProps'" w:xpath="/ns0:CoverPageProperties[1]/ns0:Abstract[1]" w:storeItemID="{55AF091B-3C7A-41E3-B477-F2FDAA23CFDA}"/>
                 <w:text/>
               </w:sdtPr>
+              <w:sdtEndPr/>
               <w:sdtContent>
                 <w:tc>
                   <w:tcPr>
@@ -583,6 +585,7 @@
           <w:docPartUnique/>
         </w:docPartObj>
       </w:sdtPr>
+      <w:sdtEndPr/>
       <w:sdtContent>
         <w:p>
           <w:pPr>
@@ -2781,7 +2784,735 @@
         </w:p>
       </w:sdtContent>
     </w:sdt>
-    <w:bookmarkStart w:id="0" w:name="_Toc420429974"/>
+    <w:p>
+      <w:pPr>
+        <w:pStyle w:val="Tabledesillustrations"/>
+        <w:tabs>
+          <w:tab w:val="right" w:leader="dot" w:pos="9062"/>
+        </w:tabs>
+        <w:rPr>
+          <w:b/>
+          <w:sz w:val="52"/>
+          <w:szCs w:val="52"/>
+        </w:rPr>
+      </w:pPr>
+      <w:bookmarkStart w:id="0" w:name="_Toc420429974"/>
+      <w:r>
+        <w:rPr>
+          <w:b/>
+          <w:sz w:val="52"/>
+          <w:szCs w:val="52"/>
+        </w:rPr>
+        <w:lastRenderedPageBreak/>
+        <w:t xml:space="preserve">Table </w:t>
+      </w:r>
+      <w:r>
+        <w:rPr>
+          <w:rFonts w:asciiTheme="majorHAnsi" w:hAnsiTheme="majorHAnsi"/>
+          <w:b/>
+          <w:sz w:val="52"/>
+          <w:szCs w:val="52"/>
+        </w:rPr>
+        <w:t>des</w:t>
+      </w:r>
+      <w:r>
+        <w:rPr>
+          <w:b/>
+          <w:sz w:val="52"/>
+          <w:szCs w:val="52"/>
+        </w:rPr>
+        <w:t xml:space="preserve"> illustrations</w:t>
+      </w:r>
+    </w:p>
+    <w:p>
+      <w:pPr>
+        <w:pStyle w:val="Tabledesillustrations"/>
+        <w:tabs>
+          <w:tab w:val="right" w:leader="dot" w:pos="9062"/>
+        </w:tabs>
+        <w:rPr>
+          <w:noProof/>
+        </w:rPr>
+      </w:pPr>
+      <w:r>
+        <w:fldChar w:fldCharType="begin"/>
+      </w:r>
+      <w:r>
+        <w:instrText xml:space="preserve"> TOC \h \z \c "Figure" </w:instrText>
+      </w:r>
+      <w:r>
+        <w:fldChar w:fldCharType="separate"/>
+      </w:r>
+      <w:hyperlink r:id="rId12" w:anchor="_Toc420485939" w:history="1">
+        <w:r>
+          <w:rPr>
+            <w:rStyle w:val="Lienhypertexte"/>
+            <w:noProof/>
+          </w:rPr>
+          <w:t>Figure 1 : Schéma UML</w:t>
+        </w:r>
+        <w:r>
+          <w:rPr>
+            <w:noProof/>
+            <w:webHidden/>
+          </w:rPr>
+          <w:tab/>
+        </w:r>
+        <w:r>
+          <w:rPr>
+            <w:noProof/>
+            <w:webHidden/>
+          </w:rPr>
+          <w:fldChar w:fldCharType="begin"/>
+        </w:r>
+        <w:r>
+          <w:rPr>
+            <w:noProof/>
+            <w:webHidden/>
+          </w:rPr>
+          <w:instrText xml:space="preserve"> PAGEREF _Toc420485939 \h </w:instrText>
+        </w:r>
+        <w:r>
+          <w:rPr>
+            <w:noProof/>
+            <w:webHidden/>
+          </w:rPr>
+        </w:r>
+        <w:r>
+          <w:rPr>
+            <w:noProof/>
+            <w:webHidden/>
+          </w:rPr>
+          <w:fldChar w:fldCharType="separate"/>
+        </w:r>
+        <w:r>
+          <w:rPr>
+            <w:noProof/>
+            <w:webHidden/>
+          </w:rPr>
+          <w:t>9</w:t>
+        </w:r>
+        <w:r>
+          <w:rPr>
+            <w:noProof/>
+            <w:webHidden/>
+          </w:rPr>
+          <w:fldChar w:fldCharType="end"/>
+        </w:r>
+      </w:hyperlink>
+    </w:p>
+    <w:p>
+      <w:pPr>
+        <w:pStyle w:val="Tabledesillustrations"/>
+        <w:tabs>
+          <w:tab w:val="right" w:leader="dot" w:pos="9062"/>
+        </w:tabs>
+        <w:rPr>
+          <w:noProof/>
+        </w:rPr>
+      </w:pPr>
+      <w:hyperlink r:id="rId13" w:anchor="_Toc420485940" w:history="1">
+        <w:r>
+          <w:rPr>
+            <w:rStyle w:val="Lienhypertexte"/>
+            <w:noProof/>
+          </w:rPr>
+          <w:t>Figure 2 : Modèle Conceptuel de Données</w:t>
+        </w:r>
+        <w:r>
+          <w:rPr>
+            <w:noProof/>
+            <w:webHidden/>
+          </w:rPr>
+          <w:tab/>
+        </w:r>
+        <w:r>
+          <w:rPr>
+            <w:noProof/>
+            <w:webHidden/>
+          </w:rPr>
+          <w:fldChar w:fldCharType="begin"/>
+        </w:r>
+        <w:r>
+          <w:rPr>
+            <w:noProof/>
+            <w:webHidden/>
+          </w:rPr>
+          <w:instrText xml:space="preserve"> PAGEREF _Toc420485940 \h </w:instrText>
+        </w:r>
+        <w:r>
+          <w:rPr>
+            <w:noProof/>
+            <w:webHidden/>
+          </w:rPr>
+        </w:r>
+        <w:r>
+          <w:rPr>
+            <w:noProof/>
+            <w:webHidden/>
+          </w:rPr>
+          <w:fldChar w:fldCharType="separate"/>
+        </w:r>
+        <w:r>
+          <w:rPr>
+            <w:noProof/>
+            <w:webHidden/>
+          </w:rPr>
+          <w:t>12</w:t>
+        </w:r>
+        <w:r>
+          <w:rPr>
+            <w:noProof/>
+            <w:webHidden/>
+          </w:rPr>
+          <w:fldChar w:fldCharType="end"/>
+        </w:r>
+      </w:hyperlink>
+    </w:p>
+    <w:p>
+      <w:pPr>
+        <w:pStyle w:val="Tabledesillustrations"/>
+        <w:tabs>
+          <w:tab w:val="right" w:leader="dot" w:pos="9062"/>
+        </w:tabs>
+        <w:rPr>
+          <w:noProof/>
+        </w:rPr>
+      </w:pPr>
+      <w:hyperlink r:id="rId14" w:anchor="_Toc420485941" w:history="1">
+        <w:r>
+          <w:rPr>
+            <w:rStyle w:val="Lienhypertexte"/>
+            <w:noProof/>
+          </w:rPr>
+          <w:t>Figure 3 : Modèle Logique de Données Relatonnel</w:t>
+        </w:r>
+        <w:r>
+          <w:rPr>
+            <w:noProof/>
+            <w:webHidden/>
+          </w:rPr>
+          <w:tab/>
+        </w:r>
+        <w:r>
+          <w:rPr>
+            <w:noProof/>
+            <w:webHidden/>
+          </w:rPr>
+          <w:fldChar w:fldCharType="begin"/>
+        </w:r>
+        <w:r>
+          <w:rPr>
+            <w:noProof/>
+            <w:webHidden/>
+          </w:rPr>
+          <w:instrText xml:space="preserve"> PAGEREF _Toc420485941 \h </w:instrText>
+        </w:r>
+        <w:r>
+          <w:rPr>
+            <w:noProof/>
+            <w:webHidden/>
+          </w:rPr>
+        </w:r>
+        <w:r>
+          <w:rPr>
+            <w:noProof/>
+            <w:webHidden/>
+          </w:rPr>
+          <w:fldChar w:fldCharType="separate"/>
+        </w:r>
+        <w:r>
+          <w:rPr>
+            <w:noProof/>
+            <w:webHidden/>
+          </w:rPr>
+          <w:t>13</w:t>
+        </w:r>
+        <w:r>
+          <w:rPr>
+            <w:noProof/>
+            <w:webHidden/>
+          </w:rPr>
+          <w:fldChar w:fldCharType="end"/>
+        </w:r>
+      </w:hyperlink>
+    </w:p>
+    <w:p>
+      <w:pPr>
+        <w:pStyle w:val="Tabledesillustrations"/>
+        <w:tabs>
+          <w:tab w:val="right" w:leader="dot" w:pos="9062"/>
+        </w:tabs>
+        <w:rPr>
+          <w:noProof/>
+        </w:rPr>
+      </w:pPr>
+      <w:hyperlink w:anchor="_Toc420485942" w:history="1">
+        <w:r>
+          <w:rPr>
+            <w:rStyle w:val="Lienhypertexte"/>
+            <w:noProof/>
+          </w:rPr>
+          <w:t>Figure 4 : Lancement du programme</w:t>
+        </w:r>
+        <w:r>
+          <w:rPr>
+            <w:noProof/>
+            <w:webHidden/>
+          </w:rPr>
+          <w:tab/>
+        </w:r>
+        <w:r>
+          <w:rPr>
+            <w:noProof/>
+            <w:webHidden/>
+          </w:rPr>
+          <w:fldChar w:fldCharType="begin"/>
+        </w:r>
+        <w:r>
+          <w:rPr>
+            <w:noProof/>
+            <w:webHidden/>
+          </w:rPr>
+          <w:instrText xml:space="preserve"> PAGEREF _Toc420485942 \h </w:instrText>
+        </w:r>
+        <w:r>
+          <w:rPr>
+            <w:noProof/>
+            <w:webHidden/>
+          </w:rPr>
+        </w:r>
+        <w:r>
+          <w:rPr>
+            <w:noProof/>
+            <w:webHidden/>
+          </w:rPr>
+          <w:fldChar w:fldCharType="separate"/>
+        </w:r>
+        <w:r>
+          <w:rPr>
+            <w:noProof/>
+            <w:webHidden/>
+          </w:rPr>
+          <w:t>14</w:t>
+        </w:r>
+        <w:r>
+          <w:rPr>
+            <w:noProof/>
+            <w:webHidden/>
+          </w:rPr>
+          <w:fldChar w:fldCharType="end"/>
+        </w:r>
+      </w:hyperlink>
+    </w:p>
+    <w:p>
+      <w:pPr>
+        <w:pStyle w:val="Tabledesillustrations"/>
+        <w:tabs>
+          <w:tab w:val="right" w:leader="dot" w:pos="9062"/>
+        </w:tabs>
+        <w:rPr>
+          <w:noProof/>
+        </w:rPr>
+      </w:pPr>
+      <w:hyperlink w:anchor="_Toc420485943" w:history="1">
+        <w:r>
+          <w:rPr>
+            <w:rStyle w:val="Lienhypertexte"/>
+            <w:noProof/>
+          </w:rPr>
+          <w:t>Figure 5 : Création d'un local</w:t>
+        </w:r>
+        <w:r>
+          <w:rPr>
+            <w:noProof/>
+            <w:webHidden/>
+          </w:rPr>
+          <w:tab/>
+        </w:r>
+        <w:r>
+          <w:rPr>
+            <w:noProof/>
+            <w:webHidden/>
+          </w:rPr>
+          <w:fldChar w:fldCharType="begin"/>
+        </w:r>
+        <w:r>
+          <w:rPr>
+            <w:noProof/>
+            <w:webHidden/>
+          </w:rPr>
+          <w:instrText xml:space="preserve"> PAGEREF _Toc420485943 \h </w:instrText>
+        </w:r>
+        <w:r>
+          <w:rPr>
+            <w:noProof/>
+            <w:webHidden/>
+          </w:rPr>
+        </w:r>
+        <w:r>
+          <w:rPr>
+            <w:noProof/>
+            <w:webHidden/>
+          </w:rPr>
+          <w:fldChar w:fldCharType="separate"/>
+        </w:r>
+        <w:r>
+          <w:rPr>
+            <w:noProof/>
+            <w:webHidden/>
+          </w:rPr>
+          <w:t>15</w:t>
+        </w:r>
+        <w:r>
+          <w:rPr>
+            <w:noProof/>
+            <w:webHidden/>
+          </w:rPr>
+          <w:fldChar w:fldCharType="end"/>
+        </w:r>
+      </w:hyperlink>
+    </w:p>
+    <w:p>
+      <w:pPr>
+        <w:pStyle w:val="Tabledesillustrations"/>
+        <w:tabs>
+          <w:tab w:val="right" w:leader="dot" w:pos="9062"/>
+        </w:tabs>
+        <w:rPr>
+          <w:noProof/>
+        </w:rPr>
+      </w:pPr>
+      <w:hyperlink w:anchor="_Toc420485944" w:history="1">
+        <w:r>
+          <w:rPr>
+            <w:rStyle w:val="Lienhypertexte"/>
+            <w:noProof/>
+          </w:rPr>
+          <w:t>Figure 6 : Création d'une salle</w:t>
+        </w:r>
+        <w:r>
+          <w:rPr>
+            <w:noProof/>
+            <w:webHidden/>
+          </w:rPr>
+          <w:tab/>
+        </w:r>
+        <w:r>
+          <w:rPr>
+            <w:noProof/>
+            <w:webHidden/>
+          </w:rPr>
+          <w:fldChar w:fldCharType="begin"/>
+        </w:r>
+        <w:r>
+          <w:rPr>
+            <w:noProof/>
+            <w:webHidden/>
+          </w:rPr>
+          <w:instrText xml:space="preserve"> PAGEREF _Toc420485944 \h </w:instrText>
+        </w:r>
+        <w:r>
+          <w:rPr>
+            <w:noProof/>
+            <w:webHidden/>
+          </w:rPr>
+        </w:r>
+        <w:r>
+          <w:rPr>
+            <w:noProof/>
+            <w:webHidden/>
+          </w:rPr>
+          <w:fldChar w:fldCharType="separate"/>
+        </w:r>
+        <w:r>
+          <w:rPr>
+            <w:noProof/>
+            <w:webHidden/>
+          </w:rPr>
+          <w:t>16</w:t>
+        </w:r>
+        <w:r>
+          <w:rPr>
+            <w:noProof/>
+            <w:webHidden/>
+          </w:rPr>
+          <w:fldChar w:fldCharType="end"/>
+        </w:r>
+      </w:hyperlink>
+    </w:p>
+    <w:p>
+      <w:pPr>
+        <w:pStyle w:val="Tabledesillustrations"/>
+        <w:tabs>
+          <w:tab w:val="right" w:leader="dot" w:pos="9062"/>
+        </w:tabs>
+        <w:rPr>
+          <w:noProof/>
+        </w:rPr>
+      </w:pPr>
+      <w:hyperlink w:anchor="_Toc420485945" w:history="1">
+        <w:r>
+          <w:rPr>
+            <w:rStyle w:val="Lienhypertexte"/>
+            <w:noProof/>
+          </w:rPr>
+          <w:t>Figure 7 : Création d'un équipement</w:t>
+        </w:r>
+        <w:r>
+          <w:rPr>
+            <w:noProof/>
+            <w:webHidden/>
+          </w:rPr>
+          <w:tab/>
+        </w:r>
+        <w:r>
+          <w:rPr>
+            <w:noProof/>
+            <w:webHidden/>
+          </w:rPr>
+          <w:fldChar w:fldCharType="begin"/>
+        </w:r>
+        <w:r>
+          <w:rPr>
+            <w:noProof/>
+            <w:webHidden/>
+          </w:rPr>
+          <w:instrText xml:space="preserve"> PAGEREF _Toc420485945 \h </w:instrText>
+        </w:r>
+        <w:r>
+          <w:rPr>
+            <w:noProof/>
+            <w:webHidden/>
+          </w:rPr>
+        </w:r>
+        <w:r>
+          <w:rPr>
+            <w:noProof/>
+            <w:webHidden/>
+          </w:rPr>
+          <w:fldChar w:fldCharType="separate"/>
+        </w:r>
+        <w:r>
+          <w:rPr>
+            <w:noProof/>
+            <w:webHidden/>
+          </w:rPr>
+          <w:t>17</w:t>
+        </w:r>
+        <w:r>
+          <w:rPr>
+            <w:noProof/>
+            <w:webHidden/>
+          </w:rPr>
+          <w:fldChar w:fldCharType="end"/>
+        </w:r>
+      </w:hyperlink>
+    </w:p>
+    <w:p>
+      <w:pPr>
+        <w:pStyle w:val="Tabledesillustrations"/>
+        <w:tabs>
+          <w:tab w:val="right" w:leader="dot" w:pos="9062"/>
+        </w:tabs>
+        <w:rPr>
+          <w:noProof/>
+        </w:rPr>
+      </w:pPr>
+      <w:hyperlink w:anchor="_Toc420485946" w:history="1">
+        <w:r>
+          <w:rPr>
+            <w:rStyle w:val="Lienhypertexte"/>
+            <w:noProof/>
+          </w:rPr>
+          <w:t>Figure 8 : Annulation de la création d'un local</w:t>
+        </w:r>
+        <w:r>
+          <w:rPr>
+            <w:noProof/>
+            <w:webHidden/>
+          </w:rPr>
+          <w:tab/>
+        </w:r>
+        <w:r>
+          <w:rPr>
+            <w:noProof/>
+            <w:webHidden/>
+          </w:rPr>
+          <w:fldChar w:fldCharType="begin"/>
+        </w:r>
+        <w:r>
+          <w:rPr>
+            <w:noProof/>
+            <w:webHidden/>
+          </w:rPr>
+          <w:instrText xml:space="preserve"> PAGEREF _Toc420485946 \h </w:instrText>
+        </w:r>
+        <w:r>
+          <w:rPr>
+            <w:noProof/>
+            <w:webHidden/>
+          </w:rPr>
+        </w:r>
+        <w:r>
+          <w:rPr>
+            <w:noProof/>
+            <w:webHidden/>
+          </w:rPr>
+          <w:fldChar w:fldCharType="separate"/>
+        </w:r>
+        <w:r>
+          <w:rPr>
+            <w:noProof/>
+            <w:webHidden/>
+          </w:rPr>
+          <w:t>18</w:t>
+        </w:r>
+        <w:r>
+          <w:rPr>
+            <w:noProof/>
+            <w:webHidden/>
+          </w:rPr>
+          <w:fldChar w:fldCharType="end"/>
+        </w:r>
+      </w:hyperlink>
+    </w:p>
+    <w:p>
+      <w:pPr>
+        <w:pStyle w:val="Tabledesillustrations"/>
+        <w:tabs>
+          <w:tab w:val="right" w:leader="dot" w:pos="9062"/>
+        </w:tabs>
+        <w:rPr>
+          <w:noProof/>
+        </w:rPr>
+      </w:pPr>
+      <w:hyperlink w:anchor="_Toc420485947" w:history="1">
+        <w:r>
+          <w:rPr>
+            <w:rStyle w:val="Lienhypertexte"/>
+            <w:noProof/>
+          </w:rPr>
+          <w:t>Figure 9 : Ajout d'un appareil connecté au switch</w:t>
+        </w:r>
+        <w:r>
+          <w:rPr>
+            <w:noProof/>
+            <w:webHidden/>
+          </w:rPr>
+          <w:tab/>
+        </w:r>
+        <w:r>
+          <w:rPr>
+            <w:noProof/>
+            <w:webHidden/>
+          </w:rPr>
+          <w:fldChar w:fldCharType="begin"/>
+        </w:r>
+        <w:r>
+          <w:rPr>
+            <w:noProof/>
+            <w:webHidden/>
+          </w:rPr>
+          <w:instrText xml:space="preserve"> PAGEREF _Toc420485947 \h </w:instrText>
+        </w:r>
+        <w:r>
+          <w:rPr>
+            <w:noProof/>
+            <w:webHidden/>
+          </w:rPr>
+        </w:r>
+        <w:r>
+          <w:rPr>
+            <w:noProof/>
+            <w:webHidden/>
+          </w:rPr>
+          <w:fldChar w:fldCharType="separate"/>
+        </w:r>
+        <w:r>
+          <w:rPr>
+            <w:noProof/>
+            <w:webHidden/>
+          </w:rPr>
+          <w:t>19</w:t>
+        </w:r>
+        <w:r>
+          <w:rPr>
+            <w:noProof/>
+            <w:webHidden/>
+          </w:rPr>
+          <w:fldChar w:fldCharType="end"/>
+        </w:r>
+      </w:hyperlink>
+    </w:p>
+    <w:p>
+      <w:pPr>
+        <w:pStyle w:val="Tabledesillustrations"/>
+        <w:tabs>
+          <w:tab w:val="right" w:leader="dot" w:pos="9062"/>
+        </w:tabs>
+        <w:rPr>
+          <w:noProof/>
+        </w:rPr>
+      </w:pPr>
+      <w:hyperlink w:anchor="_Toc420485948" w:history="1">
+        <w:r>
+          <w:rPr>
+            <w:rStyle w:val="Lienhypertexte"/>
+            <w:noProof/>
+          </w:rPr>
+          <w:t>Figure 10 : Affichage du détail d'un appareil</w:t>
+        </w:r>
+        <w:r>
+          <w:rPr>
+            <w:noProof/>
+            <w:webHidden/>
+          </w:rPr>
+          <w:tab/>
+        </w:r>
+        <w:r>
+          <w:rPr>
+            <w:noProof/>
+            <w:webHidden/>
+          </w:rPr>
+          <w:fldChar w:fldCharType="begin"/>
+        </w:r>
+        <w:r>
+          <w:rPr>
+            <w:noProof/>
+            <w:webHidden/>
+          </w:rPr>
+          <w:instrText xml:space="preserve"> PAGEREF _Toc420485948 \h </w:instrText>
+        </w:r>
+        <w:r>
+          <w:rPr>
+            <w:noProof/>
+            <w:webHidden/>
+          </w:rPr>
+        </w:r>
+        <w:r>
+          <w:rPr>
+            <w:noProof/>
+            <w:webHidden/>
+          </w:rPr>
+          <w:fldChar w:fldCharType="separate"/>
+        </w:r>
+        <w:r>
+          <w:rPr>
+            <w:noProof/>
+            <w:webHidden/>
+          </w:rPr>
+          <w:t>20</w:t>
+        </w:r>
+        <w:r>
+          <w:rPr>
+            <w:noProof/>
+            <w:webHidden/>
+          </w:rPr>
+          <w:fldChar w:fldCharType="end"/>
+        </w:r>
+      </w:hyperlink>
+    </w:p>
     <w:p>
       <w:pPr>
         <w:rPr>
@@ -2794,24 +3525,6 @@
         </w:rPr>
       </w:pPr>
       <w:r>
-        <w:lastRenderedPageBreak/>
-        <w:fldChar w:fldCharType="begin"/>
-      </w:r>
-      <w:r>
-        <w:instrText xml:space="preserve"> TOC \h \z \c "Figure" </w:instrText>
-      </w:r>
-      <w:r>
-        <w:fldChar w:fldCharType="separate"/>
-      </w:r>
-      <w:r>
-        <w:rPr>
-          <w:b/>
-          <w:bCs/>
-          <w:noProof/>
-        </w:rPr>
-        <w:t>Aucune entrée de table d'illustration n'a été trouvée.</w:t>
-      </w:r>
-      <w:r>
         <w:fldChar w:fldCharType="end"/>
       </w:r>
       <w:r>
@@ -2916,13 +3629,39 @@
     <w:p>
       <w:pPr>
         <w:pStyle w:val="Sansinterligne"/>
-      </w:pPr>
-    </w:p>
-    <w:p>
-      <w:pPr>
-        <w:pStyle w:val="Sansinterligne"/>
         <w:jc w:val="both"/>
       </w:pPr>
+    </w:p>
+    <w:p>
+      <w:pPr>
+        <w:pStyle w:val="Sansinterligne"/>
+        <w:jc w:val="both"/>
+      </w:pPr>
+      <w:r>
+        <w:t xml:space="preserve">Afin de gérer le travail collaboratif, l’utilisation de la plateforme qui s’est avéré une nécessité. Le dépôt ce trouve à l’adresse suivante : </w:t>
+      </w:r>
+      <w:hyperlink r:id="rId15" w:history="1">
+        <w:r>
+          <w:rPr>
+            <w:rStyle w:val="Lienhypertexte"/>
+          </w:rPr>
+          <w:t>https://github.com/emeric254/Java-STRI-S2/tree/master/projet</w:t>
+        </w:r>
+      </w:hyperlink>
+      <w:r>
+        <w:t>.</w:t>
+      </w:r>
+    </w:p>
+    <w:p>
+      <w:pPr>
+        <w:pStyle w:val="Sansinterligne"/>
+      </w:pPr>
+    </w:p>
+    <w:p>
+      <w:pPr>
+        <w:pStyle w:val="Sansinterligne"/>
+        <w:jc w:val="both"/>
+      </w:pPr>
       <w:r>
         <w:t>Le sujet modélise le problème d'une entreprise</w:t>
       </w:r>
@@ -3013,6 +3752,7 @@
         <w:t xml:space="preserve"> connexion entre appareils).</w:t>
       </w:r>
     </w:p>
+    <w:p/>
     <w:p>
       <w:pPr>
         <w:rPr>
@@ -3477,13 +4217,9 @@
       <w:pPr>
         <w:pStyle w:val="Titre2"/>
       </w:pPr>
-    </w:p>
-    <w:p>
-      <w:pPr>
-        <w:pStyle w:val="Titre2"/>
-      </w:pPr>
       <w:bookmarkStart w:id="3" w:name="_Toc420429977"/>
       <w:r>
+        <w:lastRenderedPageBreak/>
         <w:t>Elaboration de la conduit</w:t>
       </w:r>
       <w:r>
@@ -4019,7 +4755,15 @@
         <w:t xml:space="preserve"> est</w:t>
       </w:r>
       <w:r>
-        <w:t>, quand à lui,</w:t>
+        <w:t xml:space="preserve">, </w:t>
+      </w:r>
+      <w:proofErr w:type="spellStart"/>
+      <w:r>
+        <w:t>quand</w:t>
+      </w:r>
+      <w:proofErr w:type="spellEnd"/>
+      <w:r>
+        <w:t xml:space="preserve"> à lui,</w:t>
       </w:r>
       <w:r>
         <w:t xml:space="preserve"> un module que l'on peut utiliser sous Eclipse pour gérer les dépendances entrainées par le travail </w:t>
@@ -4460,30 +5204,22 @@
                       <w:sz w:val="28"/>
                     </w:rPr>
                   </w:pPr>
+                  <w:bookmarkStart w:id="12" w:name="_Toc420485939"/>
                   <w:r>
                     <w:t xml:space="preserve">Figure </w:t>
                   </w:r>
-                  <w:r>
-                    <w:fldChar w:fldCharType="begin"/>
-                  </w:r>
-                  <w:r>
-                    <w:instrText xml:space="preserve"> SEQ Figure \* ARABIC </w:instrText>
-                  </w:r>
-                  <w:r>
-                    <w:fldChar w:fldCharType="separate"/>
-                  </w:r>
-                  <w:r>
-                    <w:rPr>
-                      <w:noProof/>
-                    </w:rPr>
-                    <w:t>1</w:t>
-                  </w:r>
-                  <w:r>
-                    <w:fldChar w:fldCharType="end"/>
-                  </w:r>
+                  <w:fldSimple w:instr=" SEQ Figure \* ARABIC ">
+                    <w:r>
+                      <w:rPr>
+                        <w:noProof/>
+                      </w:rPr>
+                      <w:t>1</w:t>
+                    </w:r>
+                  </w:fldSimple>
                   <w:r>
                     <w:t xml:space="preserve"> : Schéma UML</w:t>
                   </w:r>
+                  <w:bookmarkEnd w:id="12"/>
                 </w:p>
               </w:txbxContent>
             </v:textbox>
@@ -4520,7 +5256,7 @@
                     <pic:cNvPicPr/>
                   </pic:nvPicPr>
                   <pic:blipFill>
-                    <a:blip r:embed="rId12" cstate="print"/>
+                    <a:blip r:embed="rId16" cstate="print"/>
                     <a:stretch>
                       <a:fillRect/>
                     </a:stretch>
@@ -4556,12 +5292,17 @@
       <w:bookmarkEnd w:id="11"/>
       <w:proofErr w:type="spellEnd"/>
     </w:p>
-    <w:p/>
-    <w:p>
-      <w:pPr>
-        <w:pStyle w:val="Sansinterligne"/>
-      </w:pPr>
-      <w:r>
+    <w:p>
+      <w:pPr>
+        <w:pStyle w:val="Sansinterligne"/>
+      </w:pPr>
+    </w:p>
+    <w:p>
+      <w:pPr>
+        <w:pStyle w:val="Sansinterligne"/>
+      </w:pPr>
+      <w:r>
+        <w:lastRenderedPageBreak/>
         <w:t xml:space="preserve">Comme on peut le constater sur </w:t>
       </w:r>
       <w:r>
@@ -4658,6 +5399,8 @@
       <w:r>
         <w:t>InterfaceRéseau</w:t>
       </w:r>
+      <w:bookmarkStart w:id="13" w:name="_GoBack"/>
+      <w:bookmarkEnd w:id="13"/>
       <w:proofErr w:type="spellEnd"/>
     </w:p>
     <w:p>
@@ -4704,11 +5447,11 @@
       <w:pPr>
         <w:pStyle w:val="Titre3"/>
       </w:pPr>
-      <w:bookmarkStart w:id="12" w:name="_Toc420429986"/>
+      <w:bookmarkStart w:id="14" w:name="_Toc420429986"/>
       <w:r>
         <w:t>Classe Local</w:t>
       </w:r>
-      <w:bookmarkEnd w:id="12"/>
+      <w:bookmarkEnd w:id="14"/>
     </w:p>
     <w:tbl>
       <w:tblPr>
@@ -4858,11 +5601,11 @@
       <w:pPr>
         <w:pStyle w:val="Titre3"/>
       </w:pPr>
-      <w:bookmarkStart w:id="13" w:name="_Toc420429987"/>
+      <w:bookmarkStart w:id="15" w:name="_Toc420429987"/>
       <w:r>
         <w:t>Classe Salle</w:t>
       </w:r>
-      <w:bookmarkEnd w:id="13"/>
+      <w:bookmarkEnd w:id="15"/>
     </w:p>
     <w:tbl>
       <w:tblPr>
@@ -4994,11 +5737,11 @@
       <w:pPr>
         <w:pStyle w:val="Titre3"/>
       </w:pPr>
-      <w:bookmarkStart w:id="14" w:name="_Toc420429988"/>
+      <w:bookmarkStart w:id="16" w:name="_Toc420429988"/>
       <w:r>
         <w:t>Classe Appareil</w:t>
       </w:r>
-      <w:bookmarkEnd w:id="14"/>
+      <w:bookmarkEnd w:id="16"/>
     </w:p>
     <w:tbl>
       <w:tblPr>
@@ -5251,7 +5994,7 @@
       <w:pPr>
         <w:pStyle w:val="Titre3"/>
       </w:pPr>
-      <w:bookmarkStart w:id="15" w:name="_Toc420429989"/>
+      <w:bookmarkStart w:id="17" w:name="_Toc420429989"/>
       <w:r>
         <w:t xml:space="preserve">Classe </w:t>
       </w:r>
@@ -5259,7 +6002,7 @@
       <w:r>
         <w:t>SystemeExploitation</w:t>
       </w:r>
-      <w:bookmarkEnd w:id="15"/>
+      <w:bookmarkEnd w:id="17"/>
       <w:proofErr w:type="spellEnd"/>
     </w:p>
     <w:tbl>
@@ -5382,7 +6125,7 @@
       <w:pPr>
         <w:pStyle w:val="Titre3"/>
       </w:pPr>
-      <w:bookmarkStart w:id="16" w:name="_Toc420429990"/>
+      <w:bookmarkStart w:id="18" w:name="_Toc420429990"/>
       <w:r>
         <w:lastRenderedPageBreak/>
         <w:t xml:space="preserve">Classe </w:t>
@@ -5391,7 +6134,7 @@
       <w:r>
         <w:t>Firmware</w:t>
       </w:r>
-      <w:bookmarkEnd w:id="16"/>
+      <w:bookmarkEnd w:id="18"/>
       <w:proofErr w:type="spellEnd"/>
     </w:p>
     <w:tbl>
@@ -5514,7 +6257,7 @@
       <w:pPr>
         <w:pStyle w:val="Titre3"/>
       </w:pPr>
-      <w:bookmarkStart w:id="17" w:name="_Toc420429991"/>
+      <w:bookmarkStart w:id="19" w:name="_Toc420429991"/>
       <w:r>
         <w:t xml:space="preserve">Classe </w:t>
       </w:r>
@@ -5522,7 +6265,7 @@
       <w:r>
         <w:t>InterfaceReseau</w:t>
       </w:r>
-      <w:bookmarkEnd w:id="17"/>
+      <w:bookmarkEnd w:id="19"/>
       <w:proofErr w:type="spellEnd"/>
     </w:p>
     <w:tbl>
@@ -5749,11 +6492,11 @@
       <w:pPr>
         <w:pStyle w:val="Titre3"/>
       </w:pPr>
-      <w:bookmarkStart w:id="18" w:name="_Toc420429992"/>
+      <w:bookmarkStart w:id="20" w:name="_Toc420429992"/>
       <w:r>
         <w:t>Classe Terminal</w:t>
       </w:r>
-      <w:bookmarkEnd w:id="18"/>
+      <w:bookmarkEnd w:id="20"/>
     </w:p>
     <w:tbl>
       <w:tblPr>
@@ -5808,11 +6551,11 @@
       <w:pPr>
         <w:pStyle w:val="Titre3"/>
       </w:pPr>
-      <w:bookmarkStart w:id="19" w:name="_Toc420429993"/>
+      <w:bookmarkStart w:id="21" w:name="_Toc420429993"/>
       <w:r>
         <w:t>Classe Switch</w:t>
       </w:r>
-      <w:bookmarkEnd w:id="19"/>
+      <w:bookmarkEnd w:id="21"/>
     </w:p>
     <w:p>
       <w:pPr>
@@ -5888,11 +6631,11 @@
       <w:pPr>
         <w:pStyle w:val="Titre2"/>
       </w:pPr>
-      <w:bookmarkStart w:id="20" w:name="_Toc420429994"/>
+      <w:bookmarkStart w:id="22" w:name="_Toc420429994"/>
       <w:r>
         <w:t>Base de données</w:t>
       </w:r>
-      <w:bookmarkEnd w:id="20"/>
+      <w:bookmarkEnd w:id="22"/>
     </w:p>
     <w:p>
       <w:pPr>
@@ -6043,7 +6786,7 @@
       <w:pPr>
         <w:pStyle w:val="Titre3"/>
       </w:pPr>
-      <w:bookmarkStart w:id="21" w:name="_Toc420429995"/>
+      <w:bookmarkStart w:id="23" w:name="_Toc420429995"/>
       <w:r>
         <w:rPr>
           <w:noProof/>
@@ -6061,30 +6804,22 @@
                       <w:sz w:val="28"/>
                     </w:rPr>
                   </w:pPr>
+                  <w:bookmarkStart w:id="24" w:name="_Toc420485940"/>
                   <w:r>
                     <w:t xml:space="preserve">Figure </w:t>
                   </w:r>
-                  <w:r>
-                    <w:fldChar w:fldCharType="begin"/>
-                  </w:r>
-                  <w:r>
-                    <w:instrText xml:space="preserve"> SEQ Figure \* ARABIC </w:instrText>
-                  </w:r>
-                  <w:r>
-                    <w:fldChar w:fldCharType="separate"/>
-                  </w:r>
-                  <w:r>
-                    <w:rPr>
-                      <w:noProof/>
-                    </w:rPr>
-                    <w:t>2</w:t>
-                  </w:r>
-                  <w:r>
-                    <w:fldChar w:fldCharType="end"/>
-                  </w:r>
+                  <w:fldSimple w:instr=" SEQ Figure \* ARABIC ">
+                    <w:r>
+                      <w:rPr>
+                        <w:noProof/>
+                      </w:rPr>
+                      <w:t>2</w:t>
+                    </w:r>
+                  </w:fldSimple>
                   <w:r>
                     <w:t xml:space="preserve"> : Modèle Conceptuel de Données</w:t>
                   </w:r>
+                  <w:bookmarkEnd w:id="24"/>
                 </w:p>
               </w:txbxContent>
             </v:textbox>
@@ -6121,7 +6856,7 @@
                     <pic:cNvPicPr/>
                   </pic:nvPicPr>
                   <pic:blipFill>
-                    <a:blip r:embed="rId13" cstate="print"/>
+                    <a:blip r:embed="rId17" cstate="print"/>
                     <a:stretch>
                       <a:fillRect/>
                     </a:stretch>
@@ -6144,7 +6879,7 @@
       <w:r>
         <w:t>Modèle Conceptuel de Données</w:t>
       </w:r>
-      <w:bookmarkEnd w:id="21"/>
+      <w:bookmarkEnd w:id="23"/>
     </w:p>
     <w:p>
       <w:pPr>
@@ -6182,7 +6917,7 @@
       <w:pPr>
         <w:pStyle w:val="Titre3"/>
       </w:pPr>
-      <w:bookmarkStart w:id="22" w:name="_Toc420429996"/>
+      <w:bookmarkStart w:id="25" w:name="_Toc420429996"/>
       <w:r>
         <w:lastRenderedPageBreak/>
         <w:t>Modèle Logique de Données</w:t>
@@ -6193,7 +6928,7 @@
       <w:r>
         <w:t>Relationnel</w:t>
       </w:r>
-      <w:bookmarkEnd w:id="22"/>
+      <w:bookmarkEnd w:id="25"/>
       <w:r>
         <w:rPr>
           <w:noProof/>
@@ -6223,7 +6958,7 @@
                     <pic:cNvPicPr/>
                   </pic:nvPicPr>
                   <pic:blipFill>
-                    <a:blip r:embed="rId14" cstate="print"/>
+                    <a:blip r:embed="rId18" cstate="print"/>
                     <a:stretch>
                       <a:fillRect/>
                     </a:stretch>
@@ -6265,27 +7000,18 @@
                       <w:sz w:val="24"/>
                     </w:rPr>
                   </w:pPr>
+                  <w:bookmarkStart w:id="26" w:name="_Toc420485941"/>
                   <w:r>
                     <w:t xml:space="preserve">Figure </w:t>
                   </w:r>
-                  <w:r>
-                    <w:fldChar w:fldCharType="begin"/>
-                  </w:r>
-                  <w:r>
-                    <w:instrText xml:space="preserve"> SEQ Figure \* ARABIC </w:instrText>
-                  </w:r>
-                  <w:r>
-                    <w:fldChar w:fldCharType="separate"/>
-                  </w:r>
-                  <w:r>
-                    <w:rPr>
-                      <w:noProof/>
-                    </w:rPr>
-                    <w:t>3</w:t>
-                  </w:r>
-                  <w:r>
-                    <w:fldChar w:fldCharType="end"/>
-                  </w:r>
+                  <w:fldSimple w:instr=" SEQ Figure \* ARABIC ">
+                    <w:r>
+                      <w:rPr>
+                        <w:noProof/>
+                      </w:rPr>
+                      <w:t>3</w:t>
+                    </w:r>
+                  </w:fldSimple>
                   <w:r>
                     <w:t xml:space="preserve"> : Modèle Logique de Données </w:t>
                   </w:r>
@@ -6293,6 +7019,7 @@
                   <w:r>
                     <w:t>Relatonnel</w:t>
                   </w:r>
+                  <w:bookmarkEnd w:id="26"/>
                   <w:proofErr w:type="spellEnd"/>
                 </w:p>
               </w:txbxContent>
@@ -6430,22 +7157,22 @@
       <w:pPr>
         <w:pStyle w:val="Titre1"/>
       </w:pPr>
-      <w:bookmarkStart w:id="23" w:name="_Toc420429997"/>
+      <w:bookmarkStart w:id="27" w:name="_Toc420429997"/>
       <w:r>
         <w:lastRenderedPageBreak/>
         <w:t>Manuel d’utilisation</w:t>
       </w:r>
-      <w:bookmarkEnd w:id="23"/>
+      <w:bookmarkEnd w:id="27"/>
     </w:p>
     <w:p>
       <w:pPr>
         <w:pStyle w:val="Titre2"/>
       </w:pPr>
-      <w:bookmarkStart w:id="24" w:name="_Toc420429998"/>
+      <w:bookmarkStart w:id="28" w:name="_Toc420429998"/>
       <w:r>
         <w:t>Lancement du programme</w:t>
       </w:r>
-      <w:bookmarkEnd w:id="24"/>
+      <w:bookmarkEnd w:id="28"/>
     </w:p>
     <w:p>
       <w:r>
@@ -6483,7 +7210,7 @@
                     </pic:cNvPicPr>
                   </pic:nvPicPr>
                   <pic:blipFill rotWithShape="1">
-                    <a:blip r:embed="rId15">
+                    <a:blip r:embed="rId19">
                       <a:extLst>
                         <a:ext uri="{28A0092B-C50C-407E-A947-70E740481C1C}">
                           <a14:useLocalDpi xmlns:a14="http://schemas.microsoft.com/office/drawing/2010/main" val="0"/>
@@ -6523,30 +7250,22 @@
         <w:pStyle w:val="Lgende"/>
         <w:jc w:val="center"/>
       </w:pPr>
+      <w:bookmarkStart w:id="29" w:name="_Toc420485942"/>
       <w:r>
         <w:t xml:space="preserve">Figure </w:t>
       </w:r>
-      <w:r>
-        <w:fldChar w:fldCharType="begin"/>
-      </w:r>
-      <w:r>
-        <w:instrText xml:space="preserve"> SEQ Figure \* ARABIC </w:instrText>
-      </w:r>
-      <w:r>
-        <w:fldChar w:fldCharType="separate"/>
-      </w:r>
-      <w:r>
-        <w:rPr>
-          <w:noProof/>
-        </w:rPr>
-        <w:t>4</w:t>
-      </w:r>
-      <w:r>
-        <w:fldChar w:fldCharType="end"/>
-      </w:r>
+      <w:fldSimple w:instr=" SEQ Figure \* ARABIC ">
+        <w:r>
+          <w:rPr>
+            <w:noProof/>
+          </w:rPr>
+          <w:t>4</w:t>
+        </w:r>
+      </w:fldSimple>
       <w:r>
         <w:t xml:space="preserve"> : Lancement du programme</w:t>
       </w:r>
+      <w:bookmarkEnd w:id="29"/>
     </w:p>
     <w:p>
       <w:pPr>
@@ -6601,12 +7320,12 @@
       <w:pPr>
         <w:pStyle w:val="Titre2"/>
       </w:pPr>
-      <w:bookmarkStart w:id="25" w:name="_Toc420429999"/>
+      <w:bookmarkStart w:id="30" w:name="_Toc420429999"/>
       <w:r>
         <w:lastRenderedPageBreak/>
         <w:t>Création d’un local</w:t>
       </w:r>
-      <w:bookmarkEnd w:id="25"/>
+      <w:bookmarkEnd w:id="30"/>
     </w:p>
     <w:p>
       <w:r>
@@ -6661,7 +7380,7 @@
                     </pic:cNvPicPr>
                   </pic:nvPicPr>
                   <pic:blipFill rotWithShape="1">
-                    <a:blip r:embed="rId16">
+                    <a:blip r:embed="rId20">
                       <a:extLst>
                         <a:ext uri="{28A0092B-C50C-407E-A947-70E740481C1C}">
                           <a14:useLocalDpi xmlns:a14="http://schemas.microsoft.com/office/drawing/2010/main" val="0"/>
@@ -6701,30 +7420,22 @@
         <w:pStyle w:val="Lgende"/>
         <w:jc w:val="center"/>
       </w:pPr>
+      <w:bookmarkStart w:id="31" w:name="_Toc420485943"/>
       <w:r>
         <w:t xml:space="preserve">Figure </w:t>
       </w:r>
-      <w:r>
-        <w:fldChar w:fldCharType="begin"/>
-      </w:r>
-      <w:r>
-        <w:instrText xml:space="preserve"> SEQ Figure \* ARABIC </w:instrText>
-      </w:r>
-      <w:r>
-        <w:fldChar w:fldCharType="separate"/>
-      </w:r>
-      <w:r>
-        <w:rPr>
-          <w:noProof/>
-        </w:rPr>
-        <w:t>5</w:t>
-      </w:r>
-      <w:r>
-        <w:fldChar w:fldCharType="end"/>
-      </w:r>
+      <w:fldSimple w:instr=" SEQ Figure \* ARABIC ">
+        <w:r>
+          <w:rPr>
+            <w:noProof/>
+          </w:rPr>
+          <w:t>5</w:t>
+        </w:r>
+      </w:fldSimple>
       <w:r>
         <w:t xml:space="preserve"> : Création d'un local</w:t>
       </w:r>
+      <w:bookmarkEnd w:id="31"/>
     </w:p>
     <w:p>
       <w:r>
@@ -6745,7 +7456,7 @@
           <w:szCs w:val="26"/>
         </w:rPr>
       </w:pPr>
-      <w:bookmarkStart w:id="26" w:name="_Toc420430000"/>
+      <w:bookmarkStart w:id="32" w:name="_Toc420430000"/>
       <w:r>
         <w:br w:type="page"/>
       </w:r>
@@ -6758,7 +7469,7 @@
         <w:lastRenderedPageBreak/>
         <w:t>Création d’une salle</w:t>
       </w:r>
-      <w:bookmarkEnd w:id="26"/>
+      <w:bookmarkEnd w:id="32"/>
     </w:p>
     <w:p>
       <w:r>
@@ -6815,7 +7526,7 @@
                     </pic:cNvPicPr>
                   </pic:nvPicPr>
                   <pic:blipFill rotWithShape="1">
-                    <a:blip r:embed="rId17">
+                    <a:blip r:embed="rId21">
                       <a:extLst>
                         <a:ext uri="{28A0092B-C50C-407E-A947-70E740481C1C}">
                           <a14:useLocalDpi xmlns:a14="http://schemas.microsoft.com/office/drawing/2010/main" val="0"/>
@@ -6854,30 +7565,22 @@
       <w:pPr>
         <w:pStyle w:val="Lgende"/>
       </w:pPr>
+      <w:bookmarkStart w:id="33" w:name="_Toc420485944"/>
       <w:r>
         <w:t xml:space="preserve">Figure </w:t>
       </w:r>
-      <w:r>
-        <w:fldChar w:fldCharType="begin"/>
-      </w:r>
-      <w:r>
-        <w:instrText xml:space="preserve"> SEQ Figure \* ARABIC </w:instrText>
-      </w:r>
-      <w:r>
-        <w:fldChar w:fldCharType="separate"/>
-      </w:r>
-      <w:r>
-        <w:rPr>
-          <w:noProof/>
-        </w:rPr>
-        <w:t>6</w:t>
-      </w:r>
-      <w:r>
-        <w:fldChar w:fldCharType="end"/>
-      </w:r>
+      <w:fldSimple w:instr=" SEQ Figure \* ARABIC ">
+        <w:r>
+          <w:rPr>
+            <w:noProof/>
+          </w:rPr>
+          <w:t>6</w:t>
+        </w:r>
+      </w:fldSimple>
       <w:r>
         <w:t xml:space="preserve"> : Création d'une salle</w:t>
       </w:r>
+      <w:bookmarkEnd w:id="33"/>
     </w:p>
     <w:p>
       <w:pPr>
@@ -6890,7 +7593,7 @@
           <w:szCs w:val="26"/>
         </w:rPr>
       </w:pPr>
-      <w:bookmarkStart w:id="27" w:name="_Toc420430001"/>
+      <w:bookmarkStart w:id="34" w:name="_Toc420430001"/>
       <w:r>
         <w:br w:type="page"/>
       </w:r>
@@ -6903,7 +7606,7 @@
         <w:lastRenderedPageBreak/>
         <w:t>Création d’un équipement</w:t>
       </w:r>
-      <w:bookmarkEnd w:id="27"/>
+      <w:bookmarkEnd w:id="34"/>
     </w:p>
     <w:p>
       <w:r>
@@ -6969,7 +7672,7 @@
                     </pic:cNvPicPr>
                   </pic:nvPicPr>
                   <pic:blipFill>
-                    <a:blip r:embed="rId18">
+                    <a:blip r:embed="rId22">
                       <a:extLst>
                         <a:ext uri="{28A0092B-C50C-407E-A947-70E740481C1C}">
                           <a14:useLocalDpi xmlns:a14="http://schemas.microsoft.com/office/drawing/2010/main" val="0"/>
@@ -7005,30 +7708,22 @@
       <w:pPr>
         <w:pStyle w:val="Lgende"/>
       </w:pPr>
+      <w:bookmarkStart w:id="35" w:name="_Toc420485945"/>
       <w:r>
         <w:t xml:space="preserve">Figure </w:t>
       </w:r>
-      <w:r>
-        <w:fldChar w:fldCharType="begin"/>
-      </w:r>
-      <w:r>
-        <w:instrText xml:space="preserve"> SEQ Figure \* ARABIC </w:instrText>
-      </w:r>
-      <w:r>
-        <w:fldChar w:fldCharType="separate"/>
-      </w:r>
-      <w:r>
-        <w:rPr>
-          <w:noProof/>
-        </w:rPr>
-        <w:t>7</w:t>
-      </w:r>
-      <w:r>
-        <w:fldChar w:fldCharType="end"/>
-      </w:r>
+      <w:fldSimple w:instr=" SEQ Figure \* ARABIC ">
+        <w:r>
+          <w:rPr>
+            <w:noProof/>
+          </w:rPr>
+          <w:t>7</w:t>
+        </w:r>
+      </w:fldSimple>
       <w:r>
         <w:t xml:space="preserve"> : Création d'un équipement</w:t>
       </w:r>
+      <w:bookmarkEnd w:id="35"/>
     </w:p>
     <w:p>
       <w:pPr>
@@ -7041,7 +7736,7 @@
           <w:szCs w:val="26"/>
         </w:rPr>
       </w:pPr>
-      <w:bookmarkStart w:id="28" w:name="_Toc420430002"/>
+      <w:bookmarkStart w:id="36" w:name="_Toc420430002"/>
       <w:r>
         <w:br w:type="page"/>
       </w:r>
@@ -7054,7 +7749,7 @@
         <w:lastRenderedPageBreak/>
         <w:t>Annulation d’une création</w:t>
       </w:r>
-      <w:bookmarkEnd w:id="28"/>
+      <w:bookmarkEnd w:id="36"/>
     </w:p>
     <w:p>
       <w:r>
@@ -7106,7 +7801,7 @@
                     </pic:cNvPicPr>
                   </pic:nvPicPr>
                   <pic:blipFill>
-                    <a:blip r:embed="rId19">
+                    <a:blip r:embed="rId23">
                       <a:extLst>
                         <a:ext uri="{28A0092B-C50C-407E-A947-70E740481C1C}">
                           <a14:useLocalDpi xmlns:a14="http://schemas.microsoft.com/office/drawing/2010/main" val="0"/>
@@ -7142,30 +7837,22 @@
       <w:pPr>
         <w:pStyle w:val="Lgende"/>
       </w:pPr>
+      <w:bookmarkStart w:id="37" w:name="_Toc420485946"/>
       <w:r>
         <w:t xml:space="preserve">Figure </w:t>
       </w:r>
-      <w:r>
-        <w:fldChar w:fldCharType="begin"/>
-      </w:r>
-      <w:r>
-        <w:instrText xml:space="preserve"> SEQ Figure \* ARABIC </w:instrText>
-      </w:r>
-      <w:r>
-        <w:fldChar w:fldCharType="separate"/>
-      </w:r>
-      <w:r>
-        <w:rPr>
-          <w:noProof/>
-        </w:rPr>
-        <w:t>8</w:t>
-      </w:r>
-      <w:r>
-        <w:fldChar w:fldCharType="end"/>
-      </w:r>
+      <w:fldSimple w:instr=" SEQ Figure \* ARABIC ">
+        <w:r>
+          <w:rPr>
+            <w:noProof/>
+          </w:rPr>
+          <w:t>8</w:t>
+        </w:r>
+      </w:fldSimple>
       <w:r>
         <w:t xml:space="preserve"> : Annulation de la création d'un local</w:t>
       </w:r>
+      <w:bookmarkEnd w:id="37"/>
     </w:p>
     <w:p>
       <w:pPr>
@@ -7178,7 +7865,7 @@
           <w:szCs w:val="26"/>
         </w:rPr>
       </w:pPr>
-      <w:bookmarkStart w:id="29" w:name="_Toc420430003"/>
+      <w:bookmarkStart w:id="38" w:name="_Toc420430003"/>
       <w:r>
         <w:br w:type="page"/>
       </w:r>
@@ -7191,7 +7878,7 @@
         <w:lastRenderedPageBreak/>
         <w:t>Gestion de la interconnexion des appareils</w:t>
       </w:r>
-      <w:bookmarkEnd w:id="29"/>
+      <w:bookmarkEnd w:id="38"/>
     </w:p>
     <w:p>
       <w:r>
@@ -7242,7 +7929,7 @@
                     </pic:cNvPicPr>
                   </pic:nvPicPr>
                   <pic:blipFill>
-                    <a:blip r:embed="rId20">
+                    <a:blip r:embed="rId24">
                       <a:extLst>
                         <a:ext uri="{28A0092B-C50C-407E-A947-70E740481C1C}">
                           <a14:useLocalDpi xmlns:a14="http://schemas.microsoft.com/office/drawing/2010/main" val="0"/>
@@ -7278,30 +7965,22 @@
       <w:pPr>
         <w:pStyle w:val="Lgende"/>
       </w:pPr>
+      <w:bookmarkStart w:id="39" w:name="_Toc420485947"/>
       <w:r>
         <w:t xml:space="preserve">Figure </w:t>
       </w:r>
-      <w:r>
-        <w:fldChar w:fldCharType="begin"/>
-      </w:r>
-      <w:r>
-        <w:instrText xml:space="preserve"> SEQ Figure \* ARABIC </w:instrText>
-      </w:r>
-      <w:r>
-        <w:fldChar w:fldCharType="separate"/>
-      </w:r>
-      <w:r>
-        <w:rPr>
-          <w:noProof/>
-        </w:rPr>
-        <w:t>9</w:t>
-      </w:r>
-      <w:r>
-        <w:fldChar w:fldCharType="end"/>
-      </w:r>
+      <w:fldSimple w:instr=" SEQ Figure \* ARABIC ">
+        <w:r>
+          <w:rPr>
+            <w:noProof/>
+          </w:rPr>
+          <w:t>9</w:t>
+        </w:r>
+      </w:fldSimple>
       <w:r>
         <w:t xml:space="preserve"> : Ajout d'un appareil connecté au switch</w:t>
       </w:r>
+      <w:bookmarkEnd w:id="39"/>
     </w:p>
     <w:p>
       <w:pPr>
@@ -7314,7 +7993,7 @@
           <w:szCs w:val="26"/>
         </w:rPr>
       </w:pPr>
-      <w:bookmarkStart w:id="30" w:name="_Toc420430004"/>
+      <w:bookmarkStart w:id="40" w:name="_Toc420430004"/>
       <w:r>
         <w:br w:type="page"/>
       </w:r>
@@ -7327,7 +8006,7 @@
         <w:lastRenderedPageBreak/>
         <w:t>Modification des informations d’un élément</w:t>
       </w:r>
-      <w:bookmarkEnd w:id="30"/>
+      <w:bookmarkEnd w:id="40"/>
     </w:p>
     <w:p>
       <w:r>
@@ -7387,7 +8066,7 @@
                     </pic:cNvPicPr>
                   </pic:nvPicPr>
                   <pic:blipFill>
-                    <a:blip r:embed="rId21">
+                    <a:blip r:embed="rId25">
                       <a:extLst>
                         <a:ext uri="{28A0092B-C50C-407E-A947-70E740481C1C}">
                           <a14:useLocalDpi xmlns:a14="http://schemas.microsoft.com/office/drawing/2010/main" val="0"/>
@@ -7423,39 +8102,26 @@
       <w:pPr>
         <w:pStyle w:val="Lgende"/>
       </w:pPr>
+      <w:bookmarkStart w:id="41" w:name="_Toc420485948"/>
       <w:r>
         <w:t xml:space="preserve">Figure </w:t>
       </w:r>
-      <w:r>
-        <w:fldChar w:fldCharType="begin"/>
-      </w:r>
-      <w:r>
-        <w:instrText xml:space="preserve"> SEQ Figure \* ARABIC </w:instrText>
-      </w:r>
-      <w:r>
-        <w:fldChar w:fldCharType="separate"/>
-      </w:r>
-      <w:r>
-        <w:rPr>
-          <w:noProof/>
-        </w:rPr>
-        <w:t>10</w:t>
-      </w:r>
-      <w:r>
-        <w:fldChar w:fldCharType="end"/>
-      </w:r>
-      <w:r>
-        <w:t xml:space="preserve"> : Affichage du détail </w:t>
-      </w:r>
-      <w:bookmarkStart w:id="31" w:name="_GoBack"/>
-      <w:bookmarkEnd w:id="31"/>
-      <w:r>
-        <w:t>d'un appareil</w:t>
-      </w:r>
+      <w:fldSimple w:instr=" SEQ Figure \* ARABIC ">
+        <w:r>
+          <w:rPr>
+            <w:noProof/>
+          </w:rPr>
+          <w:t>10</w:t>
+        </w:r>
+      </w:fldSimple>
+      <w:r>
+        <w:t xml:space="preserve"> : Affichage du détail d'un appareil</w:t>
+      </w:r>
+      <w:bookmarkEnd w:id="41"/>
     </w:p>
     <w:sectPr>
-      <w:headerReference w:type="default" r:id="rId22"/>
-      <w:footerReference w:type="default" r:id="rId23"/>
+      <w:headerReference w:type="default" r:id="rId26"/>
+      <w:footerReference w:type="default" r:id="rId27"/>
       <w:pgSz w:w="11906" w:h="16838"/>
       <w:pgMar w:top="1417" w:right="1417" w:bottom="1417" w:left="1417" w:header="708" w:footer="708" w:gutter="0"/>
       <w:cols w:space="708"/>
@@ -7535,7 +8201,7 @@
         <w:rFonts w:asciiTheme="majorHAnsi" w:hAnsiTheme="majorHAnsi"/>
         <w:noProof/>
       </w:rPr>
-      <w:t>3</w:t>
+      <w:t>16</w:t>
     </w:r>
     <w:r>
       <w:rPr>
@@ -8827,6 +9493,17 @@
       <w:szCs w:val="18"/>
     </w:rPr>
   </w:style>
+  <w:style w:type="paragraph" w:styleId="Tabledesillustrations">
+    <w:name w:val="table of figures"/>
+    <w:basedOn w:val="Normal"/>
+    <w:next w:val="Normal"/>
+    <w:uiPriority w:val="99"/>
+    <w:unhideWhenUsed/>
+    <w:rsid w:val="00A32BC0"/>
+    <w:pPr>
+      <w:spacing w:after="0"/>
+    </w:pPr>
+  </w:style>
 </w:styles>
 </file>
 
@@ -9021,44 +9698,7 @@
 </file>
 
 <file path=word/glossary/document.xml><?xml version="1.0" encoding="utf-8"?>
-<w:glossaryDocument xmlns:wpc="http://schemas.microsoft.com/office/word/2010/wordprocessingCanvas" xmlns:mc="http://schemas.openxmlformats.org/markup-compatibility/2006" xmlns:o="urn:schemas-microsoft-com:office:office" xmlns:r="http://schemas.openxmlformats.org/officeDocument/2006/relationships" xmlns:m="http://schemas.openxmlformats.org/officeDocument/2006/math" xmlns:v="urn:schemas-microsoft-com:vml" xmlns:wp14="http://schemas.microsoft.com/office/word/2010/wordprocessingDrawing" xmlns:wp="http://schemas.openxmlformats.org/drawingml/2006/wordprocessingDrawing" xmlns:w10="urn:schemas-microsoft-com:office:word" xmlns:w="http://schemas.openxmlformats.org/wordprocessingml/2006/main" xmlns:w14="http://schemas.microsoft.com/office/word/2010/wordml" xmlns:wpg="http://schemas.microsoft.com/office/word/2010/wordprocessingGroup" xmlns:wpi="http://schemas.microsoft.com/office/word/2010/wordprocessingInk" xmlns:wne="http://schemas.microsoft.com/office/word/2006/wordml" xmlns:wps="http://schemas.microsoft.com/office/word/2010/wordprocessingShape" mc:Ignorable="w14 wp14">
-  <w:docParts>
-    <w:docPart>
-      <w:docPartPr>
-        <w:name w:val="A1DDB2C541B644049E18C744A36B36C1"/>
-        <w:category>
-          <w:name w:val="Général"/>
-          <w:gallery w:val="placeholder"/>
-        </w:category>
-        <w:types>
-          <w:type w:val="bbPlcHdr"/>
-        </w:types>
-        <w:behaviors>
-          <w:behavior w:val="content"/>
-        </w:behaviors>
-        <w:guid w:val="{9D0DC871-C35C-4185-8F6A-1A33DF69AB6C}"/>
-      </w:docPartPr>
-      <w:docPartBody>
-        <w:p>
-          <w:pPr>
-            <w:pStyle w:val="A1DDB2C541B644049E18C744A36B36C1"/>
-          </w:pPr>
-          <w:r>
-            <w:rPr>
-              <w:rFonts w:asciiTheme="majorHAnsi" w:eastAsiaTheme="majorEastAsia" w:hAnsiTheme="majorHAnsi" w:cstheme="majorBidi"/>
-              <w:b/>
-              <w:bCs/>
-              <w:color w:val="FFFFFF" w:themeColor="background1"/>
-              <w:sz w:val="72"/>
-              <w:szCs w:val="72"/>
-            </w:rPr>
-            <w:t>[Année]</w:t>
-          </w:r>
-        </w:p>
-      </w:docPartBody>
-    </w:docPart>
-  </w:docParts>
-</w:glossaryDocument>
+<w:glossaryDocument xmlns:wpc="http://schemas.microsoft.com/office/word/2010/wordprocessingCanvas" xmlns:mc="http://schemas.openxmlformats.org/markup-compatibility/2006" xmlns:o="urn:schemas-microsoft-com:office:office" xmlns:r="http://schemas.openxmlformats.org/officeDocument/2006/relationships" xmlns:m="http://schemas.openxmlformats.org/officeDocument/2006/math" xmlns:v="urn:schemas-microsoft-com:vml" xmlns:wp14="http://schemas.microsoft.com/office/word/2010/wordprocessingDrawing" xmlns:wp="http://schemas.openxmlformats.org/drawingml/2006/wordprocessingDrawing" xmlns:w10="urn:schemas-microsoft-com:office:word" xmlns:w="http://schemas.openxmlformats.org/wordprocessingml/2006/main" xmlns:w14="http://schemas.microsoft.com/office/word/2010/wordml" xmlns:wpg="http://schemas.microsoft.com/office/word/2010/wordprocessingGroup" xmlns:wpi="http://schemas.microsoft.com/office/word/2010/wordprocessingInk" xmlns:wne="http://schemas.microsoft.com/office/word/2006/wordml" xmlns:wps="http://schemas.microsoft.com/office/word/2010/wordprocessingShape" mc:Ignorable="w14 wp14"/>
 </file>
 
 <file path=word/glossary/fontTable.xml><?xml version="1.0" encoding="utf-8"?>
@@ -9129,6 +9769,7 @@
     <w:rsidRoot w:val="00CD2C88"/>
     <w:rsid w:val="00063D89"/>
     <w:rsid w:val="00123089"/>
+    <w:rsid w:val="00940699"/>
     <w:rsid w:val="00CD2C88"/>
     <w:rsid w:val="00D257DB"/>
     <w:rsid w:val="00E728C4"/>
@@ -9888,7 +10529,7 @@
 </file>
 
 <file path=customXml/itemProps2.xml><?xml version="1.0" encoding="utf-8"?>
-<ds:datastoreItem xmlns:ds="http://schemas.openxmlformats.org/officeDocument/2006/customXml" ds:itemID="{88549833-B6F1-46F5-B0EF-F1FFD1CA9C4D}">
+<ds:datastoreItem xmlns:ds="http://schemas.openxmlformats.org/officeDocument/2006/customXml" ds:itemID="{84BE5E8B-5752-49DA-8DA2-C12DFF966E55}">
   <ds:schemaRefs>
     <ds:schemaRef ds:uri="http://schemas.openxmlformats.org/officeDocument/2006/bibliography"/>
   </ds:schemaRefs>

</xml_diff>